<commit_message>
2021 Q2 Quarterly Report WIP
- Second draft for James
</commit_message>
<xml_diff>
--- a/quarterly_reports/2021_08 L2C Quarterly Report.docx
+++ b/quarterly_reports/2021_08 L2C Quarterly Report.docx
@@ -480,7 +480,7 @@
                 <w:sz w:val="26"/>
                 <w:szCs w:val="26"/>
               </w:rPr>
-              <w:t>12</w:t>
+              <w:t>11</w:t>
             </w:r>
             <w:r>
               <w:rPr>
@@ -491,7 +491,7 @@
                 <w:sz w:val="26"/>
                 <w:szCs w:val="26"/>
               </w:rPr>
-              <w:t>:00 – 1:</w:t>
+              <w:t>:00 – 1</w:t>
             </w:r>
             <w:r>
               <w:rPr>
@@ -502,7 +502,29 @@
                 <w:sz w:val="26"/>
                 <w:szCs w:val="26"/>
               </w:rPr>
-              <w:t>3</w:t>
+              <w:t>2</w:t>
+            </w:r>
+            <w:r>
+              <w:rPr>
+                <w:rFonts w:ascii="Times New Roman" w:hAnsi="Times New Roman" w:cs="Times New Roman"/>
+                <w:i w:val="0"/>
+                <w:iCs/>
+                <w:color w:val="auto"/>
+                <w:sz w:val="26"/>
+                <w:szCs w:val="26"/>
+              </w:rPr>
+              <w:t>:</w:t>
+            </w:r>
+            <w:r>
+              <w:rPr>
+                <w:rFonts w:ascii="Times New Roman" w:hAnsi="Times New Roman" w:cs="Times New Roman"/>
+                <w:i w:val="0"/>
+                <w:iCs/>
+                <w:color w:val="auto"/>
+                <w:sz w:val="26"/>
+                <w:szCs w:val="26"/>
+              </w:rPr>
+              <w:t>0</w:t>
             </w:r>
             <w:r>
               <w:rPr>
@@ -663,36 +685,16 @@
           <w:p>
             <w:pPr>
               <w:pStyle w:val="ListNumber"/>
+              <w:numPr>
+                <w:ilvl w:val="0"/>
+                <w:numId w:val="0"/>
+              </w:numPr>
               <w:spacing w:line="240" w:lineRule="auto"/>
               <w:rPr>
                 <w:rFonts w:ascii="Times New Roman" w:hAnsi="Times New Roman" w:cs="Times New Roman"/>
                 <w:color w:val="000000" w:themeColor="text1"/>
               </w:rPr>
             </w:pPr>
-            <w:r>
-              <w:rPr>
-                <w:rFonts w:ascii="Times New Roman" w:hAnsi="Times New Roman" w:cs="Times New Roman"/>
-                <w:color w:val="000000" w:themeColor="text1"/>
-              </w:rPr>
-              <w:t>Ways to improve EMA compliance and phone loss</w:t>
-            </w:r>
-          </w:p>
-          <w:p>
-            <w:pPr>
-              <w:pStyle w:val="ListNumber"/>
-              <w:spacing w:line="240" w:lineRule="auto"/>
-              <w:rPr>
-                <w:rFonts w:ascii="Times New Roman" w:hAnsi="Times New Roman" w:cs="Times New Roman"/>
-                <w:color w:val="000000" w:themeColor="text1"/>
-              </w:rPr>
-            </w:pPr>
-            <w:r>
-              <w:rPr>
-                <w:rFonts w:ascii="Times New Roman" w:hAnsi="Times New Roman" w:cs="Times New Roman"/>
-                <w:color w:val="000000" w:themeColor="text1"/>
-              </w:rPr>
-              <w:t>Post-Meeting: Jenn, Michael, Brad and James schedule bi-weekly meetings</w:t>
-            </w:r>
           </w:p>
         </w:tc>
       </w:tr>
@@ -1595,7 +1597,7 @@
           <w:b/>
           <w:color w:val="000000" w:themeColor="text1"/>
         </w:rPr>
-        <w:t>305</w:t>
+        <w:t>306</w:t>
       </w:r>
       <w:bookmarkEnd w:id="2"/>
       <w:proofErr w:type="spellEnd"/>
@@ -1630,7 +1632,7 @@
           <w:b/>
           <w:color w:val="000000" w:themeColor="text1"/>
         </w:rPr>
-        <w:t>August 02, 2021</w:t>
+        <w:t>August 07, 2021</w:t>
       </w:r>
       <w:bookmarkEnd w:id="3"/>
     </w:p>
@@ -1862,7 +1864,7 @@
                 <w:szCs w:val="22"/>
                 <w:color w:val="000000"/>
               </w:rPr>
-              <w:t xml:space="preserve">(n = 305)</w:t>
+              <w:t xml:space="preserve">(n = 306)</w:t>
             </w:r>
           </w:p>
         </w:tc>
@@ -1893,7 +1895,7 @@
                 <w:szCs w:val="22"/>
                 <w:color w:val="000000"/>
               </w:rPr>
-              <w:t xml:space="preserve">(n = 50)</w:t>
+              <w:t xml:space="preserve">(n = 51)</w:t>
             </w:r>
           </w:p>
         </w:tc>
@@ -1996,7 +1998,7 @@
                 <w:szCs w:val="22"/>
                 <w:color w:val="000000"/>
               </w:rPr>
-              <w:t xml:space="preserve">44.9 (11.3)</w:t>
+              <w:t xml:space="preserve">44.6 (11.4)</w:t>
             </w:r>
           </w:p>
         </w:tc>
@@ -2256,7 +2258,7 @@
                 <w:szCs w:val="22"/>
                 <w:color w:val="000000"/>
               </w:rPr>
-              <w:t xml:space="preserve">259 (84.9)</w:t>
+              <w:t xml:space="preserve">260 (85.0)</w:t>
             </w:r>
           </w:p>
         </w:tc>
@@ -2285,7 +2287,7 @@
                 <w:szCs w:val="22"/>
                 <w:color w:val="000000"/>
               </w:rPr>
-              <w:t xml:space="preserve">45 (90.0)</w:t>
+              <w:t xml:space="preserve">46 (90.2)</w:t>
             </w:r>
           </w:p>
         </w:tc>
@@ -2378,7 +2380,7 @@
                 <w:szCs w:val="22"/>
                 <w:color w:val="000000"/>
               </w:rPr>
-              <w:t xml:space="preserve">5 (10.0)</w:t>
+              <w:t xml:space="preserve">5 (9.8)</w:t>
             </w:r>
           </w:p>
         </w:tc>
@@ -2731,7 +2733,7 @@
                 <w:szCs w:val="22"/>
                 <w:color w:val="000000"/>
               </w:rPr>
-              <w:t xml:space="preserve">186 (61.0)</w:t>
+              <w:t xml:space="preserve">187 (61.1)</w:t>
             </w:r>
           </w:p>
         </w:tc>
@@ -2760,7 +2762,7 @@
                 <w:szCs w:val="22"/>
                 <w:color w:val="000000"/>
               </w:rPr>
-              <w:t xml:space="preserve">39 (78.0)</w:t>
+              <w:t xml:space="preserve">40 (78.4)</w:t>
             </w:r>
           </w:p>
         </w:tc>
@@ -2824,7 +2826,7 @@
                 <w:szCs w:val="22"/>
                 <w:color w:val="000000"/>
               </w:rPr>
-              <w:t xml:space="preserve">67 (22.0)</w:t>
+              <w:t xml:space="preserve">67 (21.9)</w:t>
             </w:r>
           </w:p>
         </w:tc>
@@ -2853,7 +2855,7 @@
                 <w:szCs w:val="22"/>
                 <w:color w:val="000000"/>
               </w:rPr>
-              <w:t xml:space="preserve">7 (14.0)</w:t>
+              <w:t xml:space="preserve">7 (13.7)</w:t>
             </w:r>
           </w:p>
         </w:tc>
@@ -2946,7 +2948,7 @@
                 <w:szCs w:val="22"/>
                 <w:color w:val="000000"/>
               </w:rPr>
-              <w:t xml:space="preserve">4 (8.0)</w:t>
+              <w:t xml:space="preserve">4 (7.8)</w:t>
             </w:r>
           </w:p>
         </w:tc>
@@ -3206,7 +3208,7 @@
                 <w:szCs w:val="22"/>
                 <w:color w:val="000000"/>
               </w:rPr>
-              <w:t xml:space="preserve">266 (87.2)</w:t>
+              <w:t xml:space="preserve">267 (87.3)</w:t>
             </w:r>
           </w:p>
         </w:tc>
@@ -3235,7 +3237,7 @@
                 <w:szCs w:val="22"/>
                 <w:color w:val="000000"/>
               </w:rPr>
-              <w:t xml:space="preserve">48 (96.0)</w:t>
+              <w:t xml:space="preserve">49 (96.1)</w:t>
             </w:r>
           </w:p>
         </w:tc>
@@ -3303,7 +3305,7 @@
                 <w:szCs w:val="22"/>
                 <w:color w:val="000000"/>
               </w:rPr>
-              <w:t xml:space="preserve">39 (12.8)</w:t>
+              <w:t xml:space="preserve">39 (12.7)</w:t>
             </w:r>
           </w:p>
         </w:tc>
@@ -3334,7 +3336,7 @@
                 <w:szCs w:val="22"/>
                 <w:color w:val="000000"/>
               </w:rPr>
-              <w:t xml:space="preserve">2 (4.0)</w:t>
+              <w:t xml:space="preserve">2 (3.9)</w:t>
             </w:r>
           </w:p>
         </w:tc>
@@ -3933,7 +3935,7 @@
                 <w:szCs w:val="22"/>
                 <w:color w:val="000000"/>
               </w:rPr>
-              <w:t xml:space="preserve">57 (100.0)</w:t>
+              <w:t xml:space="preserve">70 (100.0)</w:t>
             </w:r>
           </w:p>
         </w:tc>
@@ -5221,7 +5223,7 @@
           <w:color w:val="auto"/>
           <w:sz w:val="22"/>
         </w:rPr>
-        <w:t>283</w:t>
+        <w:t>286</w:t>
       </w:r>
       <w:bookmarkEnd w:id="9"/>
       <w:proofErr w:type="spellEnd"/>
@@ -5271,7 +5273,7 @@
                     </pic:cNvPicPr>
                   </pic:nvPicPr>
                   <pic:blipFill>
-                    <a:blip r:embed="rId24"/>
+                    <a:blip r:embed="rId21"/>
                     <a:srcRect/>
                     <a:stretch>
                       <a:fillRect/>
@@ -12053,7 +12055,6 @@
                 <w:szCs w:val="20"/>
               </w:rPr>
             </w:pPr>
-            <w:commentRangeStart w:id="14"/>
             <w:r>
               <w:rPr>
                 <w:rFonts w:ascii="Times New Roman" w:eastAsia="Arial" w:hAnsi="Times New Roman" w:cs="Times New Roman"/>
@@ -12125,7 +12126,7 @@
                 <w:sz w:val="20"/>
                 <w:szCs w:val="20"/>
               </w:rPr>
-              <w:t xml:space="preserve"> (n = 112)</w:t>
+              <w:t xml:space="preserve"> (n = </w:t>
             </w:r>
             <w:r>
               <w:rPr>
@@ -12134,7 +12135,7 @@
                 <w:sz w:val="20"/>
                 <w:szCs w:val="20"/>
               </w:rPr>
-              <w:t xml:space="preserve">. </w:t>
+              <w:t>138</w:t>
             </w:r>
             <w:r>
               <w:rPr>
@@ -12143,18 +12144,17 @@
                 <w:sz w:val="20"/>
                 <w:szCs w:val="20"/>
               </w:rPr>
-              <w:t>The protocol change became effective on 11/21/2018.</w:t>
-            </w:r>
-          </w:p>
-          <w:p>
-            <w:pPr>
+              <w:t>)</w:t>
+            </w:r>
+            <w:r>
               <w:rPr>
                 <w:rFonts w:ascii="Times New Roman" w:eastAsia="Arial" w:hAnsi="Times New Roman" w:cs="Times New Roman"/>
                 <w:color w:val="111111"/>
                 <w:sz w:val="20"/>
                 <w:szCs w:val="20"/>
               </w:rPr>
-            </w:pPr>
+              <w:t xml:space="preserve">. </w:t>
+            </w:r>
             <w:r>
               <w:rPr>
                 <w:rFonts w:ascii="Times New Roman" w:eastAsia="Arial" w:hAnsi="Times New Roman" w:cs="Times New Roman"/>
@@ -12162,7 +12162,7 @@
                 <w:sz w:val="20"/>
                 <w:szCs w:val="20"/>
               </w:rPr>
-              <w:t>3. The number and percent of PTs who completed zero EMAs by cycle and payment approach.</w:t>
+              <w:t>The protocol change became effective on 11/21/2018.</w:t>
             </w:r>
           </w:p>
           <w:p>
@@ -12181,7 +12181,7 @@
                 <w:sz w:val="20"/>
                 <w:szCs w:val="20"/>
               </w:rPr>
-              <w:t>4. The number and percent of PTs who completed sever or more EMAs by cycle and payment approach.</w:t>
+              <w:t>3. The number and percent of PTs who completed zero EMAs by cycle and payment approach.</w:t>
             </w:r>
           </w:p>
           <w:p>
@@ -12200,16 +12200,26 @@
                 <w:sz w:val="20"/>
                 <w:szCs w:val="20"/>
               </w:rPr>
+              <w:t>4. The number and percent of PTs who completed sever or more EMAs by cycle and payment approach.</w:t>
+            </w:r>
+          </w:p>
+          <w:p>
+            <w:pPr>
+              <w:rPr>
+                <w:rFonts w:ascii="Times New Roman" w:eastAsia="Arial" w:hAnsi="Times New Roman" w:cs="Times New Roman"/>
+                <w:color w:val="111111"/>
+                <w:sz w:val="20"/>
+                <w:szCs w:val="20"/>
+              </w:rPr>
+            </w:pPr>
+            <w:r>
+              <w:rPr>
+                <w:rFonts w:ascii="Times New Roman" w:eastAsia="Arial" w:hAnsi="Times New Roman" w:cs="Times New Roman"/>
+                <w:color w:val="111111"/>
+                <w:sz w:val="20"/>
+                <w:szCs w:val="20"/>
+              </w:rPr>
               <w:t xml:space="preserve">5. Only includes PTs who completed all 12 15-day cycles. </w:t>
-            </w:r>
-            <w:commentRangeEnd w:id="14"/>
-            <w:r>
-              <w:rPr>
-                <w:rStyle w:val="CommentReference"/>
-                <w:rFonts w:ascii="Cambria" w:eastAsia="Cambria" w:hAnsi="Cambria" w:cs="Cambria"/>
-                <w:color w:val="auto"/>
-              </w:rPr>
-              <w:commentReference w:id="14"/>
             </w:r>
           </w:p>
           <w:p>
@@ -12273,12 +12283,12 @@
       <w:pPr>
         <w:pStyle w:val="Heading1"/>
       </w:pPr>
-      <w:bookmarkStart w:id="15" w:name="_Toc42615792"/>
+      <w:bookmarkStart w:id="14" w:name="_Toc42615792"/>
       <w:r>
         <w:lastRenderedPageBreak/>
         <w:t>Arrests</w:t>
       </w:r>
-      <w:bookmarkEnd w:id="15"/>
+      <w:bookmarkEnd w:id="14"/>
     </w:p>
     <w:p/>
     <w:tbl>
@@ -13030,12 +13040,12 @@
       <w:pPr>
         <w:pStyle w:val="Heading1"/>
       </w:pPr>
-      <w:bookmarkStart w:id="16" w:name="_Toc42615793"/>
+      <w:bookmarkStart w:id="15" w:name="_Toc42615793"/>
       <w:r>
         <w:lastRenderedPageBreak/>
         <w:t>Bridge Case Session Minutes</w:t>
       </w:r>
-      <w:bookmarkEnd w:id="16"/>
+      <w:bookmarkEnd w:id="15"/>
     </w:p>
     <w:p/>
     <w:tbl>
@@ -17689,12 +17699,12 @@
       <w:r>
         <w:br w:type="page"/>
       </w:r>
-      <w:bookmarkStart w:id="17" w:name="_Toc42615794"/>
+      <w:bookmarkStart w:id="16" w:name="_Toc42615794"/>
       <w:r>
         <w:lastRenderedPageBreak/>
         <w:t>Recruitment</w:t>
       </w:r>
-      <w:bookmarkEnd w:id="17"/>
+      <w:bookmarkEnd w:id="16"/>
     </w:p>
     <w:p>
       <w:pPr>
@@ -17796,7 +17806,7 @@
           <w:sz w:val="22"/>
         </w:rPr>
       </w:pPr>
-      <w:bookmarkStart w:id="18" w:name="fig_recruitment_by_month"/>
+      <w:bookmarkStart w:id="17" w:name="fig_recruitment_by_month"/>
       <w:proofErr w:type="spellStart"/>
       <w:r xmlns:w="http://schemas.openxmlformats.org/wordprocessingml/2006/main" xmlns:wp="http://schemas.openxmlformats.org/drawingml/2006/wordprocessingDrawing" xmlns:r="http://schemas.openxmlformats.org/officeDocument/2006/relationships" xmlns:w14="http://schemas.microsoft.com/office/word/2010/wordml">
         <w:rPr/>
@@ -17817,7 +17827,7 @@
                     </pic:cNvPicPr>
                   </pic:nvPicPr>
                   <pic:blipFill>
-                    <a:blip r:embed="rId25"/>
+                    <a:blip r:embed="rId22"/>
                     <a:srcRect/>
                     <a:stretch>
                       <a:fillRect/>
@@ -17839,7 +17849,7 @@
           </wp:inline>
         </w:drawing>
       </w:r>
-      <w:bookmarkEnd w:id="18"/>
+      <w:bookmarkEnd w:id="17"/>
       <w:proofErr w:type="spellEnd"/>
     </w:p>
     <w:p>
@@ -17847,14 +17857,27 @@
         <w:pStyle w:val="Caption"/>
         <w:spacing w:after="48"/>
       </w:pPr>
-      <w:fldSimple w:instr=" SEQ Figure \* ARABIC ">
-        <w:r>
-          <w:rPr>
-            <w:noProof/>
-          </w:rPr>
-          <w:t>1</w:t>
-        </w:r>
-      </w:fldSimple>
+      <w:r>
+        <w:fldChar w:fldCharType="begin"/>
+      </w:r>
+      <w:r>
+        <w:instrText xml:space="preserve"> SEQ Figure \* ARABIC </w:instrText>
+      </w:r>
+      <w:r>
+        <w:fldChar w:fldCharType="separate"/>
+      </w:r>
+      <w:r>
+        <w:rPr>
+          <w:noProof/>
+        </w:rPr>
+        <w:t>1</w:t>
+      </w:r>
+      <w:r>
+        <w:rPr>
+          <w:noProof/>
+        </w:rPr>
+        <w:fldChar w:fldCharType="end"/>
+      </w:r>
       <w:r>
         <w:t xml:space="preserve">. Recruitment began on April 17, 2018 and ended </w:t>
       </w:r>
@@ -17873,14 +17896,27 @@
         <w:pStyle w:val="Caption"/>
         <w:spacing w:after="48"/>
       </w:pPr>
-      <w:fldSimple w:instr=" SEQ Figure \* ARABIC ">
-        <w:r>
-          <w:rPr>
-            <w:noProof/>
-          </w:rPr>
-          <w:t>2</w:t>
-        </w:r>
-      </w:fldSimple>
+      <w:r>
+        <w:fldChar w:fldCharType="begin"/>
+      </w:r>
+      <w:r>
+        <w:instrText xml:space="preserve"> SEQ Figure \* ARABIC </w:instrText>
+      </w:r>
+      <w:r>
+        <w:fldChar w:fldCharType="separate"/>
+      </w:r>
+      <w:r>
+        <w:rPr>
+          <w:noProof/>
+        </w:rPr>
+        <w:t>2</w:t>
+      </w:r>
+      <w:r>
+        <w:rPr>
+          <w:noProof/>
+        </w:rPr>
+        <w:fldChar w:fldCharType="end"/>
+      </w:r>
       <w:r>
         <w:t>. Graph does not include participants that screened out during baseline</w:t>
       </w:r>
@@ -18165,7 +18201,7 @@
           <w:sz w:val="22"/>
         </w:rPr>
       </w:pPr>
-      <w:bookmarkStart w:id="19" w:name="fig_recruitment_by_year"/>
+      <w:bookmarkStart w:id="18" w:name="fig_recruitment_by_year"/>
       <w:proofErr w:type="spellStart"/>
       <w:r xmlns:w="http://schemas.openxmlformats.org/wordprocessingml/2006/main" xmlns:wp="http://schemas.openxmlformats.org/drawingml/2006/wordprocessingDrawing" xmlns:r="http://schemas.openxmlformats.org/officeDocument/2006/relationships" xmlns:w14="http://schemas.microsoft.com/office/word/2010/wordml">
         <w:rPr/>
@@ -18186,7 +18222,7 @@
                     </pic:cNvPicPr>
                   </pic:nvPicPr>
                   <pic:blipFill>
-                    <a:blip r:embed="rId26"/>
+                    <a:blip r:embed="rId23"/>
                     <a:srcRect/>
                     <a:stretch>
                       <a:fillRect/>
@@ -18208,14 +18244,14 @@
           </wp:inline>
         </w:drawing>
       </w:r>
-      <w:bookmarkEnd w:id="19"/>
+      <w:bookmarkEnd w:id="18"/>
       <w:proofErr w:type="spellEnd"/>
     </w:p>
     <w:sectPr>
-      <w:headerReference w:type="default" r:id="rId17"/>
-      <w:footerReference w:type="default" r:id="rId18"/>
-      <w:headerReference w:type="first" r:id="rId19"/>
-      <w:footerReference w:type="first" r:id="rId20"/>
+      <w:headerReference w:type="default" r:id="rId14"/>
+      <w:footerReference w:type="default" r:id="rId15"/>
+      <w:headerReference w:type="first" r:id="rId16"/>
+      <w:footerReference w:type="first" r:id="rId17"/>
       <w:pgSz w:w="12240" w:h="15840" w:code="1"/>
       <w:pgMar w:top="720" w:right="1080" w:bottom="720" w:left="1080" w:header="648" w:footer="432" w:gutter="0"/>
       <w:cols w:space="708"/>
@@ -18224,39 +18260,6 @@
     </w:sectPr>
   </w:body>
 </w:document>
-</file>
-
-<file path=word/comments.xml><?xml version="1.0" encoding="utf-8"?>
-<w:comments xmlns:wpc="http://schemas.microsoft.com/office/word/2010/wordprocessingCanvas" xmlns:cx="http://schemas.microsoft.com/office/drawing/2014/chartex" xmlns:cx1="http://schemas.microsoft.com/office/drawing/2015/9/8/chartex" xmlns:cx2="http://schemas.microsoft.com/office/drawing/2015/10/21/chartex" xmlns:cx3="http://schemas.microsoft.com/office/drawing/2016/5/9/chartex" xmlns:cx4="http://schemas.microsoft.com/office/drawing/2016/5/10/chartex" xmlns:cx5="http://schemas.microsoft.com/office/drawing/2016/5/11/chartex" xmlns:cx6="http://schemas.microsoft.com/office/drawing/2016/5/12/chartex" xmlns:cx7="http://schemas.microsoft.com/office/drawing/2016/5/13/chartex" xmlns:cx8="http://schemas.microsoft.com/office/drawing/2016/5/14/chartex" xmlns:mc="http://schemas.openxmlformats.org/markup-compatibility/2006" xmlns:aink="http://schemas.microsoft.com/office/drawing/2016/ink" xmlns:am3d="http://schemas.microsoft.com/office/drawing/2017/model3d" xmlns:o="urn:schemas-microsoft-com:office:office" xmlns:r="http://schemas.openxmlformats.org/officeDocument/2006/relationships" xmlns:m="http://schemas.openxmlformats.org/officeDocument/2006/math" xmlns:v="urn:schemas-microsoft-com:vml" xmlns:wp14="http://schemas.microsoft.com/office/word/2010/wordprocessingDrawing" xmlns:wp="http://schemas.openxmlformats.org/drawingml/2006/wordprocessingDrawing" xmlns:w10="urn:schemas-microsoft-com:office:word" xmlns:w="http://schemas.openxmlformats.org/wordprocessingml/2006/main" xmlns:w14="http://schemas.microsoft.com/office/word/2010/wordml" xmlns:w15="http://schemas.microsoft.com/office/word/2012/wordml" xmlns:w16cex="http://schemas.microsoft.com/office/word/2018/wordml/cex" xmlns:w16cid="http://schemas.microsoft.com/office/word/2016/wordml/cid" xmlns:w16="http://schemas.microsoft.com/office/word/2018/wordml" xmlns:w16sdtdh="http://schemas.microsoft.com/office/word/2020/wordml/sdtdatahash" xmlns:w16se="http://schemas.microsoft.com/office/word/2015/wordml/symex" xmlns:wpg="http://schemas.microsoft.com/office/word/2010/wordprocessingGroup" xmlns:wpi="http://schemas.microsoft.com/office/word/2010/wordprocessingInk" xmlns:wne="http://schemas.microsoft.com/office/word/2006/wordml" xmlns:wps="http://schemas.microsoft.com/office/word/2010/wordprocessingShape" mc:Ignorable="w14 w15 w16se w16cid w16 w16cex w16sdtdh wp14">
-  <w:comment w:id="14" w:author="Author" w:initials="A">
-    <w:p>
-      <w:pPr>
-        <w:pStyle w:val="CommentText"/>
-      </w:pPr>
-      <w:r>
-        <w:rPr>
-          <w:rStyle w:val="CommentReference"/>
-        </w:rPr>
-        <w:annotationRef/>
-      </w:r>
-      <w:r>
-        <w:t>James, please check all of this.</w:t>
-      </w:r>
-    </w:p>
-  </w:comment>
-</w:comments>
-</file>
-
-<file path=word/commentsExtended.xml><?xml version="1.0" encoding="utf-8"?>
-<w15:commentsEx xmlns:wpc="http://schemas.microsoft.com/office/word/2010/wordprocessingCanvas" xmlns:cx="http://schemas.microsoft.com/office/drawing/2014/chartex" xmlns:cx1="http://schemas.microsoft.com/office/drawing/2015/9/8/chartex" xmlns:cx2="http://schemas.microsoft.com/office/drawing/2015/10/21/chartex" xmlns:cx3="http://schemas.microsoft.com/office/drawing/2016/5/9/chartex" xmlns:cx4="http://schemas.microsoft.com/office/drawing/2016/5/10/chartex" xmlns:cx5="http://schemas.microsoft.com/office/drawing/2016/5/11/chartex" xmlns:cx6="http://schemas.microsoft.com/office/drawing/2016/5/12/chartex" xmlns:cx7="http://schemas.microsoft.com/office/drawing/2016/5/13/chartex" xmlns:cx8="http://schemas.microsoft.com/office/drawing/2016/5/14/chartex" xmlns:mc="http://schemas.openxmlformats.org/markup-compatibility/2006" xmlns:aink="http://schemas.microsoft.com/office/drawing/2016/ink" xmlns:am3d="http://schemas.microsoft.com/office/drawing/2017/model3d" xmlns:o="urn:schemas-microsoft-com:office:office" xmlns:r="http://schemas.openxmlformats.org/officeDocument/2006/relationships" xmlns:m="http://schemas.openxmlformats.org/officeDocument/2006/math" xmlns:v="urn:schemas-microsoft-com:vml" xmlns:wp14="http://schemas.microsoft.com/office/word/2010/wordprocessingDrawing" xmlns:wp="http://schemas.openxmlformats.org/drawingml/2006/wordprocessingDrawing" xmlns:w10="urn:schemas-microsoft-com:office:word" xmlns:w="http://schemas.openxmlformats.org/wordprocessingml/2006/main" xmlns:w14="http://schemas.microsoft.com/office/word/2010/wordml" xmlns:w15="http://schemas.microsoft.com/office/word/2012/wordml" xmlns:w16cex="http://schemas.microsoft.com/office/word/2018/wordml/cex" xmlns:w16cid="http://schemas.microsoft.com/office/word/2016/wordml/cid" xmlns:w16="http://schemas.microsoft.com/office/word/2018/wordml" xmlns:w16sdtdh="http://schemas.microsoft.com/office/word/2020/wordml/sdtdatahash" xmlns:w16se="http://schemas.microsoft.com/office/word/2015/wordml/symex" xmlns:wpg="http://schemas.microsoft.com/office/word/2010/wordprocessingGroup" xmlns:wpi="http://schemas.microsoft.com/office/word/2010/wordprocessingInk" xmlns:wne="http://schemas.microsoft.com/office/word/2006/wordml" xmlns:wps="http://schemas.microsoft.com/office/word/2010/wordprocessingShape" mc:Ignorable="w14 w15 w16se w16cid w16 w16cex w16sdtdh wp14">
-  <w15:commentEx w15:paraId="070C7598" w15:done="0"/>
-</w15:commentsEx>
-</file>
-
-<file path=word/commentsIds.xml><?xml version="1.0" encoding="utf-8"?>
-<w16cid:commentsIds xmlns:wpc="http://schemas.microsoft.com/office/word/2010/wordprocessingCanvas" xmlns:cx="http://schemas.microsoft.com/office/drawing/2014/chartex" xmlns:cx1="http://schemas.microsoft.com/office/drawing/2015/9/8/chartex" xmlns:cx2="http://schemas.microsoft.com/office/drawing/2015/10/21/chartex" xmlns:cx3="http://schemas.microsoft.com/office/drawing/2016/5/9/chartex" xmlns:cx4="http://schemas.microsoft.com/office/drawing/2016/5/10/chartex" xmlns:cx5="http://schemas.microsoft.com/office/drawing/2016/5/11/chartex" xmlns:cx6="http://schemas.microsoft.com/office/drawing/2016/5/12/chartex" xmlns:cx7="http://schemas.microsoft.com/office/drawing/2016/5/13/chartex" xmlns:cx8="http://schemas.microsoft.com/office/drawing/2016/5/14/chartex" xmlns:mc="http://schemas.openxmlformats.org/markup-compatibility/2006" xmlns:aink="http://schemas.microsoft.com/office/drawing/2016/ink" xmlns:am3d="http://schemas.microsoft.com/office/drawing/2017/model3d" xmlns:o="urn:schemas-microsoft-com:office:office" xmlns:r="http://schemas.openxmlformats.org/officeDocument/2006/relationships" xmlns:m="http://schemas.openxmlformats.org/officeDocument/2006/math" xmlns:v="urn:schemas-microsoft-com:vml" xmlns:wp14="http://schemas.microsoft.com/office/word/2010/wordprocessingDrawing" xmlns:wp="http://schemas.openxmlformats.org/drawingml/2006/wordprocessingDrawing" xmlns:w10="urn:schemas-microsoft-com:office:word" xmlns:w="http://schemas.openxmlformats.org/wordprocessingml/2006/main" xmlns:w14="http://schemas.microsoft.com/office/word/2010/wordml" xmlns:w15="http://schemas.microsoft.com/office/word/2012/wordml" xmlns:w16cex="http://schemas.microsoft.com/office/word/2018/wordml/cex" xmlns:w16cid="http://schemas.microsoft.com/office/word/2016/wordml/cid" xmlns:w16="http://schemas.microsoft.com/office/word/2018/wordml" xmlns:w16sdtdh="http://schemas.microsoft.com/office/word/2020/wordml/sdtdatahash" xmlns:w16se="http://schemas.microsoft.com/office/word/2015/wordml/symex" xmlns:wpg="http://schemas.microsoft.com/office/word/2010/wordprocessingGroup" xmlns:wpi="http://schemas.microsoft.com/office/word/2010/wordprocessingInk" xmlns:wne="http://schemas.microsoft.com/office/word/2006/wordml" xmlns:wps="http://schemas.microsoft.com/office/word/2010/wordprocessingShape" mc:Ignorable="w14 w15 w16se w16cid w16 w16cex w16sdtdh wp14">
-  <w16cid:commentId w16cid:paraId="070C7598" w16cid:durableId="24B2ACE4"/>
-</w16cid:commentsIds>
 </file>
 
 <file path=word/endnotes.xml><?xml version="1.0" encoding="utf-8"?>
@@ -24695,6 +24698,7 @@
     <w:rsid w:val="003307DD"/>
     <w:rsid w:val="003B4780"/>
     <w:rsid w:val="00431518"/>
+    <w:rsid w:val="004A10C6"/>
     <w:rsid w:val="005564C6"/>
     <w:rsid w:val="005B398C"/>
     <w:rsid w:val="00641E7D"/>
@@ -25393,18 +25397,15 @@
 </file>
 
 <file path=customXml/item1.xml><?xml version="1.0" encoding="utf-8"?>
-<b:Sources xmlns:b="http://schemas.openxmlformats.org/officeDocument/2006/bibliography" xmlns="http://schemas.openxmlformats.org/officeDocument/2006/bibliography" SelectedStyle="\APASixthEditionOfficeOnline.xsl" StyleName="APA" Version="6"/>
+<?mso-contentType ?>
+<FormTemplates xmlns="http://schemas.microsoft.com/sharepoint/v3/contenttype/forms">
+  <Display>DocumentLibraryForm</Display>
+  <Edit>DocumentLibraryForm</Edit>
+  <New>DocumentLibraryForm</New>
+</FormTemplates>
 </file>
 
 <file path=customXml/item2.xml><?xml version="1.0" encoding="utf-8"?>
-<p:properties xmlns:p="http://schemas.microsoft.com/office/2006/metadata/properties" xmlns:xsi="http://www.w3.org/2001/XMLSchema-instance" xmlns:pc="http://schemas.microsoft.com/office/infopath/2007/PartnerControls">
-  <documentManagement>
-    <MediaServiceKeyPoints xmlns="71af3243-3dd4-4a8d-8c0d-dd76da1f02a5" xsi:nil="true"/>
-  </documentManagement>
-</p:properties>
-</file>
-
-<file path=customXml/item3.xml><?xml version="1.0" encoding="utf-8"?>
 <ct:contentTypeSchema xmlns:ct="http://schemas.microsoft.com/office/2006/metadata/contentType" xmlns:ma="http://schemas.microsoft.com/office/2006/metadata/properties/metaAttributes" ct:_="" ma:_="" ma:contentTypeName="Document" ma:contentTypeID="0x01010079F111ED35F8CC479449609E8A0923A6" ma:contentTypeVersion="11" ma:contentTypeDescription="Create a new document." ma:contentTypeScope="" ma:versionID="9677210f24a1be23c92c90fd886aa0aa">
   <xsd:schema xmlns:xsd="http://www.w3.org/2001/XMLSchema" xmlns:xs="http://www.w3.org/2001/XMLSchema" xmlns:p="http://schemas.microsoft.com/office/2006/metadata/properties" xmlns:ns2="71af3243-3dd4-4a8d-8c0d-dd76da1f02a5" xmlns:ns3="16c05727-aa75-4e4a-9b5f-8a80a1165891" targetNamespace="http://schemas.microsoft.com/office/2006/metadata/properties" ma:root="true" ma:fieldsID="60e05723c5c1908df1a1a4ebf11d344e" ns2:_="" ns3:_="">
     <xsd:import namespace="71af3243-3dd4-4a8d-8c0d-dd76da1f02a5"/>
@@ -25615,34 +25616,27 @@
 </ct:contentTypeSchema>
 </file>
 
+<file path=customXml/item3.xml><?xml version="1.0" encoding="utf-8"?>
+<p:properties xmlns:p="http://schemas.microsoft.com/office/2006/metadata/properties" xmlns:xsi="http://www.w3.org/2001/XMLSchema-instance" xmlns:pc="http://schemas.microsoft.com/office/infopath/2007/PartnerControls">
+  <documentManagement>
+    <MediaServiceKeyPoints xmlns="71af3243-3dd4-4a8d-8c0d-dd76da1f02a5" xsi:nil="true"/>
+  </documentManagement>
+</p:properties>
+</file>
+
 <file path=customXml/item4.xml><?xml version="1.0" encoding="utf-8"?>
-<?mso-contentType ?>
-<FormTemplates xmlns="http://schemas.microsoft.com/sharepoint/v3/contenttype/forms">
-  <Display>DocumentLibraryForm</Display>
-  <Edit>DocumentLibraryForm</Edit>
-  <New>DocumentLibraryForm</New>
-</FormTemplates>
+<b:Sources xmlns:b="http://schemas.openxmlformats.org/officeDocument/2006/bibliography" xmlns="http://schemas.openxmlformats.org/officeDocument/2006/bibliography" SelectedStyle="\APASixthEditionOfficeOnline.xsl" StyleName="APA" Version="6"/>
 </file>
 
 <file path=customXml/itemProps1.xml><?xml version="1.0" encoding="utf-8"?>
-<ds:datastoreItem xmlns:ds="http://schemas.openxmlformats.org/officeDocument/2006/customXml" ds:itemID="{92462C11-B7F3-5845-968F-5B9573813F38}">
+<ds:datastoreItem xmlns:ds="http://schemas.openxmlformats.org/officeDocument/2006/customXml" ds:itemID="{89E3B718-8B27-48AF-8E10-37ABDC429EC0}">
   <ds:schemaRefs>
-    <ds:schemaRef ds:uri="http://schemas.openxmlformats.org/officeDocument/2006/bibliography"/>
+    <ds:schemaRef ds:uri="http://schemas.microsoft.com/sharepoint/v3/contenttype/forms"/>
   </ds:schemaRefs>
 </ds:datastoreItem>
 </file>
 
 <file path=customXml/itemProps2.xml><?xml version="1.0" encoding="utf-8"?>
-<ds:datastoreItem xmlns:ds="http://schemas.openxmlformats.org/officeDocument/2006/customXml" ds:itemID="{F2AE156F-FAD6-48D0-AB60-1722333C8362}">
-  <ds:schemaRefs>
-    <ds:schemaRef ds:uri="http://schemas.microsoft.com/office/2006/metadata/properties"/>
-    <ds:schemaRef ds:uri="http://schemas.microsoft.com/office/infopath/2007/PartnerControls"/>
-    <ds:schemaRef ds:uri="71af3243-3dd4-4a8d-8c0d-dd76da1f02a5"/>
-  </ds:schemaRefs>
-</ds:datastoreItem>
-</file>
-
-<file path=customXml/itemProps3.xml><?xml version="1.0" encoding="utf-8"?>
 <ds:datastoreItem xmlns:ds="http://schemas.openxmlformats.org/officeDocument/2006/customXml" ds:itemID="{459B6AF4-E925-4A75-A45E-1B6610FC1703}">
   <ds:schemaRefs>
     <ds:schemaRef ds:uri="http://schemas.microsoft.com/office/2006/metadata/contentType"/>
@@ -25661,10 +25655,20 @@
 </ds:datastoreItem>
 </file>
 
+<file path=customXml/itemProps3.xml><?xml version="1.0" encoding="utf-8"?>
+<ds:datastoreItem xmlns:ds="http://schemas.openxmlformats.org/officeDocument/2006/customXml" ds:itemID="{F2AE156F-FAD6-48D0-AB60-1722333C8362}">
+  <ds:schemaRefs>
+    <ds:schemaRef ds:uri="http://schemas.microsoft.com/office/2006/metadata/properties"/>
+    <ds:schemaRef ds:uri="http://schemas.microsoft.com/office/infopath/2007/PartnerControls"/>
+    <ds:schemaRef ds:uri="71af3243-3dd4-4a8d-8c0d-dd76da1f02a5"/>
+  </ds:schemaRefs>
+</ds:datastoreItem>
+</file>
+
 <file path=customXml/itemProps4.xml><?xml version="1.0" encoding="utf-8"?>
-<ds:datastoreItem xmlns:ds="http://schemas.openxmlformats.org/officeDocument/2006/customXml" ds:itemID="{89E3B718-8B27-48AF-8E10-37ABDC429EC0}">
+<ds:datastoreItem xmlns:ds="http://schemas.openxmlformats.org/officeDocument/2006/customXml" ds:itemID="{92462C11-B7F3-5845-968F-5B9573813F38}">
   <ds:schemaRefs>
-    <ds:schemaRef ds:uri="http://schemas.microsoft.com/sharepoint/v3/contenttype/forms"/>
+    <ds:schemaRef ds:uri="http://schemas.openxmlformats.org/officeDocument/2006/bibliography"/>
   </ds:schemaRefs>
 </ds:datastoreItem>
 </file>
</xml_diff>

<commit_message>
2021 Q2 Quarterly Report Final
</commit_message>
<xml_diff>
--- a/quarterly_reports/2021_08 L2C Quarterly Report.docx
+++ b/quarterly_reports/2021_08 L2C Quarterly Report.docx
@@ -15,7 +15,7 @@
           <w:noProof/>
         </w:rPr>
         <w:drawing>
-          <wp:anchor distT="0" distB="0" distL="114300" distR="114300" simplePos="0" relativeHeight="251658240" behindDoc="1" locked="0" layoutInCell="1" allowOverlap="1" wp14:anchorId="56D9CEF0" wp14:editId="0D72ABF4">
+          <wp:anchor distT="0" distB="0" distL="114300" distR="114300" simplePos="0" relativeHeight="251658240" behindDoc="1" locked="0" layoutInCell="1" allowOverlap="1" wp14:anchorId="1B67A8CF" wp14:editId="72C3C984">
             <wp:simplePos x="0" y="0"/>
             <wp:positionH relativeFrom="page">
               <wp:posOffset>582930</wp:posOffset>
@@ -79,7 +79,7 @@
           <w:noProof/>
         </w:rPr>
         <w:drawing>
-          <wp:anchor distT="0" distB="0" distL="114300" distR="114300" simplePos="0" relativeHeight="251659264" behindDoc="1" locked="0" layoutInCell="1" allowOverlap="1" wp14:anchorId="7375C466" wp14:editId="39328D4E">
+          <wp:anchor distT="0" distB="0" distL="114300" distR="114300" simplePos="0" relativeHeight="251659264" behindDoc="1" locked="0" layoutInCell="1" allowOverlap="1" wp14:anchorId="5C16AF42" wp14:editId="6D4E5CCD">
             <wp:simplePos x="0" y="0"/>
             <wp:positionH relativeFrom="margin">
               <wp:align>center</wp:align>
@@ -139,7 +139,7 @@
           <w:noProof/>
         </w:rPr>
         <w:drawing>
-          <wp:anchor distT="0" distB="0" distL="114300" distR="114300" simplePos="0" relativeHeight="251660288" behindDoc="1" locked="0" layoutInCell="1" allowOverlap="1" wp14:anchorId="63F4A0C2" wp14:editId="1FD4672B">
+          <wp:anchor distT="0" distB="0" distL="114300" distR="114300" simplePos="0" relativeHeight="251660288" behindDoc="1" locked="0" layoutInCell="1" allowOverlap="1" wp14:anchorId="724B1EE7" wp14:editId="46ED7CA1">
             <wp:simplePos x="0" y="0"/>
             <wp:positionH relativeFrom="margin">
               <wp:posOffset>4584488</wp:posOffset>
@@ -1590,17 +1590,15 @@
         <w:t xml:space="preserve"> </w:t>
       </w:r>
       <w:bookmarkStart w:id="2" w:name="n_participants"/>
-      <w:proofErr w:type="spellStart"/>
       <w:r>
         <w:rPr>
           <w:rFonts w:ascii="Times New Roman" w:eastAsia="Times New Roman" w:hAnsi="Times New Roman" w:cs="Times New Roman"/>
           <w:b/>
           <w:color w:val="000000" w:themeColor="text1"/>
         </w:rPr>
-        <w:t>306</w:t>
+        <w:t>307</w:t>
       </w:r>
       <w:bookmarkEnd w:id="2"/>
-      <w:proofErr w:type="spellEnd"/>
       <w:r>
         <w:rPr>
           <w:rFonts w:ascii="Times New Roman" w:eastAsia="Times New Roman" w:hAnsi="Times New Roman" w:cs="Times New Roman"/>
@@ -1632,7 +1630,7 @@
           <w:b/>
           <w:color w:val="000000" w:themeColor="text1"/>
         </w:rPr>
-        <w:t>August 07, 2021</w:t>
+        <w:t>August 11, 2021</w:t>
       </w:r>
       <w:bookmarkEnd w:id="3"/>
     </w:p>
@@ -1692,12 +1690,12 @@
         <w:t>.</w:t>
       </w:r>
     </w:p>
-    <w:tbl xmlns:w="http://schemas.openxmlformats.org/wordprocessingml/2006/main" xmlns:r="http://schemas.openxmlformats.org/officeDocument/2006/relationships" xmlns:w14="http://schemas.microsoft.com/office/word/2010/wordml" xmlns:wp="http://schemas.openxmlformats.org/drawingml/2006/wordprocessingDrawing" xmlns:a="http://schemas.openxmlformats.org/drawingml/2006/main" xmlns:pic="http://schemas.openxmlformats.org/drawingml/2006/picture">
+    <w:tbl>
       <w:tblPr>
-        NA"/&gt;
+        <w:tblW w:w="0" w:type="auto"/>
+        <w:jc w:val="center"/>
         <w:tblLayout w:type="fixed"/>
-        <w:jc w:val="center"/>
-        <w:tblLook w:firstRow="1" w:lastRow="0" w:firstColumn="0" w:lastColumn="0" w:noHBand="0" w:noVBand="1"/>
+        <w:tblLook w:val="0420" w:firstRow="1" w:lastRow="0" w:firstColumn="0" w:lastColumn="0" w:noHBand="0" w:noVBand="1"/>
       </w:tblPr>
       <w:tblGrid>
         <w:gridCol w:w="3355"/>
@@ -1707,11 +1705,12 @@
       <w:tr>
         <w:trPr>
           <w:cantSplit/>
-          <w:trHeight w:val="360" w:hRule="auto"/>
           <w:tblHeader/>
+          <w:jc w:val="center"/>
         </w:trPr>
         <w:tc>
           <w:tcPr>
+            <w:tcW w:w="3355" w:type="dxa"/>
             <w:vMerge w:val="restart"/>
             <w:tcBorders>
               <w:top w:val="single" w:sz="8" w:space="0" w:color="000000"/>
@@ -1719,91 +1718,86 @@
             <w:shd w:val="clear" w:color="auto" w:fill="FFFFFF"/>
             <w:tcMar>
               <w:top w:w="0" w:type="dxa"/>
+              <w:left w:w="0" w:type="dxa"/>
               <w:bottom w:w="0" w:type="dxa"/>
-              <w:left w:w="0" w:type="dxa"/>
               <w:right w:w="0" w:type="dxa"/>
             </w:tcMar>
             <w:vAlign w:val="center"/>
           </w:tcPr>
           <w:p>
             <w:pPr>
-              <w:jc w:val="left"/>
-              <w:spacing w:after="0" w:before="0" w:line="240"/>
-              <w:ind w:firstLine="0" w:left="100" w:right="100"/>
-            </w:pPr>
-            <w:r xmlns:w="http://schemas.openxmlformats.org/wordprocessingml/2006/main" xmlns:wp="http://schemas.openxmlformats.org/drawingml/2006/wordprocessingDrawing" xmlns:r="http://schemas.openxmlformats.org/officeDocument/2006/relationships" xmlns:w14="http://schemas.microsoft.com/office/word/2010/wordml">
-              <w:rPr>
-                <w:rFonts w:ascii="Times New Roman" w:hAnsi="Times New Roman" w:eastAsia="Times New Roman" w:cs="Times New Roman"/>
+              <w:ind w:left="100" w:right="100"/>
+            </w:pPr>
+            <w:r>
+              <w:rPr>
+                <w:rFonts w:ascii="Times New Roman" w:eastAsia="Times New Roman" w:hAnsi="Times New Roman" w:cs="Times New Roman"/>
                 <w:b/>
-                <w:sz w:val="22"/>
-                <w:szCs w:val="22"/>
                 <w:color w:val="000000"/>
-              </w:rPr>
-              <w:t xml:space="preserve">Characteristic</w:t>
-            </w:r>
-          </w:p>
-        </w:tc>
-        <w:tc>
-          <w:tcPr>
+                <w:sz w:val="22"/>
+              </w:rPr>
+              <w:t>Characteristic</w:t>
+            </w:r>
+          </w:p>
+        </w:tc>
+        <w:tc>
+          <w:tcPr>
+            <w:tcW w:w="3355" w:type="dxa"/>
             <w:tcBorders>
               <w:top w:val="single" w:sz="8" w:space="0" w:color="000000"/>
             </w:tcBorders>
             <w:shd w:val="clear" w:color="auto" w:fill="FFFFFF"/>
             <w:tcMar>
               <w:top w:w="0" w:type="dxa"/>
+              <w:left w:w="0" w:type="dxa"/>
               <w:bottom w:w="0" w:type="dxa"/>
-              <w:left w:w="0" w:type="dxa"/>
               <w:right w:w="0" w:type="dxa"/>
             </w:tcMar>
             <w:vAlign w:val="center"/>
           </w:tcPr>
           <w:p>
             <w:pPr>
-              <w:jc w:val="center"/>
-              <w:spacing w:after="0" w:before="0" w:line="240"/>
-              <w:ind w:firstLine="0" w:left="100" w:right="100"/>
-            </w:pPr>
-            <w:r xmlns:w="http://schemas.openxmlformats.org/wordprocessingml/2006/main" xmlns:wp="http://schemas.openxmlformats.org/drawingml/2006/wordprocessingDrawing" xmlns:r="http://schemas.openxmlformats.org/officeDocument/2006/relationships" xmlns:w14="http://schemas.microsoft.com/office/word/2010/wordml">
-              <w:rPr>
-                <w:rFonts w:ascii="Times New Roman" w:hAnsi="Times New Roman" w:eastAsia="Times New Roman" w:cs="Times New Roman"/>
+              <w:ind w:left="100" w:right="100"/>
+              <w:jc w:val="center"/>
+            </w:pPr>
+            <w:r>
+              <w:rPr>
+                <w:rFonts w:ascii="Times New Roman" w:eastAsia="Times New Roman" w:hAnsi="Times New Roman" w:cs="Times New Roman"/>
                 <w:b/>
-                <w:sz w:val="22"/>
-                <w:szCs w:val="22"/>
                 <w:color w:val="000000"/>
-              </w:rPr>
-              <w:t xml:space="preserve">Screened-in</w:t>
-            </w:r>
-          </w:p>
-        </w:tc>
-        <w:tc>
-          <w:tcPr>
+                <w:sz w:val="22"/>
+              </w:rPr>
+              <w:t>Screened-in</w:t>
+            </w:r>
+          </w:p>
+        </w:tc>
+        <w:tc>
+          <w:tcPr>
+            <w:tcW w:w="3355" w:type="dxa"/>
             <w:tcBorders>
               <w:top w:val="single" w:sz="8" w:space="0" w:color="000000"/>
             </w:tcBorders>
             <w:shd w:val="clear" w:color="auto" w:fill="FFFFFF"/>
             <w:tcMar>
               <w:top w:w="0" w:type="dxa"/>
+              <w:left w:w="0" w:type="dxa"/>
               <w:bottom w:w="0" w:type="dxa"/>
-              <w:left w:w="0" w:type="dxa"/>
               <w:right w:w="0" w:type="dxa"/>
             </w:tcMar>
             <w:vAlign w:val="center"/>
           </w:tcPr>
           <w:p>
             <w:pPr>
-              <w:jc w:val="center"/>
-              <w:spacing w:after="0" w:before="0" w:line="240"/>
-              <w:ind w:firstLine="0" w:left="100" w:right="100"/>
-            </w:pPr>
-            <w:r xmlns:w="http://schemas.openxmlformats.org/wordprocessingml/2006/main" xmlns:wp="http://schemas.openxmlformats.org/drawingml/2006/wordprocessingDrawing" xmlns:r="http://schemas.openxmlformats.org/officeDocument/2006/relationships" xmlns:w14="http://schemas.microsoft.com/office/word/2010/wordml">
-              <w:rPr>
-                <w:rFonts w:ascii="Times New Roman" w:hAnsi="Times New Roman" w:eastAsia="Times New Roman" w:cs="Times New Roman"/>
+              <w:ind w:left="100" w:right="100"/>
+              <w:jc w:val="center"/>
+            </w:pPr>
+            <w:r>
+              <w:rPr>
+                <w:rFonts w:ascii="Times New Roman" w:eastAsia="Times New Roman" w:hAnsi="Times New Roman" w:cs="Times New Roman"/>
                 <w:b/>
-                <w:sz w:val="22"/>
-                <w:szCs w:val="22"/>
                 <w:color w:val="000000"/>
-              </w:rPr>
-              <w:t xml:space="preserve">Screened-out</w:t>
+                <w:sz w:val="22"/>
+              </w:rPr>
+              <w:t>Screened-out</w:t>
             </w:r>
           </w:p>
         </w:tc>
@@ -1811,11 +1805,12 @@
       <w:tr>
         <w:trPr>
           <w:cantSplit/>
-          <w:trHeight w:val="360" w:hRule="auto"/>
           <w:tblHeader/>
+          <w:jc w:val="center"/>
         </w:trPr>
         <w:tc>
           <w:tcPr>
+            <w:tcW w:w="3355" w:type="dxa"/>
             <w:vMerge/>
             <w:tcBorders>
               <w:bottom w:val="single" w:sz="8" w:space="0" w:color="000000"/>
@@ -1823,79 +1818,75 @@
             <w:shd w:val="clear" w:color="auto" w:fill="FFFFFF"/>
             <w:tcMar>
               <w:top w:w="0" w:type="dxa"/>
+              <w:left w:w="0" w:type="dxa"/>
               <w:bottom w:w="0" w:type="dxa"/>
-              <w:left w:w="0" w:type="dxa"/>
               <w:right w:w="0" w:type="dxa"/>
             </w:tcMar>
             <w:vAlign w:val="center"/>
           </w:tcPr>
           <w:p>
             <w:pPr>
-              <w:jc w:val="left"/>
-              <w:spacing w:after="0" w:before="0" w:line="240"/>
-              <w:ind w:firstLine="0" w:left="100" w:right="100"/>
-            </w:pPr>
-          </w:p>
-        </w:tc>
-        <w:tc>
-          <w:tcPr>
+              <w:ind w:left="100" w:right="100"/>
+            </w:pPr>
+          </w:p>
+        </w:tc>
+        <w:tc>
+          <w:tcPr>
+            <w:tcW w:w="3355" w:type="dxa"/>
             <w:tcBorders>
               <w:bottom w:val="single" w:sz="8" w:space="0" w:color="000000"/>
             </w:tcBorders>
             <w:shd w:val="clear" w:color="auto" w:fill="FFFFFF"/>
             <w:tcMar>
               <w:top w:w="0" w:type="dxa"/>
+              <w:left w:w="0" w:type="dxa"/>
               <w:bottom w:w="0" w:type="dxa"/>
-              <w:left w:w="0" w:type="dxa"/>
               <w:right w:w="0" w:type="dxa"/>
             </w:tcMar>
             <w:vAlign w:val="center"/>
           </w:tcPr>
           <w:p>
             <w:pPr>
-              <w:jc w:val="center"/>
-              <w:spacing w:after="0" w:before="0" w:line="240"/>
-              <w:ind w:firstLine="0" w:left="100" w:right="100"/>
-            </w:pPr>
-            <w:r xmlns:w="http://schemas.openxmlformats.org/wordprocessingml/2006/main" xmlns:wp="http://schemas.openxmlformats.org/drawingml/2006/wordprocessingDrawing" xmlns:r="http://schemas.openxmlformats.org/officeDocument/2006/relationships" xmlns:w14="http://schemas.microsoft.com/office/word/2010/wordml">
-              <w:rPr>
-                <w:rFonts w:ascii="Times New Roman" w:hAnsi="Times New Roman" w:eastAsia="Times New Roman" w:cs="Times New Roman"/>
-                <w:sz w:val="22"/>
-                <w:szCs w:val="22"/>
+              <w:ind w:left="100" w:right="100"/>
+              <w:jc w:val="center"/>
+            </w:pPr>
+            <w:r>
+              <w:rPr>
+                <w:rFonts w:ascii="Times New Roman" w:eastAsia="Times New Roman" w:hAnsi="Times New Roman" w:cs="Times New Roman"/>
                 <w:color w:val="000000"/>
-              </w:rPr>
-              <w:t xml:space="preserve">(n = 306)</w:t>
-            </w:r>
-          </w:p>
-        </w:tc>
-        <w:tc>
-          <w:tcPr>
+                <w:sz w:val="22"/>
+              </w:rPr>
+              <w:t>(n = 307)</w:t>
+            </w:r>
+          </w:p>
+        </w:tc>
+        <w:tc>
+          <w:tcPr>
+            <w:tcW w:w="3355" w:type="dxa"/>
             <w:tcBorders>
               <w:bottom w:val="single" w:sz="8" w:space="0" w:color="000000"/>
             </w:tcBorders>
             <w:shd w:val="clear" w:color="auto" w:fill="FFFFFF"/>
             <w:tcMar>
               <w:top w:w="0" w:type="dxa"/>
+              <w:left w:w="0" w:type="dxa"/>
               <w:bottom w:w="0" w:type="dxa"/>
-              <w:left w:w="0" w:type="dxa"/>
               <w:right w:w="0" w:type="dxa"/>
             </w:tcMar>
             <w:vAlign w:val="center"/>
           </w:tcPr>
           <w:p>
             <w:pPr>
-              <w:jc w:val="center"/>
-              <w:spacing w:after="0" w:before="0" w:line="240"/>
-              <w:ind w:firstLine="0" w:left="100" w:right="100"/>
-            </w:pPr>
-            <w:r xmlns:w="http://schemas.openxmlformats.org/wordprocessingml/2006/main" xmlns:wp="http://schemas.openxmlformats.org/drawingml/2006/wordprocessingDrawing" xmlns:r="http://schemas.openxmlformats.org/officeDocument/2006/relationships" xmlns:w14="http://schemas.microsoft.com/office/word/2010/wordml">
-              <w:rPr>
-                <w:rFonts w:ascii="Times New Roman" w:hAnsi="Times New Roman" w:eastAsia="Times New Roman" w:cs="Times New Roman"/>
-                <w:sz w:val="22"/>
-                <w:szCs w:val="22"/>
+              <w:ind w:left="100" w:right="100"/>
+              <w:jc w:val="center"/>
+            </w:pPr>
+            <w:r>
+              <w:rPr>
+                <w:rFonts w:ascii="Times New Roman" w:eastAsia="Times New Roman" w:hAnsi="Times New Roman" w:cs="Times New Roman"/>
                 <w:color w:val="000000"/>
-              </w:rPr>
-              <w:t xml:space="preserve">(n = 51)</w:t>
+                <w:sz w:val="22"/>
+              </w:rPr>
+              <w:t>(n = 51)</w:t>
             </w:r>
           </w:p>
         </w:tc>
@@ -1903,102 +1894,94 @@
       <w:tr>
         <w:trPr>
           <w:cantSplit/>
-          <w:trHeight w:val="360" w:hRule="auto"/>
+          <w:jc w:val="center"/>
         </w:trPr>
         <w:tc>
           <w:tcPr>
-            <w:tcBorders/>
+            <w:tcW w:w="3355" w:type="dxa"/>
             <w:shd w:val="clear" w:color="auto" w:fill="FFFFFF"/>
             <w:tcMar>
               <w:top w:w="0" w:type="dxa"/>
+              <w:left w:w="0" w:type="dxa"/>
               <w:bottom w:w="0" w:type="dxa"/>
-              <w:left w:w="0" w:type="dxa"/>
               <w:right w:w="0" w:type="dxa"/>
             </w:tcMar>
             <w:vAlign w:val="center"/>
           </w:tcPr>
           <w:p>
             <w:pPr>
-              <w:jc w:val="left"/>
-              <w:spacing w:after="0" w:before="0" w:line="240"/>
-              <w:ind w:firstLine="0" w:left="100" w:right="100"/>
-            </w:pPr>
-            <w:r xmlns:w="http://schemas.openxmlformats.org/wordprocessingml/2006/main" xmlns:wp="http://schemas.openxmlformats.org/drawingml/2006/wordprocessingDrawing" xmlns:r="http://schemas.openxmlformats.org/officeDocument/2006/relationships" xmlns:w14="http://schemas.microsoft.com/office/word/2010/wordml">
-              <w:rPr>
-                <w:rFonts w:ascii="Times New Roman" w:hAnsi="Times New Roman" w:eastAsia="Times New Roman" w:cs="Times New Roman"/>
+              <w:ind w:left="100" w:right="100"/>
+            </w:pPr>
+            <w:r>
+              <w:rPr>
+                <w:rFonts w:ascii="Times New Roman" w:eastAsia="Times New Roman" w:hAnsi="Times New Roman" w:cs="Times New Roman"/>
                 <w:b/>
-                <w:sz w:val="22"/>
-                <w:szCs w:val="22"/>
                 <w:color w:val="000000"/>
-              </w:rPr>
-              <w:t xml:space="preserve">Age in years</w:t>
-            </w:r>
-            <w:r xmlns:w="http://schemas.openxmlformats.org/wordprocessingml/2006/main" xmlns:wp="http://schemas.openxmlformats.org/drawingml/2006/wordprocessingDrawing" xmlns:r="http://schemas.openxmlformats.org/officeDocument/2006/relationships" xmlns:w14="http://schemas.microsoft.com/office/word/2010/wordml">
-              <w:rPr>
-                <w:rFonts w:ascii="Times New Roman" w:hAnsi="Times New Roman" w:eastAsia="Times New Roman" w:cs="Times New Roman"/>
-                <w:sz w:val="22"/>
-                <w:szCs w:val="22"/>
+                <w:sz w:val="22"/>
+              </w:rPr>
+              <w:t>Age in years</w:t>
+            </w:r>
+            <w:r>
+              <w:rPr>
+                <w:rFonts w:ascii="Times New Roman" w:eastAsia="Times New Roman" w:hAnsi="Times New Roman" w:cs="Times New Roman"/>
                 <w:color w:val="000000"/>
-              </w:rPr>
-              <w:t xml:space="preserve">, mean (sd)</w:t>
-            </w:r>
-          </w:p>
-        </w:tc>
-        <w:tc>
-          <w:tcPr>
-            <w:tcBorders/>
+                <w:sz w:val="22"/>
+              </w:rPr>
+              <w:t>, mean (sd)</w:t>
+            </w:r>
+          </w:p>
+        </w:tc>
+        <w:tc>
+          <w:tcPr>
+            <w:tcW w:w="3355" w:type="dxa"/>
             <w:shd w:val="clear" w:color="auto" w:fill="FFFFFF"/>
             <w:tcMar>
               <w:top w:w="0" w:type="dxa"/>
+              <w:left w:w="0" w:type="dxa"/>
               <w:bottom w:w="0" w:type="dxa"/>
-              <w:left w:w="0" w:type="dxa"/>
               <w:right w:w="0" w:type="dxa"/>
             </w:tcMar>
             <w:vAlign w:val="center"/>
           </w:tcPr>
           <w:p>
             <w:pPr>
-              <w:jc w:val="center"/>
-              <w:spacing w:after="0" w:before="0" w:line="240"/>
-              <w:ind w:firstLine="0" w:left="100" w:right="100"/>
-            </w:pPr>
-            <w:r xmlns:w="http://schemas.openxmlformats.org/wordprocessingml/2006/main" xmlns:wp="http://schemas.openxmlformats.org/drawingml/2006/wordprocessingDrawing" xmlns:r="http://schemas.openxmlformats.org/officeDocument/2006/relationships" xmlns:w14="http://schemas.microsoft.com/office/word/2010/wordml">
-              <w:rPr>
-                <w:rFonts w:ascii="Times New Roman" w:hAnsi="Times New Roman" w:eastAsia="Times New Roman" w:cs="Times New Roman"/>
-                <w:sz w:val="22"/>
-                <w:szCs w:val="22"/>
+              <w:ind w:left="100" w:right="100"/>
+              <w:jc w:val="center"/>
+            </w:pPr>
+            <w:r>
+              <w:rPr>
+                <w:rFonts w:ascii="Times New Roman" w:eastAsia="Times New Roman" w:hAnsi="Times New Roman" w:cs="Times New Roman"/>
                 <w:color w:val="000000"/>
-              </w:rPr>
-              <w:t xml:space="preserve">39.8 (11)</w:t>
-            </w:r>
-          </w:p>
-        </w:tc>
-        <w:tc>
-          <w:tcPr>
-            <w:tcBorders/>
+                <w:sz w:val="22"/>
+              </w:rPr>
+              <w:t>39.8 (10.9)</w:t>
+            </w:r>
+          </w:p>
+        </w:tc>
+        <w:tc>
+          <w:tcPr>
+            <w:tcW w:w="3355" w:type="dxa"/>
             <w:shd w:val="clear" w:color="auto" w:fill="FFFFFF"/>
             <w:tcMar>
               <w:top w:w="0" w:type="dxa"/>
+              <w:left w:w="0" w:type="dxa"/>
               <w:bottom w:w="0" w:type="dxa"/>
-              <w:left w:w="0" w:type="dxa"/>
               <w:right w:w="0" w:type="dxa"/>
             </w:tcMar>
             <w:vAlign w:val="center"/>
           </w:tcPr>
           <w:p>
             <w:pPr>
-              <w:jc w:val="center"/>
-              <w:spacing w:after="0" w:before="0" w:line="240"/>
-              <w:ind w:firstLine="0" w:left="100" w:right="100"/>
-            </w:pPr>
-            <w:r xmlns:w="http://schemas.openxmlformats.org/wordprocessingml/2006/main" xmlns:wp="http://schemas.openxmlformats.org/drawingml/2006/wordprocessingDrawing" xmlns:r="http://schemas.openxmlformats.org/officeDocument/2006/relationships" xmlns:w14="http://schemas.microsoft.com/office/word/2010/wordml">
-              <w:rPr>
-                <w:rFonts w:ascii="Times New Roman" w:hAnsi="Times New Roman" w:eastAsia="Times New Roman" w:cs="Times New Roman"/>
-                <w:sz w:val="22"/>
-                <w:szCs w:val="22"/>
+              <w:ind w:left="100" w:right="100"/>
+              <w:jc w:val="center"/>
+            </w:pPr>
+            <w:r>
+              <w:rPr>
+                <w:rFonts w:ascii="Times New Roman" w:eastAsia="Times New Roman" w:hAnsi="Times New Roman" w:cs="Times New Roman"/>
                 <w:color w:val="000000"/>
-              </w:rPr>
-              <w:t xml:space="preserve">44.6 (11.4)</w:t>
+                <w:sz w:val="22"/>
+              </w:rPr>
+              <w:t>44.6 (11.4)</w:t>
             </w:r>
           </w:p>
         </w:tc>
@@ -2006,288 +1989,226 @@
       <w:tr>
         <w:trPr>
           <w:cantSplit/>
-          <w:trHeight w:val="360" w:hRule="auto"/>
+          <w:jc w:val="center"/>
         </w:trPr>
         <w:tc>
           <w:tcPr>
-            <w:tcBorders/>
+            <w:tcW w:w="3355" w:type="dxa"/>
             <w:shd w:val="clear" w:color="auto" w:fill="FFFFFF"/>
             <w:tcMar>
               <w:top w:w="0" w:type="dxa"/>
+              <w:left w:w="0" w:type="dxa"/>
               <w:bottom w:w="0" w:type="dxa"/>
-              <w:left w:w="0" w:type="dxa"/>
               <w:right w:w="0" w:type="dxa"/>
             </w:tcMar>
             <w:vAlign w:val="center"/>
           </w:tcPr>
           <w:p>
             <w:pPr>
-              <w:jc w:val="left"/>
-              <w:spacing w:after="0" w:before="0" w:line="240"/>
-              <w:ind w:firstLine="0" w:left="100" w:right="100"/>
-            </w:pPr>
-            <w:r xmlns:w="http://schemas.openxmlformats.org/wordprocessingml/2006/main" xmlns:wp="http://schemas.openxmlformats.org/drawingml/2006/wordprocessingDrawing" xmlns:r="http://schemas.openxmlformats.org/officeDocument/2006/relationships" xmlns:w14="http://schemas.microsoft.com/office/word/2010/wordml">
-              <w:rPr>
-                <w:rFonts w:ascii="Times New Roman" w:hAnsi="Times New Roman" w:eastAsia="Times New Roman" w:cs="Times New Roman"/>
-                <w:sz w:val="22"/>
-                <w:szCs w:val="22"/>
-                <w:color w:val="000000"/>
-              </w:rPr>
-              <w:t xml:space="preserve"/>
-            </w:r>
-          </w:p>
-        </w:tc>
-        <w:tc>
-          <w:tcPr>
-            <w:tcBorders/>
+              <w:ind w:left="100" w:right="100"/>
+            </w:pPr>
+          </w:p>
+        </w:tc>
+        <w:tc>
+          <w:tcPr>
+            <w:tcW w:w="3355" w:type="dxa"/>
             <w:shd w:val="clear" w:color="auto" w:fill="FFFFFF"/>
             <w:tcMar>
               <w:top w:w="0" w:type="dxa"/>
+              <w:left w:w="0" w:type="dxa"/>
               <w:bottom w:w="0" w:type="dxa"/>
-              <w:left w:w="0" w:type="dxa"/>
               <w:right w:w="0" w:type="dxa"/>
             </w:tcMar>
             <w:vAlign w:val="center"/>
           </w:tcPr>
           <w:p>
             <w:pPr>
-              <w:jc w:val="center"/>
-              <w:spacing w:after="0" w:before="0" w:line="240"/>
-              <w:ind w:firstLine="0" w:left="100" w:right="100"/>
-            </w:pPr>
-            <w:r xmlns:w="http://schemas.openxmlformats.org/wordprocessingml/2006/main" xmlns:wp="http://schemas.openxmlformats.org/drawingml/2006/wordprocessingDrawing" xmlns:r="http://schemas.openxmlformats.org/officeDocument/2006/relationships" xmlns:w14="http://schemas.microsoft.com/office/word/2010/wordml">
-              <w:rPr>
-                <w:rFonts w:ascii="Times New Roman" w:hAnsi="Times New Roman" w:eastAsia="Times New Roman" w:cs="Times New Roman"/>
-                <w:sz w:val="22"/>
-                <w:szCs w:val="22"/>
-                <w:color w:val="000000"/>
-              </w:rPr>
-              <w:t xml:space="preserve"/>
-            </w:r>
-          </w:p>
-        </w:tc>
-        <w:tc>
-          <w:tcPr>
-            <w:tcBorders/>
+              <w:ind w:left="100" w:right="100"/>
+              <w:jc w:val="center"/>
+            </w:pPr>
+          </w:p>
+        </w:tc>
+        <w:tc>
+          <w:tcPr>
+            <w:tcW w:w="3355" w:type="dxa"/>
             <w:shd w:val="clear" w:color="auto" w:fill="FFFFFF"/>
             <w:tcMar>
               <w:top w:w="0" w:type="dxa"/>
+              <w:left w:w="0" w:type="dxa"/>
               <w:bottom w:w="0" w:type="dxa"/>
-              <w:left w:w="0" w:type="dxa"/>
               <w:right w:w="0" w:type="dxa"/>
             </w:tcMar>
             <w:vAlign w:val="center"/>
           </w:tcPr>
           <w:p>
             <w:pPr>
-              <w:jc w:val="center"/>
-              <w:spacing w:after="0" w:before="0" w:line="240"/>
-              <w:ind w:firstLine="0" w:left="100" w:right="100"/>
-            </w:pPr>
-            <w:r xmlns:w="http://schemas.openxmlformats.org/wordprocessingml/2006/main" xmlns:wp="http://schemas.openxmlformats.org/drawingml/2006/wordprocessingDrawing" xmlns:r="http://schemas.openxmlformats.org/officeDocument/2006/relationships" xmlns:w14="http://schemas.microsoft.com/office/word/2010/wordml">
-              <w:rPr>
-                <w:rFonts w:ascii="Times New Roman" w:hAnsi="Times New Roman" w:eastAsia="Times New Roman" w:cs="Times New Roman"/>
-                <w:sz w:val="22"/>
-                <w:szCs w:val="22"/>
-                <w:color w:val="000000"/>
-              </w:rPr>
-              <w:t xml:space="preserve"/>
-            </w:r>
+              <w:ind w:left="100" w:right="100"/>
+              <w:jc w:val="center"/>
+            </w:pPr>
           </w:p>
         </w:tc>
       </w:tr>
       <w:tr>
         <w:trPr>
           <w:cantSplit/>
-          <w:trHeight w:val="360" w:hRule="auto"/>
+          <w:jc w:val="center"/>
         </w:trPr>
         <w:tc>
           <w:tcPr>
-            <w:tcBorders/>
+            <w:tcW w:w="3355" w:type="dxa"/>
             <w:shd w:val="clear" w:color="auto" w:fill="FFFFFF"/>
             <w:tcMar>
               <w:top w:w="0" w:type="dxa"/>
+              <w:left w:w="0" w:type="dxa"/>
               <w:bottom w:w="0" w:type="dxa"/>
-              <w:left w:w="0" w:type="dxa"/>
               <w:right w:w="0" w:type="dxa"/>
             </w:tcMar>
             <w:vAlign w:val="center"/>
           </w:tcPr>
           <w:p>
             <w:pPr>
-              <w:jc w:val="left"/>
-              <w:spacing w:after="0" w:before="0" w:line="240"/>
-              <w:ind w:firstLine="0" w:left="100" w:right="100"/>
-            </w:pPr>
-            <w:r xmlns:w="http://schemas.openxmlformats.org/wordprocessingml/2006/main" xmlns:wp="http://schemas.openxmlformats.org/drawingml/2006/wordprocessingDrawing" xmlns:r="http://schemas.openxmlformats.org/officeDocument/2006/relationships" xmlns:w14="http://schemas.microsoft.com/office/word/2010/wordml">
-              <w:rPr>
-                <w:rFonts w:ascii="Times New Roman" w:hAnsi="Times New Roman" w:eastAsia="Times New Roman" w:cs="Times New Roman"/>
+              <w:ind w:left="100" w:right="100"/>
+            </w:pPr>
+            <w:r>
+              <w:rPr>
+                <w:rFonts w:ascii="Times New Roman" w:eastAsia="Times New Roman" w:hAnsi="Times New Roman" w:cs="Times New Roman"/>
                 <w:b/>
-                <w:sz w:val="22"/>
-                <w:szCs w:val="22"/>
                 <w:color w:val="000000"/>
-              </w:rPr>
-              <w:t xml:space="preserve">Gender</w:t>
-            </w:r>
-            <w:r xmlns:w="http://schemas.openxmlformats.org/wordprocessingml/2006/main" xmlns:wp="http://schemas.openxmlformats.org/drawingml/2006/wordprocessingDrawing" xmlns:r="http://schemas.openxmlformats.org/officeDocument/2006/relationships" xmlns:w14="http://schemas.microsoft.com/office/word/2010/wordml">
-              <w:rPr>
-                <w:rFonts w:ascii="Times New Roman" w:hAnsi="Times New Roman" w:eastAsia="Times New Roman" w:cs="Times New Roman"/>
-                <w:sz w:val="22"/>
-                <w:szCs w:val="22"/>
+                <w:sz w:val="22"/>
+              </w:rPr>
+              <w:t>Gender</w:t>
+            </w:r>
+            <w:r>
+              <w:rPr>
+                <w:rFonts w:ascii="Times New Roman" w:eastAsia="Times New Roman" w:hAnsi="Times New Roman" w:cs="Times New Roman"/>
                 <w:color w:val="000000"/>
-              </w:rPr>
-              <w:t xml:space="preserve">, n(%)</w:t>
-            </w:r>
-          </w:p>
-        </w:tc>
-        <w:tc>
-          <w:tcPr>
-            <w:tcBorders/>
+                <w:sz w:val="22"/>
+              </w:rPr>
+              <w:t>, n(%)</w:t>
+            </w:r>
+          </w:p>
+        </w:tc>
+        <w:tc>
+          <w:tcPr>
+            <w:tcW w:w="3355" w:type="dxa"/>
             <w:shd w:val="clear" w:color="auto" w:fill="FFFFFF"/>
             <w:tcMar>
               <w:top w:w="0" w:type="dxa"/>
+              <w:left w:w="0" w:type="dxa"/>
               <w:bottom w:w="0" w:type="dxa"/>
-              <w:left w:w="0" w:type="dxa"/>
               <w:right w:w="0" w:type="dxa"/>
             </w:tcMar>
             <w:vAlign w:val="center"/>
           </w:tcPr>
           <w:p>
             <w:pPr>
-              <w:jc w:val="center"/>
-              <w:spacing w:after="0" w:before="0" w:line="240"/>
-              <w:ind w:firstLine="0" w:left="100" w:right="100"/>
-            </w:pPr>
-            <w:r xmlns:w="http://schemas.openxmlformats.org/wordprocessingml/2006/main" xmlns:wp="http://schemas.openxmlformats.org/drawingml/2006/wordprocessingDrawing" xmlns:r="http://schemas.openxmlformats.org/officeDocument/2006/relationships" xmlns:w14="http://schemas.microsoft.com/office/word/2010/wordml">
-              <w:rPr>
-                <w:rFonts w:ascii="Times New Roman" w:hAnsi="Times New Roman" w:eastAsia="Times New Roman" w:cs="Times New Roman"/>
-                <w:sz w:val="22"/>
-                <w:szCs w:val="22"/>
-                <w:color w:val="000000"/>
-              </w:rPr>
-              <w:t xml:space="preserve"/>
-            </w:r>
-          </w:p>
-        </w:tc>
-        <w:tc>
-          <w:tcPr>
-            <w:tcBorders/>
+              <w:ind w:left="100" w:right="100"/>
+              <w:jc w:val="center"/>
+            </w:pPr>
+          </w:p>
+        </w:tc>
+        <w:tc>
+          <w:tcPr>
+            <w:tcW w:w="3355" w:type="dxa"/>
             <w:shd w:val="clear" w:color="auto" w:fill="FFFFFF"/>
             <w:tcMar>
               <w:top w:w="0" w:type="dxa"/>
+              <w:left w:w="0" w:type="dxa"/>
               <w:bottom w:w="0" w:type="dxa"/>
-              <w:left w:w="0" w:type="dxa"/>
               <w:right w:w="0" w:type="dxa"/>
             </w:tcMar>
             <w:vAlign w:val="center"/>
           </w:tcPr>
           <w:p>
             <w:pPr>
-              <w:jc w:val="center"/>
-              <w:spacing w:after="0" w:before="0" w:line="240"/>
-              <w:ind w:firstLine="0" w:left="100" w:right="100"/>
-            </w:pPr>
-            <w:r xmlns:w="http://schemas.openxmlformats.org/wordprocessingml/2006/main" xmlns:wp="http://schemas.openxmlformats.org/drawingml/2006/wordprocessingDrawing" xmlns:r="http://schemas.openxmlformats.org/officeDocument/2006/relationships" xmlns:w14="http://schemas.microsoft.com/office/word/2010/wordml">
-              <w:rPr>
-                <w:rFonts w:ascii="Times New Roman" w:hAnsi="Times New Roman" w:eastAsia="Times New Roman" w:cs="Times New Roman"/>
-                <w:sz w:val="22"/>
-                <w:szCs w:val="22"/>
-                <w:color w:val="000000"/>
-              </w:rPr>
-              <w:t xml:space="preserve"/>
-            </w:r>
+              <w:ind w:left="100" w:right="100"/>
+              <w:jc w:val="center"/>
+            </w:pPr>
           </w:p>
         </w:tc>
       </w:tr>
       <w:tr>
         <w:trPr>
           <w:cantSplit/>
-          <w:trHeight w:val="360" w:hRule="auto"/>
+          <w:jc w:val="center"/>
         </w:trPr>
         <w:tc>
           <w:tcPr>
-            <w:tcBorders/>
+            <w:tcW w:w="3355" w:type="dxa"/>
             <w:shd w:val="clear" w:color="auto" w:fill="FFFFFF"/>
             <w:tcMar>
               <w:top w:w="0" w:type="dxa"/>
+              <w:left w:w="0" w:type="dxa"/>
               <w:bottom w:w="0" w:type="dxa"/>
-              <w:left w:w="0" w:type="dxa"/>
               <w:right w:w="0" w:type="dxa"/>
             </w:tcMar>
             <w:vAlign w:val="center"/>
           </w:tcPr>
           <w:p>
             <w:pPr>
-              <w:jc w:val="left"/>
-              <w:spacing w:after="0" w:before="0" w:line="240"/>
-              <w:ind w:firstLine="0" w:left="200" w:right="100"/>
-            </w:pPr>
-            <w:r xmlns:w="http://schemas.openxmlformats.org/wordprocessingml/2006/main" xmlns:wp="http://schemas.openxmlformats.org/drawingml/2006/wordprocessingDrawing" xmlns:r="http://schemas.openxmlformats.org/officeDocument/2006/relationships" xmlns:w14="http://schemas.microsoft.com/office/word/2010/wordml">
-              <w:rPr>
-                <w:rFonts w:ascii="Times New Roman" w:hAnsi="Times New Roman" w:eastAsia="Times New Roman" w:cs="Times New Roman"/>
-                <w:sz w:val="22"/>
-                <w:szCs w:val="22"/>
+              <w:ind w:left="200" w:right="100"/>
+            </w:pPr>
+            <w:r>
+              <w:rPr>
+                <w:rFonts w:ascii="Times New Roman" w:eastAsia="Times New Roman" w:hAnsi="Times New Roman" w:cs="Times New Roman"/>
                 <w:color w:val="000000"/>
-              </w:rPr>
-              <w:t xml:space="preserve">Male</w:t>
-            </w:r>
-          </w:p>
-        </w:tc>
-        <w:tc>
-          <w:tcPr>
-            <w:tcBorders/>
+                <w:sz w:val="22"/>
+              </w:rPr>
+              <w:t>Male</w:t>
+            </w:r>
+          </w:p>
+        </w:tc>
+        <w:tc>
+          <w:tcPr>
+            <w:tcW w:w="3355" w:type="dxa"/>
             <w:shd w:val="clear" w:color="auto" w:fill="FFFFFF"/>
             <w:tcMar>
               <w:top w:w="0" w:type="dxa"/>
+              <w:left w:w="0" w:type="dxa"/>
               <w:bottom w:w="0" w:type="dxa"/>
-              <w:left w:w="0" w:type="dxa"/>
               <w:right w:w="0" w:type="dxa"/>
             </w:tcMar>
             <w:vAlign w:val="center"/>
           </w:tcPr>
           <w:p>
             <w:pPr>
-              <w:jc w:val="center"/>
-              <w:spacing w:after="0" w:before="0" w:line="240"/>
-              <w:ind w:firstLine="0" w:left="100" w:right="100"/>
-            </w:pPr>
-            <w:r xmlns:w="http://schemas.openxmlformats.org/wordprocessingml/2006/main" xmlns:wp="http://schemas.openxmlformats.org/drawingml/2006/wordprocessingDrawing" xmlns:r="http://schemas.openxmlformats.org/officeDocument/2006/relationships" xmlns:w14="http://schemas.microsoft.com/office/word/2010/wordml">
-              <w:rPr>
-                <w:rFonts w:ascii="Times New Roman" w:hAnsi="Times New Roman" w:eastAsia="Times New Roman" w:cs="Times New Roman"/>
-                <w:sz w:val="22"/>
-                <w:szCs w:val="22"/>
+              <w:ind w:left="100" w:right="100"/>
+              <w:jc w:val="center"/>
+            </w:pPr>
+            <w:r>
+              <w:rPr>
+                <w:rFonts w:ascii="Times New Roman" w:eastAsia="Times New Roman" w:hAnsi="Times New Roman" w:cs="Times New Roman"/>
                 <w:color w:val="000000"/>
-              </w:rPr>
-              <w:t xml:space="preserve">260 (85.0)</w:t>
-            </w:r>
-          </w:p>
-        </w:tc>
-        <w:tc>
-          <w:tcPr>
-            <w:tcBorders/>
+                <w:sz w:val="22"/>
+              </w:rPr>
+              <w:t>260 (84.7)</w:t>
+            </w:r>
+          </w:p>
+        </w:tc>
+        <w:tc>
+          <w:tcPr>
+            <w:tcW w:w="3355" w:type="dxa"/>
             <w:shd w:val="clear" w:color="auto" w:fill="FFFFFF"/>
             <w:tcMar>
               <w:top w:w="0" w:type="dxa"/>
+              <w:left w:w="0" w:type="dxa"/>
               <w:bottom w:w="0" w:type="dxa"/>
-              <w:left w:w="0" w:type="dxa"/>
               <w:right w:w="0" w:type="dxa"/>
             </w:tcMar>
             <w:vAlign w:val="center"/>
           </w:tcPr>
           <w:p>
             <w:pPr>
-              <w:jc w:val="center"/>
-              <w:spacing w:after="0" w:before="0" w:line="240"/>
-              <w:ind w:firstLine="0" w:left="100" w:right="100"/>
-            </w:pPr>
-            <w:r xmlns:w="http://schemas.openxmlformats.org/wordprocessingml/2006/main" xmlns:wp="http://schemas.openxmlformats.org/drawingml/2006/wordprocessingDrawing" xmlns:r="http://schemas.openxmlformats.org/officeDocument/2006/relationships" xmlns:w14="http://schemas.microsoft.com/office/word/2010/wordml">
-              <w:rPr>
-                <w:rFonts w:ascii="Times New Roman" w:hAnsi="Times New Roman" w:eastAsia="Times New Roman" w:cs="Times New Roman"/>
-                <w:sz w:val="22"/>
-                <w:szCs w:val="22"/>
+              <w:ind w:left="100" w:right="100"/>
+              <w:jc w:val="center"/>
+            </w:pPr>
+            <w:r>
+              <w:rPr>
+                <w:rFonts w:ascii="Times New Roman" w:eastAsia="Times New Roman" w:hAnsi="Times New Roman" w:cs="Times New Roman"/>
                 <w:color w:val="000000"/>
-              </w:rPr>
-              <w:t xml:space="preserve">46 (90.2)</w:t>
+                <w:sz w:val="22"/>
+              </w:rPr>
+              <w:t>46 (90.2)</w:t>
             </w:r>
           </w:p>
         </w:tc>
@@ -2295,92 +2216,85 @@
       <w:tr>
         <w:trPr>
           <w:cantSplit/>
-          <w:trHeight w:val="360" w:hRule="auto"/>
+          <w:jc w:val="center"/>
         </w:trPr>
         <w:tc>
           <w:tcPr>
-            <w:tcBorders/>
+            <w:tcW w:w="3355" w:type="dxa"/>
             <w:shd w:val="clear" w:color="auto" w:fill="FFFFFF"/>
             <w:tcMar>
               <w:top w:w="0" w:type="dxa"/>
+              <w:left w:w="0" w:type="dxa"/>
               <w:bottom w:w="0" w:type="dxa"/>
-              <w:left w:w="0" w:type="dxa"/>
               <w:right w:w="0" w:type="dxa"/>
             </w:tcMar>
             <w:vAlign w:val="center"/>
           </w:tcPr>
           <w:p>
             <w:pPr>
-              <w:jc w:val="left"/>
-              <w:spacing w:after="0" w:before="0" w:line="240"/>
-              <w:ind w:firstLine="0" w:left="200" w:right="100"/>
-            </w:pPr>
-            <w:r xmlns:w="http://schemas.openxmlformats.org/wordprocessingml/2006/main" xmlns:wp="http://schemas.openxmlformats.org/drawingml/2006/wordprocessingDrawing" xmlns:r="http://schemas.openxmlformats.org/officeDocument/2006/relationships" xmlns:w14="http://schemas.microsoft.com/office/word/2010/wordml">
-              <w:rPr>
-                <w:rFonts w:ascii="Times New Roman" w:hAnsi="Times New Roman" w:eastAsia="Times New Roman" w:cs="Times New Roman"/>
-                <w:sz w:val="22"/>
-                <w:szCs w:val="22"/>
+              <w:ind w:left="200" w:right="100"/>
+            </w:pPr>
+            <w:r>
+              <w:rPr>
+                <w:rFonts w:ascii="Times New Roman" w:eastAsia="Times New Roman" w:hAnsi="Times New Roman" w:cs="Times New Roman"/>
                 <w:color w:val="000000"/>
-              </w:rPr>
-              <w:t xml:space="preserve">Female</w:t>
-            </w:r>
-          </w:p>
-        </w:tc>
-        <w:tc>
-          <w:tcPr>
-            <w:tcBorders/>
+                <w:sz w:val="22"/>
+              </w:rPr>
+              <w:t>Female</w:t>
+            </w:r>
+          </w:p>
+        </w:tc>
+        <w:tc>
+          <w:tcPr>
+            <w:tcW w:w="3355" w:type="dxa"/>
             <w:shd w:val="clear" w:color="auto" w:fill="FFFFFF"/>
             <w:tcMar>
               <w:top w:w="0" w:type="dxa"/>
+              <w:left w:w="0" w:type="dxa"/>
               <w:bottom w:w="0" w:type="dxa"/>
-              <w:left w:w="0" w:type="dxa"/>
               <w:right w:w="0" w:type="dxa"/>
             </w:tcMar>
             <w:vAlign w:val="center"/>
           </w:tcPr>
           <w:p>
             <w:pPr>
-              <w:jc w:val="center"/>
-              <w:spacing w:after="0" w:before="0" w:line="240"/>
-              <w:ind w:firstLine="0" w:left="100" w:right="100"/>
-            </w:pPr>
-            <w:r xmlns:w="http://schemas.openxmlformats.org/wordprocessingml/2006/main" xmlns:wp="http://schemas.openxmlformats.org/drawingml/2006/wordprocessingDrawing" xmlns:r="http://schemas.openxmlformats.org/officeDocument/2006/relationships" xmlns:w14="http://schemas.microsoft.com/office/word/2010/wordml">
-              <w:rPr>
-                <w:rFonts w:ascii="Times New Roman" w:hAnsi="Times New Roman" w:eastAsia="Times New Roman" w:cs="Times New Roman"/>
-                <w:sz w:val="22"/>
-                <w:szCs w:val="22"/>
+              <w:ind w:left="100" w:right="100"/>
+              <w:jc w:val="center"/>
+            </w:pPr>
+            <w:r>
+              <w:rPr>
+                <w:rFonts w:ascii="Times New Roman" w:eastAsia="Times New Roman" w:hAnsi="Times New Roman" w:cs="Times New Roman"/>
                 <w:color w:val="000000"/>
-              </w:rPr>
-              <w:t xml:space="preserve">41 (13.4)</w:t>
-            </w:r>
-          </w:p>
-        </w:tc>
-        <w:tc>
-          <w:tcPr>
-            <w:tcBorders/>
+                <w:sz w:val="22"/>
+              </w:rPr>
+              <w:t>42 (13.7)</w:t>
+            </w:r>
+          </w:p>
+        </w:tc>
+        <w:tc>
+          <w:tcPr>
+            <w:tcW w:w="3355" w:type="dxa"/>
             <w:shd w:val="clear" w:color="auto" w:fill="FFFFFF"/>
             <w:tcMar>
               <w:top w:w="0" w:type="dxa"/>
+              <w:left w:w="0" w:type="dxa"/>
               <w:bottom w:w="0" w:type="dxa"/>
-              <w:left w:w="0" w:type="dxa"/>
               <w:right w:w="0" w:type="dxa"/>
             </w:tcMar>
             <w:vAlign w:val="center"/>
           </w:tcPr>
           <w:p>
             <w:pPr>
-              <w:jc w:val="center"/>
-              <w:spacing w:after="0" w:before="0" w:line="240"/>
-              <w:ind w:firstLine="0" w:left="100" w:right="100"/>
-            </w:pPr>
-            <w:r xmlns:w="http://schemas.openxmlformats.org/wordprocessingml/2006/main" xmlns:wp="http://schemas.openxmlformats.org/drawingml/2006/wordprocessingDrawing" xmlns:r="http://schemas.openxmlformats.org/officeDocument/2006/relationships" xmlns:w14="http://schemas.microsoft.com/office/word/2010/wordml">
-              <w:rPr>
-                <w:rFonts w:ascii="Times New Roman" w:hAnsi="Times New Roman" w:eastAsia="Times New Roman" w:cs="Times New Roman"/>
-                <w:sz w:val="22"/>
-                <w:szCs w:val="22"/>
+              <w:ind w:left="100" w:right="100"/>
+              <w:jc w:val="center"/>
+            </w:pPr>
+            <w:r>
+              <w:rPr>
+                <w:rFonts w:ascii="Times New Roman" w:eastAsia="Times New Roman" w:hAnsi="Times New Roman" w:cs="Times New Roman"/>
                 <w:color w:val="000000"/>
-              </w:rPr>
-              <w:t xml:space="preserve">5 (9.8)</w:t>
+                <w:sz w:val="22"/>
+              </w:rPr>
+              <w:t>5 (9.8)</w:t>
             </w:r>
           </w:p>
         </w:tc>
@@ -2388,92 +2302,85 @@
       <w:tr>
         <w:trPr>
           <w:cantSplit/>
-          <w:trHeight w:val="360" w:hRule="auto"/>
+          <w:jc w:val="center"/>
         </w:trPr>
         <w:tc>
           <w:tcPr>
-            <w:tcBorders/>
+            <w:tcW w:w="3355" w:type="dxa"/>
             <w:shd w:val="clear" w:color="auto" w:fill="FFFFFF"/>
             <w:tcMar>
               <w:top w:w="0" w:type="dxa"/>
+              <w:left w:w="0" w:type="dxa"/>
               <w:bottom w:w="0" w:type="dxa"/>
-              <w:left w:w="0" w:type="dxa"/>
               <w:right w:w="0" w:type="dxa"/>
             </w:tcMar>
             <w:vAlign w:val="center"/>
           </w:tcPr>
           <w:p>
             <w:pPr>
-              <w:jc w:val="left"/>
-              <w:spacing w:after="0" w:before="0" w:line="240"/>
-              <w:ind w:firstLine="0" w:left="200" w:right="100"/>
-            </w:pPr>
-            <w:r xmlns:w="http://schemas.openxmlformats.org/wordprocessingml/2006/main" xmlns:wp="http://schemas.openxmlformats.org/drawingml/2006/wordprocessingDrawing" xmlns:r="http://schemas.openxmlformats.org/officeDocument/2006/relationships" xmlns:w14="http://schemas.microsoft.com/office/word/2010/wordml">
-              <w:rPr>
-                <w:rFonts w:ascii="Times New Roman" w:hAnsi="Times New Roman" w:eastAsia="Times New Roman" w:cs="Times New Roman"/>
-                <w:sz w:val="22"/>
-                <w:szCs w:val="22"/>
+              <w:ind w:left="200" w:right="100"/>
+            </w:pPr>
+            <w:r>
+              <w:rPr>
+                <w:rFonts w:ascii="Times New Roman" w:eastAsia="Times New Roman" w:hAnsi="Times New Roman" w:cs="Times New Roman"/>
                 <w:color w:val="000000"/>
-              </w:rPr>
-              <w:t xml:space="preserve">Other</w:t>
-            </w:r>
-          </w:p>
-        </w:tc>
-        <w:tc>
-          <w:tcPr>
-            <w:tcBorders/>
+                <w:sz w:val="22"/>
+              </w:rPr>
+              <w:t>Other</w:t>
+            </w:r>
+          </w:p>
+        </w:tc>
+        <w:tc>
+          <w:tcPr>
+            <w:tcW w:w="3355" w:type="dxa"/>
             <w:shd w:val="clear" w:color="auto" w:fill="FFFFFF"/>
             <w:tcMar>
               <w:top w:w="0" w:type="dxa"/>
+              <w:left w:w="0" w:type="dxa"/>
               <w:bottom w:w="0" w:type="dxa"/>
-              <w:left w:w="0" w:type="dxa"/>
               <w:right w:w="0" w:type="dxa"/>
             </w:tcMar>
             <w:vAlign w:val="center"/>
           </w:tcPr>
           <w:p>
             <w:pPr>
-              <w:jc w:val="center"/>
-              <w:spacing w:after="0" w:before="0" w:line="240"/>
-              <w:ind w:firstLine="0" w:left="100" w:right="100"/>
-            </w:pPr>
-            <w:r xmlns:w="http://schemas.openxmlformats.org/wordprocessingml/2006/main" xmlns:wp="http://schemas.openxmlformats.org/drawingml/2006/wordprocessingDrawing" xmlns:r="http://schemas.openxmlformats.org/officeDocument/2006/relationships" xmlns:w14="http://schemas.microsoft.com/office/word/2010/wordml">
-              <w:rPr>
-                <w:rFonts w:ascii="Times New Roman" w:hAnsi="Times New Roman" w:eastAsia="Times New Roman" w:cs="Times New Roman"/>
-                <w:sz w:val="22"/>
-                <w:szCs w:val="22"/>
+              <w:ind w:left="100" w:right="100"/>
+              <w:jc w:val="center"/>
+            </w:pPr>
+            <w:r>
+              <w:rPr>
+                <w:rFonts w:ascii="Times New Roman" w:eastAsia="Times New Roman" w:hAnsi="Times New Roman" w:cs="Times New Roman"/>
                 <w:color w:val="000000"/>
-              </w:rPr>
-              <w:t xml:space="preserve">5 (1.6)</w:t>
-            </w:r>
-          </w:p>
-        </w:tc>
-        <w:tc>
-          <w:tcPr>
-            <w:tcBorders/>
+                <w:sz w:val="22"/>
+              </w:rPr>
+              <w:t>5 (1.6)</w:t>
+            </w:r>
+          </w:p>
+        </w:tc>
+        <w:tc>
+          <w:tcPr>
+            <w:tcW w:w="3355" w:type="dxa"/>
             <w:shd w:val="clear" w:color="auto" w:fill="FFFFFF"/>
             <w:tcMar>
               <w:top w:w="0" w:type="dxa"/>
+              <w:left w:w="0" w:type="dxa"/>
               <w:bottom w:w="0" w:type="dxa"/>
-              <w:left w:w="0" w:type="dxa"/>
               <w:right w:w="0" w:type="dxa"/>
             </w:tcMar>
             <w:vAlign w:val="center"/>
           </w:tcPr>
           <w:p>
             <w:pPr>
-              <w:jc w:val="center"/>
-              <w:spacing w:after="0" w:before="0" w:line="240"/>
-              <w:ind w:firstLine="0" w:left="100" w:right="100"/>
-            </w:pPr>
-            <w:r xmlns:w="http://schemas.openxmlformats.org/wordprocessingml/2006/main" xmlns:wp="http://schemas.openxmlformats.org/drawingml/2006/wordprocessingDrawing" xmlns:r="http://schemas.openxmlformats.org/officeDocument/2006/relationships" xmlns:w14="http://schemas.microsoft.com/office/word/2010/wordml">
-              <w:rPr>
-                <w:rFonts w:ascii="Times New Roman" w:hAnsi="Times New Roman" w:eastAsia="Times New Roman" w:cs="Times New Roman"/>
-                <w:sz w:val="22"/>
-                <w:szCs w:val="22"/>
+              <w:ind w:left="100" w:right="100"/>
+              <w:jc w:val="center"/>
+            </w:pPr>
+            <w:r>
+              <w:rPr>
+                <w:rFonts w:ascii="Times New Roman" w:eastAsia="Times New Roman" w:hAnsi="Times New Roman" w:cs="Times New Roman"/>
                 <w:color w:val="000000"/>
-              </w:rPr>
-              <w:t xml:space="preserve">0 (0.0)</w:t>
+                <w:sz w:val="22"/>
+              </w:rPr>
+              <w:t>0 (0.0)</w:t>
             </w:r>
           </w:p>
         </w:tc>
@@ -2481,288 +2388,226 @@
       <w:tr>
         <w:trPr>
           <w:cantSplit/>
-          <w:trHeight w:val="360" w:hRule="auto"/>
+          <w:jc w:val="center"/>
         </w:trPr>
         <w:tc>
           <w:tcPr>
-            <w:tcBorders/>
+            <w:tcW w:w="3355" w:type="dxa"/>
             <w:shd w:val="clear" w:color="auto" w:fill="FFFFFF"/>
             <w:tcMar>
               <w:top w:w="0" w:type="dxa"/>
+              <w:left w:w="0" w:type="dxa"/>
               <w:bottom w:w="0" w:type="dxa"/>
-              <w:left w:w="0" w:type="dxa"/>
               <w:right w:w="0" w:type="dxa"/>
             </w:tcMar>
             <w:vAlign w:val="center"/>
           </w:tcPr>
           <w:p>
             <w:pPr>
-              <w:jc w:val="left"/>
-              <w:spacing w:after="0" w:before="0" w:line="240"/>
-              <w:ind w:firstLine="0" w:left="100" w:right="100"/>
-            </w:pPr>
-            <w:r xmlns:w="http://schemas.openxmlformats.org/wordprocessingml/2006/main" xmlns:wp="http://schemas.openxmlformats.org/drawingml/2006/wordprocessingDrawing" xmlns:r="http://schemas.openxmlformats.org/officeDocument/2006/relationships" xmlns:w14="http://schemas.microsoft.com/office/word/2010/wordml">
-              <w:rPr>
-                <w:rFonts w:ascii="Times New Roman" w:hAnsi="Times New Roman" w:eastAsia="Times New Roman" w:cs="Times New Roman"/>
-                <w:sz w:val="22"/>
-                <w:szCs w:val="22"/>
-                <w:color w:val="000000"/>
-              </w:rPr>
-              <w:t xml:space="preserve"/>
-            </w:r>
-          </w:p>
-        </w:tc>
-        <w:tc>
-          <w:tcPr>
-            <w:tcBorders/>
+              <w:ind w:left="100" w:right="100"/>
+            </w:pPr>
+          </w:p>
+        </w:tc>
+        <w:tc>
+          <w:tcPr>
+            <w:tcW w:w="3355" w:type="dxa"/>
             <w:shd w:val="clear" w:color="auto" w:fill="FFFFFF"/>
             <w:tcMar>
               <w:top w:w="0" w:type="dxa"/>
+              <w:left w:w="0" w:type="dxa"/>
               <w:bottom w:w="0" w:type="dxa"/>
-              <w:left w:w="0" w:type="dxa"/>
               <w:right w:w="0" w:type="dxa"/>
             </w:tcMar>
             <w:vAlign w:val="center"/>
           </w:tcPr>
           <w:p>
             <w:pPr>
-              <w:jc w:val="center"/>
-              <w:spacing w:after="0" w:before="0" w:line="240"/>
-              <w:ind w:firstLine="0" w:left="100" w:right="100"/>
-            </w:pPr>
-            <w:r xmlns:w="http://schemas.openxmlformats.org/wordprocessingml/2006/main" xmlns:wp="http://schemas.openxmlformats.org/drawingml/2006/wordprocessingDrawing" xmlns:r="http://schemas.openxmlformats.org/officeDocument/2006/relationships" xmlns:w14="http://schemas.microsoft.com/office/word/2010/wordml">
-              <w:rPr>
-                <w:rFonts w:ascii="Times New Roman" w:hAnsi="Times New Roman" w:eastAsia="Times New Roman" w:cs="Times New Roman"/>
-                <w:sz w:val="22"/>
-                <w:szCs w:val="22"/>
-                <w:color w:val="000000"/>
-              </w:rPr>
-              <w:t xml:space="preserve"/>
-            </w:r>
-          </w:p>
-        </w:tc>
-        <w:tc>
-          <w:tcPr>
-            <w:tcBorders/>
+              <w:ind w:left="100" w:right="100"/>
+              <w:jc w:val="center"/>
+            </w:pPr>
+          </w:p>
+        </w:tc>
+        <w:tc>
+          <w:tcPr>
+            <w:tcW w:w="3355" w:type="dxa"/>
             <w:shd w:val="clear" w:color="auto" w:fill="FFFFFF"/>
             <w:tcMar>
               <w:top w:w="0" w:type="dxa"/>
+              <w:left w:w="0" w:type="dxa"/>
               <w:bottom w:w="0" w:type="dxa"/>
-              <w:left w:w="0" w:type="dxa"/>
               <w:right w:w="0" w:type="dxa"/>
             </w:tcMar>
             <w:vAlign w:val="center"/>
           </w:tcPr>
           <w:p>
             <w:pPr>
-              <w:jc w:val="center"/>
-              <w:spacing w:after="0" w:before="0" w:line="240"/>
-              <w:ind w:firstLine="0" w:left="100" w:right="100"/>
-            </w:pPr>
-            <w:r xmlns:w="http://schemas.openxmlformats.org/wordprocessingml/2006/main" xmlns:wp="http://schemas.openxmlformats.org/drawingml/2006/wordprocessingDrawing" xmlns:r="http://schemas.openxmlformats.org/officeDocument/2006/relationships" xmlns:w14="http://schemas.microsoft.com/office/word/2010/wordml">
-              <w:rPr>
-                <w:rFonts w:ascii="Times New Roman" w:hAnsi="Times New Roman" w:eastAsia="Times New Roman" w:cs="Times New Roman"/>
-                <w:sz w:val="22"/>
-                <w:szCs w:val="22"/>
-                <w:color w:val="000000"/>
-              </w:rPr>
-              <w:t xml:space="preserve"/>
-            </w:r>
+              <w:ind w:left="100" w:right="100"/>
+              <w:jc w:val="center"/>
+            </w:pPr>
           </w:p>
         </w:tc>
       </w:tr>
       <w:tr>
         <w:trPr>
           <w:cantSplit/>
-          <w:trHeight w:val="360" w:hRule="auto"/>
+          <w:jc w:val="center"/>
         </w:trPr>
         <w:tc>
           <w:tcPr>
-            <w:tcBorders/>
+            <w:tcW w:w="3355" w:type="dxa"/>
             <w:shd w:val="clear" w:color="auto" w:fill="FFFFFF"/>
             <w:tcMar>
               <w:top w:w="0" w:type="dxa"/>
+              <w:left w:w="0" w:type="dxa"/>
               <w:bottom w:w="0" w:type="dxa"/>
-              <w:left w:w="0" w:type="dxa"/>
               <w:right w:w="0" w:type="dxa"/>
             </w:tcMar>
             <w:vAlign w:val="center"/>
           </w:tcPr>
           <w:p>
             <w:pPr>
-              <w:jc w:val="left"/>
-              <w:spacing w:after="0" w:before="0" w:line="240"/>
-              <w:ind w:firstLine="0" w:left="100" w:right="100"/>
-            </w:pPr>
-            <w:r xmlns:w="http://schemas.openxmlformats.org/wordprocessingml/2006/main" xmlns:wp="http://schemas.openxmlformats.org/drawingml/2006/wordprocessingDrawing" xmlns:r="http://schemas.openxmlformats.org/officeDocument/2006/relationships" xmlns:w14="http://schemas.microsoft.com/office/word/2010/wordml">
-              <w:rPr>
-                <w:rFonts w:ascii="Times New Roman" w:hAnsi="Times New Roman" w:eastAsia="Times New Roman" w:cs="Times New Roman"/>
+              <w:ind w:left="100" w:right="100"/>
+            </w:pPr>
+            <w:r>
+              <w:rPr>
+                <w:rFonts w:ascii="Times New Roman" w:eastAsia="Times New Roman" w:hAnsi="Times New Roman" w:cs="Times New Roman"/>
                 <w:b/>
-                <w:sz w:val="22"/>
-                <w:szCs w:val="22"/>
                 <w:color w:val="000000"/>
-              </w:rPr>
-              <w:t xml:space="preserve">Race</w:t>
-            </w:r>
-            <w:r xmlns:w="http://schemas.openxmlformats.org/wordprocessingml/2006/main" xmlns:wp="http://schemas.openxmlformats.org/drawingml/2006/wordprocessingDrawing" xmlns:r="http://schemas.openxmlformats.org/officeDocument/2006/relationships" xmlns:w14="http://schemas.microsoft.com/office/word/2010/wordml">
-              <w:rPr>
-                <w:rFonts w:ascii="Times New Roman" w:hAnsi="Times New Roman" w:eastAsia="Times New Roman" w:cs="Times New Roman"/>
-                <w:sz w:val="22"/>
-                <w:szCs w:val="22"/>
+                <w:sz w:val="22"/>
+              </w:rPr>
+              <w:t>Race</w:t>
+            </w:r>
+            <w:r>
+              <w:rPr>
+                <w:rFonts w:ascii="Times New Roman" w:eastAsia="Times New Roman" w:hAnsi="Times New Roman" w:cs="Times New Roman"/>
                 <w:color w:val="000000"/>
-              </w:rPr>
-              <w:t xml:space="preserve">, n(%)</w:t>
-            </w:r>
-          </w:p>
-        </w:tc>
-        <w:tc>
-          <w:tcPr>
-            <w:tcBorders/>
+                <w:sz w:val="22"/>
+              </w:rPr>
+              <w:t>, n(%)</w:t>
+            </w:r>
+          </w:p>
+        </w:tc>
+        <w:tc>
+          <w:tcPr>
+            <w:tcW w:w="3355" w:type="dxa"/>
             <w:shd w:val="clear" w:color="auto" w:fill="FFFFFF"/>
             <w:tcMar>
               <w:top w:w="0" w:type="dxa"/>
+              <w:left w:w="0" w:type="dxa"/>
               <w:bottom w:w="0" w:type="dxa"/>
-              <w:left w:w="0" w:type="dxa"/>
               <w:right w:w="0" w:type="dxa"/>
             </w:tcMar>
             <w:vAlign w:val="center"/>
           </w:tcPr>
           <w:p>
             <w:pPr>
-              <w:jc w:val="center"/>
-              <w:spacing w:after="0" w:before="0" w:line="240"/>
-              <w:ind w:firstLine="0" w:left="100" w:right="100"/>
-            </w:pPr>
-            <w:r xmlns:w="http://schemas.openxmlformats.org/wordprocessingml/2006/main" xmlns:wp="http://schemas.openxmlformats.org/drawingml/2006/wordprocessingDrawing" xmlns:r="http://schemas.openxmlformats.org/officeDocument/2006/relationships" xmlns:w14="http://schemas.microsoft.com/office/word/2010/wordml">
-              <w:rPr>
-                <w:rFonts w:ascii="Times New Roman" w:hAnsi="Times New Roman" w:eastAsia="Times New Roman" w:cs="Times New Roman"/>
-                <w:sz w:val="22"/>
-                <w:szCs w:val="22"/>
-                <w:color w:val="000000"/>
-              </w:rPr>
-              <w:t xml:space="preserve"/>
-            </w:r>
-          </w:p>
-        </w:tc>
-        <w:tc>
-          <w:tcPr>
-            <w:tcBorders/>
+              <w:ind w:left="100" w:right="100"/>
+              <w:jc w:val="center"/>
+            </w:pPr>
+          </w:p>
+        </w:tc>
+        <w:tc>
+          <w:tcPr>
+            <w:tcW w:w="3355" w:type="dxa"/>
             <w:shd w:val="clear" w:color="auto" w:fill="FFFFFF"/>
             <w:tcMar>
               <w:top w:w="0" w:type="dxa"/>
+              <w:left w:w="0" w:type="dxa"/>
               <w:bottom w:w="0" w:type="dxa"/>
-              <w:left w:w="0" w:type="dxa"/>
               <w:right w:w="0" w:type="dxa"/>
             </w:tcMar>
             <w:vAlign w:val="center"/>
           </w:tcPr>
           <w:p>
             <w:pPr>
-              <w:jc w:val="center"/>
-              <w:spacing w:after="0" w:before="0" w:line="240"/>
-              <w:ind w:firstLine="0" w:left="100" w:right="100"/>
-            </w:pPr>
-            <w:r xmlns:w="http://schemas.openxmlformats.org/wordprocessingml/2006/main" xmlns:wp="http://schemas.openxmlformats.org/drawingml/2006/wordprocessingDrawing" xmlns:r="http://schemas.openxmlformats.org/officeDocument/2006/relationships" xmlns:w14="http://schemas.microsoft.com/office/word/2010/wordml">
-              <w:rPr>
-                <w:rFonts w:ascii="Times New Roman" w:hAnsi="Times New Roman" w:eastAsia="Times New Roman" w:cs="Times New Roman"/>
-                <w:sz w:val="22"/>
-                <w:szCs w:val="22"/>
-                <w:color w:val="000000"/>
-              </w:rPr>
-              <w:t xml:space="preserve"/>
-            </w:r>
+              <w:ind w:left="100" w:right="100"/>
+              <w:jc w:val="center"/>
+            </w:pPr>
           </w:p>
         </w:tc>
       </w:tr>
       <w:tr>
         <w:trPr>
           <w:cantSplit/>
-          <w:trHeight w:val="360" w:hRule="auto"/>
+          <w:jc w:val="center"/>
         </w:trPr>
         <w:tc>
           <w:tcPr>
-            <w:tcBorders/>
+            <w:tcW w:w="3355" w:type="dxa"/>
             <w:shd w:val="clear" w:color="auto" w:fill="FFFFFF"/>
             <w:tcMar>
               <w:top w:w="0" w:type="dxa"/>
+              <w:left w:w="0" w:type="dxa"/>
               <w:bottom w:w="0" w:type="dxa"/>
-              <w:left w:w="0" w:type="dxa"/>
               <w:right w:w="0" w:type="dxa"/>
             </w:tcMar>
             <w:vAlign w:val="center"/>
           </w:tcPr>
           <w:p>
             <w:pPr>
-              <w:jc w:val="left"/>
-              <w:spacing w:after="0" w:before="0" w:line="240"/>
-              <w:ind w:firstLine="0" w:left="200" w:right="100"/>
-            </w:pPr>
-            <w:r xmlns:w="http://schemas.openxmlformats.org/wordprocessingml/2006/main" xmlns:wp="http://schemas.openxmlformats.org/drawingml/2006/wordprocessingDrawing" xmlns:r="http://schemas.openxmlformats.org/officeDocument/2006/relationships" xmlns:w14="http://schemas.microsoft.com/office/word/2010/wordml">
-              <w:rPr>
-                <w:rFonts w:ascii="Times New Roman" w:hAnsi="Times New Roman" w:eastAsia="Times New Roman" w:cs="Times New Roman"/>
-                <w:sz w:val="22"/>
-                <w:szCs w:val="22"/>
+              <w:ind w:left="200" w:right="100"/>
+            </w:pPr>
+            <w:r>
+              <w:rPr>
+                <w:rFonts w:ascii="Times New Roman" w:eastAsia="Times New Roman" w:hAnsi="Times New Roman" w:cs="Times New Roman"/>
                 <w:color w:val="000000"/>
-              </w:rPr>
-              <w:t xml:space="preserve">Black or African American</w:t>
-            </w:r>
-          </w:p>
-        </w:tc>
-        <w:tc>
-          <w:tcPr>
-            <w:tcBorders/>
+                <w:sz w:val="22"/>
+              </w:rPr>
+              <w:t>Black or African American</w:t>
+            </w:r>
+          </w:p>
+        </w:tc>
+        <w:tc>
+          <w:tcPr>
+            <w:tcW w:w="3355" w:type="dxa"/>
             <w:shd w:val="clear" w:color="auto" w:fill="FFFFFF"/>
             <w:tcMar>
               <w:top w:w="0" w:type="dxa"/>
+              <w:left w:w="0" w:type="dxa"/>
               <w:bottom w:w="0" w:type="dxa"/>
-              <w:left w:w="0" w:type="dxa"/>
               <w:right w:w="0" w:type="dxa"/>
             </w:tcMar>
             <w:vAlign w:val="center"/>
           </w:tcPr>
           <w:p>
             <w:pPr>
-              <w:jc w:val="center"/>
-              <w:spacing w:after="0" w:before="0" w:line="240"/>
-              <w:ind w:firstLine="0" w:left="100" w:right="100"/>
-            </w:pPr>
-            <w:r xmlns:w="http://schemas.openxmlformats.org/wordprocessingml/2006/main" xmlns:wp="http://schemas.openxmlformats.org/drawingml/2006/wordprocessingDrawing" xmlns:r="http://schemas.openxmlformats.org/officeDocument/2006/relationships" xmlns:w14="http://schemas.microsoft.com/office/word/2010/wordml">
-              <w:rPr>
-                <w:rFonts w:ascii="Times New Roman" w:hAnsi="Times New Roman" w:eastAsia="Times New Roman" w:cs="Times New Roman"/>
-                <w:sz w:val="22"/>
-                <w:szCs w:val="22"/>
+              <w:ind w:left="100" w:right="100"/>
+              <w:jc w:val="center"/>
+            </w:pPr>
+            <w:r>
+              <w:rPr>
+                <w:rFonts w:ascii="Times New Roman" w:eastAsia="Times New Roman" w:hAnsi="Times New Roman" w:cs="Times New Roman"/>
                 <w:color w:val="000000"/>
-              </w:rPr>
-              <w:t xml:space="preserve">187 (61.1)</w:t>
-            </w:r>
-          </w:p>
-        </w:tc>
-        <w:tc>
-          <w:tcPr>
-            <w:tcBorders/>
+                <w:sz w:val="22"/>
+              </w:rPr>
+              <w:t>187 (60.9)</w:t>
+            </w:r>
+          </w:p>
+        </w:tc>
+        <w:tc>
+          <w:tcPr>
+            <w:tcW w:w="3355" w:type="dxa"/>
             <w:shd w:val="clear" w:color="auto" w:fill="FFFFFF"/>
             <w:tcMar>
               <w:top w:w="0" w:type="dxa"/>
+              <w:left w:w="0" w:type="dxa"/>
               <w:bottom w:w="0" w:type="dxa"/>
-              <w:left w:w="0" w:type="dxa"/>
               <w:right w:w="0" w:type="dxa"/>
             </w:tcMar>
             <w:vAlign w:val="center"/>
           </w:tcPr>
           <w:p>
             <w:pPr>
-              <w:jc w:val="center"/>
-              <w:spacing w:after="0" w:before="0" w:line="240"/>
-              <w:ind w:firstLine="0" w:left="100" w:right="100"/>
-            </w:pPr>
-            <w:r xmlns:w="http://schemas.openxmlformats.org/wordprocessingml/2006/main" xmlns:wp="http://schemas.openxmlformats.org/drawingml/2006/wordprocessingDrawing" xmlns:r="http://schemas.openxmlformats.org/officeDocument/2006/relationships" xmlns:w14="http://schemas.microsoft.com/office/word/2010/wordml">
-              <w:rPr>
-                <w:rFonts w:ascii="Times New Roman" w:hAnsi="Times New Roman" w:eastAsia="Times New Roman" w:cs="Times New Roman"/>
-                <w:sz w:val="22"/>
-                <w:szCs w:val="22"/>
+              <w:ind w:left="100" w:right="100"/>
+              <w:jc w:val="center"/>
+            </w:pPr>
+            <w:r>
+              <w:rPr>
+                <w:rFonts w:ascii="Times New Roman" w:eastAsia="Times New Roman" w:hAnsi="Times New Roman" w:cs="Times New Roman"/>
                 <w:color w:val="000000"/>
-              </w:rPr>
-              <w:t xml:space="preserve">40 (78.4)</w:t>
+                <w:sz w:val="22"/>
+              </w:rPr>
+              <w:t>40 (78.4)</w:t>
             </w:r>
           </w:p>
         </w:tc>
@@ -2770,92 +2615,85 @@
       <w:tr>
         <w:trPr>
           <w:cantSplit/>
-          <w:trHeight w:val="360" w:hRule="auto"/>
+          <w:jc w:val="center"/>
         </w:trPr>
         <w:tc>
           <w:tcPr>
-            <w:tcBorders/>
+            <w:tcW w:w="3355" w:type="dxa"/>
             <w:shd w:val="clear" w:color="auto" w:fill="FFFFFF"/>
             <w:tcMar>
               <w:top w:w="0" w:type="dxa"/>
+              <w:left w:w="0" w:type="dxa"/>
               <w:bottom w:w="0" w:type="dxa"/>
-              <w:left w:w="0" w:type="dxa"/>
               <w:right w:w="0" w:type="dxa"/>
             </w:tcMar>
             <w:vAlign w:val="center"/>
           </w:tcPr>
           <w:p>
             <w:pPr>
-              <w:jc w:val="left"/>
-              <w:spacing w:after="0" w:before="0" w:line="240"/>
-              <w:ind w:firstLine="0" w:left="200" w:right="100"/>
-            </w:pPr>
-            <w:r xmlns:w="http://schemas.openxmlformats.org/wordprocessingml/2006/main" xmlns:wp="http://schemas.openxmlformats.org/drawingml/2006/wordprocessingDrawing" xmlns:r="http://schemas.openxmlformats.org/officeDocument/2006/relationships" xmlns:w14="http://schemas.microsoft.com/office/word/2010/wordml">
-              <w:rPr>
-                <w:rFonts w:ascii="Times New Roman" w:hAnsi="Times New Roman" w:eastAsia="Times New Roman" w:cs="Times New Roman"/>
-                <w:sz w:val="22"/>
-                <w:szCs w:val="22"/>
+              <w:ind w:left="200" w:right="100"/>
+            </w:pPr>
+            <w:r>
+              <w:rPr>
+                <w:rFonts w:ascii="Times New Roman" w:eastAsia="Times New Roman" w:hAnsi="Times New Roman" w:cs="Times New Roman"/>
                 <w:color w:val="000000"/>
-              </w:rPr>
-              <w:t xml:space="preserve">White</w:t>
-            </w:r>
-          </w:p>
-        </w:tc>
-        <w:tc>
-          <w:tcPr>
-            <w:tcBorders/>
+                <w:sz w:val="22"/>
+              </w:rPr>
+              <w:t>White</w:t>
+            </w:r>
+          </w:p>
+        </w:tc>
+        <w:tc>
+          <w:tcPr>
+            <w:tcW w:w="3355" w:type="dxa"/>
             <w:shd w:val="clear" w:color="auto" w:fill="FFFFFF"/>
             <w:tcMar>
               <w:top w:w="0" w:type="dxa"/>
+              <w:left w:w="0" w:type="dxa"/>
               <w:bottom w:w="0" w:type="dxa"/>
-              <w:left w:w="0" w:type="dxa"/>
               <w:right w:w="0" w:type="dxa"/>
             </w:tcMar>
             <w:vAlign w:val="center"/>
           </w:tcPr>
           <w:p>
             <w:pPr>
-              <w:jc w:val="center"/>
-              <w:spacing w:after="0" w:before="0" w:line="240"/>
-              <w:ind w:firstLine="0" w:left="100" w:right="100"/>
-            </w:pPr>
-            <w:r xmlns:w="http://schemas.openxmlformats.org/wordprocessingml/2006/main" xmlns:wp="http://schemas.openxmlformats.org/drawingml/2006/wordprocessingDrawing" xmlns:r="http://schemas.openxmlformats.org/officeDocument/2006/relationships" xmlns:w14="http://schemas.microsoft.com/office/word/2010/wordml">
-              <w:rPr>
-                <w:rFonts w:ascii="Times New Roman" w:hAnsi="Times New Roman" w:eastAsia="Times New Roman" w:cs="Times New Roman"/>
-                <w:sz w:val="22"/>
-                <w:szCs w:val="22"/>
+              <w:ind w:left="100" w:right="100"/>
+              <w:jc w:val="center"/>
+            </w:pPr>
+            <w:r>
+              <w:rPr>
+                <w:rFonts w:ascii="Times New Roman" w:eastAsia="Times New Roman" w:hAnsi="Times New Roman" w:cs="Times New Roman"/>
                 <w:color w:val="000000"/>
-              </w:rPr>
-              <w:t xml:space="preserve">67 (21.9)</w:t>
-            </w:r>
-          </w:p>
-        </w:tc>
-        <w:tc>
-          <w:tcPr>
-            <w:tcBorders/>
+                <w:sz w:val="22"/>
+              </w:rPr>
+              <w:t>67 (21.8)</w:t>
+            </w:r>
+          </w:p>
+        </w:tc>
+        <w:tc>
+          <w:tcPr>
+            <w:tcW w:w="3355" w:type="dxa"/>
             <w:shd w:val="clear" w:color="auto" w:fill="FFFFFF"/>
             <w:tcMar>
               <w:top w:w="0" w:type="dxa"/>
+              <w:left w:w="0" w:type="dxa"/>
               <w:bottom w:w="0" w:type="dxa"/>
-              <w:left w:w="0" w:type="dxa"/>
               <w:right w:w="0" w:type="dxa"/>
             </w:tcMar>
             <w:vAlign w:val="center"/>
           </w:tcPr>
           <w:p>
             <w:pPr>
-              <w:jc w:val="center"/>
-              <w:spacing w:after="0" w:before="0" w:line="240"/>
-              <w:ind w:firstLine="0" w:left="100" w:right="100"/>
-            </w:pPr>
-            <w:r xmlns:w="http://schemas.openxmlformats.org/wordprocessingml/2006/main" xmlns:wp="http://schemas.openxmlformats.org/drawingml/2006/wordprocessingDrawing" xmlns:r="http://schemas.openxmlformats.org/officeDocument/2006/relationships" xmlns:w14="http://schemas.microsoft.com/office/word/2010/wordml">
-              <w:rPr>
-                <w:rFonts w:ascii="Times New Roman" w:hAnsi="Times New Roman" w:eastAsia="Times New Roman" w:cs="Times New Roman"/>
-                <w:sz w:val="22"/>
-                <w:szCs w:val="22"/>
+              <w:ind w:left="100" w:right="100"/>
+              <w:jc w:val="center"/>
+            </w:pPr>
+            <w:r>
+              <w:rPr>
+                <w:rFonts w:ascii="Times New Roman" w:eastAsia="Times New Roman" w:hAnsi="Times New Roman" w:cs="Times New Roman"/>
                 <w:color w:val="000000"/>
-              </w:rPr>
-              <w:t xml:space="preserve">7 (13.7)</w:t>
+                <w:sz w:val="22"/>
+              </w:rPr>
+              <w:t>7 (13.7)</w:t>
             </w:r>
           </w:p>
         </w:tc>
@@ -2863,92 +2701,85 @@
       <w:tr>
         <w:trPr>
           <w:cantSplit/>
-          <w:trHeight w:val="360" w:hRule="auto"/>
+          <w:jc w:val="center"/>
         </w:trPr>
         <w:tc>
           <w:tcPr>
-            <w:tcBorders/>
+            <w:tcW w:w="3355" w:type="dxa"/>
             <w:shd w:val="clear" w:color="auto" w:fill="FFFFFF"/>
             <w:tcMar>
               <w:top w:w="0" w:type="dxa"/>
+              <w:left w:w="0" w:type="dxa"/>
               <w:bottom w:w="0" w:type="dxa"/>
-              <w:left w:w="0" w:type="dxa"/>
               <w:right w:w="0" w:type="dxa"/>
             </w:tcMar>
             <w:vAlign w:val="center"/>
           </w:tcPr>
           <w:p>
             <w:pPr>
-              <w:jc w:val="left"/>
-              <w:spacing w:after="0" w:before="0" w:line="240"/>
-              <w:ind w:firstLine="0" w:left="200" w:right="100"/>
-            </w:pPr>
-            <w:r xmlns:w="http://schemas.openxmlformats.org/wordprocessingml/2006/main" xmlns:wp="http://schemas.openxmlformats.org/drawingml/2006/wordprocessingDrawing" xmlns:r="http://schemas.openxmlformats.org/officeDocument/2006/relationships" xmlns:w14="http://schemas.microsoft.com/office/word/2010/wordml">
-              <w:rPr>
-                <w:rFonts w:ascii="Times New Roman" w:hAnsi="Times New Roman" w:eastAsia="Times New Roman" w:cs="Times New Roman"/>
-                <w:sz w:val="22"/>
-                <w:szCs w:val="22"/>
+              <w:ind w:left="200" w:right="100"/>
+            </w:pPr>
+            <w:r>
+              <w:rPr>
+                <w:rFonts w:ascii="Times New Roman" w:eastAsia="Times New Roman" w:hAnsi="Times New Roman" w:cs="Times New Roman"/>
                 <w:color w:val="000000"/>
-              </w:rPr>
-              <w:t xml:space="preserve">Other</w:t>
-            </w:r>
-          </w:p>
-        </w:tc>
-        <w:tc>
-          <w:tcPr>
-            <w:tcBorders/>
+                <w:sz w:val="22"/>
+              </w:rPr>
+              <w:t>Other</w:t>
+            </w:r>
+          </w:p>
+        </w:tc>
+        <w:tc>
+          <w:tcPr>
+            <w:tcW w:w="3355" w:type="dxa"/>
             <w:shd w:val="clear" w:color="auto" w:fill="FFFFFF"/>
             <w:tcMar>
               <w:top w:w="0" w:type="dxa"/>
+              <w:left w:w="0" w:type="dxa"/>
               <w:bottom w:w="0" w:type="dxa"/>
-              <w:left w:w="0" w:type="dxa"/>
               <w:right w:w="0" w:type="dxa"/>
             </w:tcMar>
             <w:vAlign w:val="center"/>
           </w:tcPr>
           <w:p>
             <w:pPr>
-              <w:jc w:val="center"/>
-              <w:spacing w:after="0" w:before="0" w:line="240"/>
-              <w:ind w:firstLine="0" w:left="100" w:right="100"/>
-            </w:pPr>
-            <w:r xmlns:w="http://schemas.openxmlformats.org/wordprocessingml/2006/main" xmlns:wp="http://schemas.openxmlformats.org/drawingml/2006/wordprocessingDrawing" xmlns:r="http://schemas.openxmlformats.org/officeDocument/2006/relationships" xmlns:w14="http://schemas.microsoft.com/office/word/2010/wordml">
-              <w:rPr>
-                <w:rFonts w:ascii="Times New Roman" w:hAnsi="Times New Roman" w:eastAsia="Times New Roman" w:cs="Times New Roman"/>
-                <w:sz w:val="22"/>
-                <w:szCs w:val="22"/>
+              <w:ind w:left="100" w:right="100"/>
+              <w:jc w:val="center"/>
+            </w:pPr>
+            <w:r>
+              <w:rPr>
+                <w:rFonts w:ascii="Times New Roman" w:eastAsia="Times New Roman" w:hAnsi="Times New Roman" w:cs="Times New Roman"/>
                 <w:color w:val="000000"/>
-              </w:rPr>
-              <w:t xml:space="preserve">52 (17.0)</w:t>
-            </w:r>
-          </w:p>
-        </w:tc>
-        <w:tc>
-          <w:tcPr>
-            <w:tcBorders/>
+                <w:sz w:val="22"/>
+              </w:rPr>
+              <w:t>53 (17.3)</w:t>
+            </w:r>
+          </w:p>
+        </w:tc>
+        <w:tc>
+          <w:tcPr>
+            <w:tcW w:w="3355" w:type="dxa"/>
             <w:shd w:val="clear" w:color="auto" w:fill="FFFFFF"/>
             <w:tcMar>
               <w:top w:w="0" w:type="dxa"/>
+              <w:left w:w="0" w:type="dxa"/>
               <w:bottom w:w="0" w:type="dxa"/>
-              <w:left w:w="0" w:type="dxa"/>
               <w:right w:w="0" w:type="dxa"/>
             </w:tcMar>
             <w:vAlign w:val="center"/>
           </w:tcPr>
           <w:p>
             <w:pPr>
-              <w:jc w:val="center"/>
-              <w:spacing w:after="0" w:before="0" w:line="240"/>
-              <w:ind w:firstLine="0" w:left="100" w:right="100"/>
-            </w:pPr>
-            <w:r xmlns:w="http://schemas.openxmlformats.org/wordprocessingml/2006/main" xmlns:wp="http://schemas.openxmlformats.org/drawingml/2006/wordprocessingDrawing" xmlns:r="http://schemas.openxmlformats.org/officeDocument/2006/relationships" xmlns:w14="http://schemas.microsoft.com/office/word/2010/wordml">
-              <w:rPr>
-                <w:rFonts w:ascii="Times New Roman" w:hAnsi="Times New Roman" w:eastAsia="Times New Roman" w:cs="Times New Roman"/>
-                <w:sz w:val="22"/>
-                <w:szCs w:val="22"/>
+              <w:ind w:left="100" w:right="100"/>
+              <w:jc w:val="center"/>
+            </w:pPr>
+            <w:r>
+              <w:rPr>
+                <w:rFonts w:ascii="Times New Roman" w:eastAsia="Times New Roman" w:hAnsi="Times New Roman" w:cs="Times New Roman"/>
                 <w:color w:val="000000"/>
-              </w:rPr>
-              <w:t xml:space="preserve">4 (7.8)</w:t>
+                <w:sz w:val="22"/>
+              </w:rPr>
+              <w:t>4 (7.8)</w:t>
             </w:r>
           </w:p>
         </w:tc>
@@ -2956,288 +2787,226 @@
       <w:tr>
         <w:trPr>
           <w:cantSplit/>
-          <w:trHeight w:val="360" w:hRule="auto"/>
+          <w:jc w:val="center"/>
         </w:trPr>
         <w:tc>
           <w:tcPr>
-            <w:tcBorders/>
+            <w:tcW w:w="3355" w:type="dxa"/>
             <w:shd w:val="clear" w:color="auto" w:fill="FFFFFF"/>
             <w:tcMar>
               <w:top w:w="0" w:type="dxa"/>
+              <w:left w:w="0" w:type="dxa"/>
               <w:bottom w:w="0" w:type="dxa"/>
-              <w:left w:w="0" w:type="dxa"/>
               <w:right w:w="0" w:type="dxa"/>
             </w:tcMar>
             <w:vAlign w:val="center"/>
           </w:tcPr>
           <w:p>
             <w:pPr>
-              <w:jc w:val="left"/>
-              <w:spacing w:after="0" w:before="0" w:line="240"/>
-              <w:ind w:firstLine="0" w:left="100" w:right="100"/>
-            </w:pPr>
-            <w:r xmlns:w="http://schemas.openxmlformats.org/wordprocessingml/2006/main" xmlns:wp="http://schemas.openxmlformats.org/drawingml/2006/wordprocessingDrawing" xmlns:r="http://schemas.openxmlformats.org/officeDocument/2006/relationships" xmlns:w14="http://schemas.microsoft.com/office/word/2010/wordml">
-              <w:rPr>
-                <w:rFonts w:ascii="Times New Roman" w:hAnsi="Times New Roman" w:eastAsia="Times New Roman" w:cs="Times New Roman"/>
-                <w:sz w:val="22"/>
-                <w:szCs w:val="22"/>
-                <w:color w:val="000000"/>
-              </w:rPr>
-              <w:t xml:space="preserve"/>
-            </w:r>
-          </w:p>
-        </w:tc>
-        <w:tc>
-          <w:tcPr>
-            <w:tcBorders/>
+              <w:ind w:left="100" w:right="100"/>
+            </w:pPr>
+          </w:p>
+        </w:tc>
+        <w:tc>
+          <w:tcPr>
+            <w:tcW w:w="3355" w:type="dxa"/>
             <w:shd w:val="clear" w:color="auto" w:fill="FFFFFF"/>
             <w:tcMar>
               <w:top w:w="0" w:type="dxa"/>
+              <w:left w:w="0" w:type="dxa"/>
               <w:bottom w:w="0" w:type="dxa"/>
-              <w:left w:w="0" w:type="dxa"/>
               <w:right w:w="0" w:type="dxa"/>
             </w:tcMar>
             <w:vAlign w:val="center"/>
           </w:tcPr>
           <w:p>
             <w:pPr>
-              <w:jc w:val="center"/>
-              <w:spacing w:after="0" w:before="0" w:line="240"/>
-              <w:ind w:firstLine="0" w:left="100" w:right="100"/>
-            </w:pPr>
-            <w:r xmlns:w="http://schemas.openxmlformats.org/wordprocessingml/2006/main" xmlns:wp="http://schemas.openxmlformats.org/drawingml/2006/wordprocessingDrawing" xmlns:r="http://schemas.openxmlformats.org/officeDocument/2006/relationships" xmlns:w14="http://schemas.microsoft.com/office/word/2010/wordml">
-              <w:rPr>
-                <w:rFonts w:ascii="Times New Roman" w:hAnsi="Times New Roman" w:eastAsia="Times New Roman" w:cs="Times New Roman"/>
-                <w:sz w:val="22"/>
-                <w:szCs w:val="22"/>
-                <w:color w:val="000000"/>
-              </w:rPr>
-              <w:t xml:space="preserve"/>
-            </w:r>
-          </w:p>
-        </w:tc>
-        <w:tc>
-          <w:tcPr>
-            <w:tcBorders/>
+              <w:ind w:left="100" w:right="100"/>
+              <w:jc w:val="center"/>
+            </w:pPr>
+          </w:p>
+        </w:tc>
+        <w:tc>
+          <w:tcPr>
+            <w:tcW w:w="3355" w:type="dxa"/>
             <w:shd w:val="clear" w:color="auto" w:fill="FFFFFF"/>
             <w:tcMar>
               <w:top w:w="0" w:type="dxa"/>
+              <w:left w:w="0" w:type="dxa"/>
               <w:bottom w:w="0" w:type="dxa"/>
-              <w:left w:w="0" w:type="dxa"/>
               <w:right w:w="0" w:type="dxa"/>
             </w:tcMar>
             <w:vAlign w:val="center"/>
           </w:tcPr>
           <w:p>
             <w:pPr>
-              <w:jc w:val="center"/>
-              <w:spacing w:after="0" w:before="0" w:line="240"/>
-              <w:ind w:firstLine="0" w:left="100" w:right="100"/>
-            </w:pPr>
-            <w:r xmlns:w="http://schemas.openxmlformats.org/wordprocessingml/2006/main" xmlns:wp="http://schemas.openxmlformats.org/drawingml/2006/wordprocessingDrawing" xmlns:r="http://schemas.openxmlformats.org/officeDocument/2006/relationships" xmlns:w14="http://schemas.microsoft.com/office/word/2010/wordml">
-              <w:rPr>
-                <w:rFonts w:ascii="Times New Roman" w:hAnsi="Times New Roman" w:eastAsia="Times New Roman" w:cs="Times New Roman"/>
-                <w:sz w:val="22"/>
-                <w:szCs w:val="22"/>
-                <w:color w:val="000000"/>
-              </w:rPr>
-              <w:t xml:space="preserve"/>
-            </w:r>
+              <w:ind w:left="100" w:right="100"/>
+              <w:jc w:val="center"/>
+            </w:pPr>
           </w:p>
         </w:tc>
       </w:tr>
       <w:tr>
         <w:trPr>
           <w:cantSplit/>
-          <w:trHeight w:val="360" w:hRule="auto"/>
+          <w:jc w:val="center"/>
         </w:trPr>
         <w:tc>
           <w:tcPr>
-            <w:tcBorders/>
+            <w:tcW w:w="3355" w:type="dxa"/>
             <w:shd w:val="clear" w:color="auto" w:fill="FFFFFF"/>
             <w:tcMar>
               <w:top w:w="0" w:type="dxa"/>
+              <w:left w:w="0" w:type="dxa"/>
               <w:bottom w:w="0" w:type="dxa"/>
-              <w:left w:w="0" w:type="dxa"/>
               <w:right w:w="0" w:type="dxa"/>
             </w:tcMar>
             <w:vAlign w:val="center"/>
           </w:tcPr>
           <w:p>
             <w:pPr>
-              <w:jc w:val="left"/>
-              <w:spacing w:after="0" w:before="0" w:line="240"/>
-              <w:ind w:firstLine="0" w:left="100" w:right="100"/>
-            </w:pPr>
-            <w:r xmlns:w="http://schemas.openxmlformats.org/wordprocessingml/2006/main" xmlns:wp="http://schemas.openxmlformats.org/drawingml/2006/wordprocessingDrawing" xmlns:r="http://schemas.openxmlformats.org/officeDocument/2006/relationships" xmlns:w14="http://schemas.microsoft.com/office/word/2010/wordml">
-              <w:rPr>
-                <w:rFonts w:ascii="Times New Roman" w:hAnsi="Times New Roman" w:eastAsia="Times New Roman" w:cs="Times New Roman"/>
+              <w:ind w:left="100" w:right="100"/>
+            </w:pPr>
+            <w:r>
+              <w:rPr>
+                <w:rFonts w:ascii="Times New Roman" w:eastAsia="Times New Roman" w:hAnsi="Times New Roman" w:cs="Times New Roman"/>
                 <w:b/>
-                <w:sz w:val="22"/>
-                <w:szCs w:val="22"/>
                 <w:color w:val="000000"/>
-              </w:rPr>
-              <w:t xml:space="preserve">Ethnicity</w:t>
-            </w:r>
-            <w:r xmlns:w="http://schemas.openxmlformats.org/wordprocessingml/2006/main" xmlns:wp="http://schemas.openxmlformats.org/drawingml/2006/wordprocessingDrawing" xmlns:r="http://schemas.openxmlformats.org/officeDocument/2006/relationships" xmlns:w14="http://schemas.microsoft.com/office/word/2010/wordml">
-              <w:rPr>
-                <w:rFonts w:ascii="Times New Roman" w:hAnsi="Times New Roman" w:eastAsia="Times New Roman" w:cs="Times New Roman"/>
-                <w:sz w:val="22"/>
-                <w:szCs w:val="22"/>
+                <w:sz w:val="22"/>
+              </w:rPr>
+              <w:t>Ethnicity</w:t>
+            </w:r>
+            <w:r>
+              <w:rPr>
+                <w:rFonts w:ascii="Times New Roman" w:eastAsia="Times New Roman" w:hAnsi="Times New Roman" w:cs="Times New Roman"/>
                 <w:color w:val="000000"/>
-              </w:rPr>
-              <w:t xml:space="preserve">, n(%)</w:t>
-            </w:r>
-          </w:p>
-        </w:tc>
-        <w:tc>
-          <w:tcPr>
-            <w:tcBorders/>
+                <w:sz w:val="22"/>
+              </w:rPr>
+              <w:t>, n(%)</w:t>
+            </w:r>
+          </w:p>
+        </w:tc>
+        <w:tc>
+          <w:tcPr>
+            <w:tcW w:w="3355" w:type="dxa"/>
             <w:shd w:val="clear" w:color="auto" w:fill="FFFFFF"/>
             <w:tcMar>
               <w:top w:w="0" w:type="dxa"/>
+              <w:left w:w="0" w:type="dxa"/>
               <w:bottom w:w="0" w:type="dxa"/>
-              <w:left w:w="0" w:type="dxa"/>
               <w:right w:w="0" w:type="dxa"/>
             </w:tcMar>
             <w:vAlign w:val="center"/>
           </w:tcPr>
           <w:p>
             <w:pPr>
-              <w:jc w:val="center"/>
-              <w:spacing w:after="0" w:before="0" w:line="240"/>
-              <w:ind w:firstLine="0" w:left="100" w:right="100"/>
-            </w:pPr>
-            <w:r xmlns:w="http://schemas.openxmlformats.org/wordprocessingml/2006/main" xmlns:wp="http://schemas.openxmlformats.org/drawingml/2006/wordprocessingDrawing" xmlns:r="http://schemas.openxmlformats.org/officeDocument/2006/relationships" xmlns:w14="http://schemas.microsoft.com/office/word/2010/wordml">
-              <w:rPr>
-                <w:rFonts w:ascii="Times New Roman" w:hAnsi="Times New Roman" w:eastAsia="Times New Roman" w:cs="Times New Roman"/>
-                <w:sz w:val="22"/>
-                <w:szCs w:val="22"/>
-                <w:color w:val="000000"/>
-              </w:rPr>
-              <w:t xml:space="preserve"/>
-            </w:r>
-          </w:p>
-        </w:tc>
-        <w:tc>
-          <w:tcPr>
-            <w:tcBorders/>
+              <w:ind w:left="100" w:right="100"/>
+              <w:jc w:val="center"/>
+            </w:pPr>
+          </w:p>
+        </w:tc>
+        <w:tc>
+          <w:tcPr>
+            <w:tcW w:w="3355" w:type="dxa"/>
             <w:shd w:val="clear" w:color="auto" w:fill="FFFFFF"/>
             <w:tcMar>
               <w:top w:w="0" w:type="dxa"/>
+              <w:left w:w="0" w:type="dxa"/>
               <w:bottom w:w="0" w:type="dxa"/>
-              <w:left w:w="0" w:type="dxa"/>
               <w:right w:w="0" w:type="dxa"/>
             </w:tcMar>
             <w:vAlign w:val="center"/>
           </w:tcPr>
           <w:p>
             <w:pPr>
-              <w:jc w:val="center"/>
-              <w:spacing w:after="0" w:before="0" w:line="240"/>
-              <w:ind w:firstLine="0" w:left="100" w:right="100"/>
-            </w:pPr>
-            <w:r xmlns:w="http://schemas.openxmlformats.org/wordprocessingml/2006/main" xmlns:wp="http://schemas.openxmlformats.org/drawingml/2006/wordprocessingDrawing" xmlns:r="http://schemas.openxmlformats.org/officeDocument/2006/relationships" xmlns:w14="http://schemas.microsoft.com/office/word/2010/wordml">
-              <w:rPr>
-                <w:rFonts w:ascii="Times New Roman" w:hAnsi="Times New Roman" w:eastAsia="Times New Roman" w:cs="Times New Roman"/>
-                <w:sz w:val="22"/>
-                <w:szCs w:val="22"/>
-                <w:color w:val="000000"/>
-              </w:rPr>
-              <w:t xml:space="preserve"/>
-            </w:r>
+              <w:ind w:left="100" w:right="100"/>
+              <w:jc w:val="center"/>
+            </w:pPr>
           </w:p>
         </w:tc>
       </w:tr>
       <w:tr>
         <w:trPr>
           <w:cantSplit/>
-          <w:trHeight w:val="360" w:hRule="auto"/>
+          <w:jc w:val="center"/>
         </w:trPr>
         <w:tc>
           <w:tcPr>
-            <w:tcBorders/>
+            <w:tcW w:w="3355" w:type="dxa"/>
             <w:shd w:val="clear" w:color="auto" w:fill="FFFFFF"/>
             <w:tcMar>
               <w:top w:w="0" w:type="dxa"/>
+              <w:left w:w="0" w:type="dxa"/>
               <w:bottom w:w="0" w:type="dxa"/>
-              <w:left w:w="0" w:type="dxa"/>
               <w:right w:w="0" w:type="dxa"/>
             </w:tcMar>
             <w:vAlign w:val="center"/>
           </w:tcPr>
           <w:p>
             <w:pPr>
-              <w:jc w:val="left"/>
-              <w:spacing w:after="0" w:before="0" w:line="240"/>
-              <w:ind w:firstLine="0" w:left="200" w:right="100"/>
-            </w:pPr>
-            <w:r xmlns:w="http://schemas.openxmlformats.org/wordprocessingml/2006/main" xmlns:wp="http://schemas.openxmlformats.org/drawingml/2006/wordprocessingDrawing" xmlns:r="http://schemas.openxmlformats.org/officeDocument/2006/relationships" xmlns:w14="http://schemas.microsoft.com/office/word/2010/wordml">
-              <w:rPr>
-                <w:rFonts w:ascii="Times New Roman" w:hAnsi="Times New Roman" w:eastAsia="Times New Roman" w:cs="Times New Roman"/>
-                <w:sz w:val="22"/>
-                <w:szCs w:val="22"/>
+              <w:ind w:left="200" w:right="100"/>
+            </w:pPr>
+            <w:r>
+              <w:rPr>
+                <w:rFonts w:ascii="Times New Roman" w:eastAsia="Times New Roman" w:hAnsi="Times New Roman" w:cs="Times New Roman"/>
                 <w:color w:val="000000"/>
-              </w:rPr>
-              <w:t xml:space="preserve">Non-Hispanic</w:t>
-            </w:r>
-          </w:p>
-        </w:tc>
-        <w:tc>
-          <w:tcPr>
-            <w:tcBorders/>
+                <w:sz w:val="22"/>
+              </w:rPr>
+              <w:t>Non-Hispanic</w:t>
+            </w:r>
+          </w:p>
+        </w:tc>
+        <w:tc>
+          <w:tcPr>
+            <w:tcW w:w="3355" w:type="dxa"/>
             <w:shd w:val="clear" w:color="auto" w:fill="FFFFFF"/>
             <w:tcMar>
               <w:top w:w="0" w:type="dxa"/>
+              <w:left w:w="0" w:type="dxa"/>
               <w:bottom w:w="0" w:type="dxa"/>
-              <w:left w:w="0" w:type="dxa"/>
               <w:right w:w="0" w:type="dxa"/>
             </w:tcMar>
             <w:vAlign w:val="center"/>
           </w:tcPr>
           <w:p>
             <w:pPr>
-              <w:jc w:val="center"/>
-              <w:spacing w:after="0" w:before="0" w:line="240"/>
-              <w:ind w:firstLine="0" w:left="100" w:right="100"/>
-            </w:pPr>
-            <w:r xmlns:w="http://schemas.openxmlformats.org/wordprocessingml/2006/main" xmlns:wp="http://schemas.openxmlformats.org/drawingml/2006/wordprocessingDrawing" xmlns:r="http://schemas.openxmlformats.org/officeDocument/2006/relationships" xmlns:w14="http://schemas.microsoft.com/office/word/2010/wordml">
-              <w:rPr>
-                <w:rFonts w:ascii="Times New Roman" w:hAnsi="Times New Roman" w:eastAsia="Times New Roman" w:cs="Times New Roman"/>
-                <w:sz w:val="22"/>
-                <w:szCs w:val="22"/>
+              <w:ind w:left="100" w:right="100"/>
+              <w:jc w:val="center"/>
+            </w:pPr>
+            <w:r>
+              <w:rPr>
+                <w:rFonts w:ascii="Times New Roman" w:eastAsia="Times New Roman" w:hAnsi="Times New Roman" w:cs="Times New Roman"/>
                 <w:color w:val="000000"/>
-              </w:rPr>
-              <w:t xml:space="preserve">267 (87.3)</w:t>
-            </w:r>
-          </w:p>
-        </w:tc>
-        <w:tc>
-          <w:tcPr>
-            <w:tcBorders/>
+                <w:sz w:val="22"/>
+              </w:rPr>
+              <w:t>267 (87.0)</w:t>
+            </w:r>
+          </w:p>
+        </w:tc>
+        <w:tc>
+          <w:tcPr>
+            <w:tcW w:w="3355" w:type="dxa"/>
             <w:shd w:val="clear" w:color="auto" w:fill="FFFFFF"/>
             <w:tcMar>
               <w:top w:w="0" w:type="dxa"/>
+              <w:left w:w="0" w:type="dxa"/>
               <w:bottom w:w="0" w:type="dxa"/>
-              <w:left w:w="0" w:type="dxa"/>
               <w:right w:w="0" w:type="dxa"/>
             </w:tcMar>
             <w:vAlign w:val="center"/>
           </w:tcPr>
           <w:p>
             <w:pPr>
-              <w:jc w:val="center"/>
-              <w:spacing w:after="0" w:before="0" w:line="240"/>
-              <w:ind w:firstLine="0" w:left="100" w:right="100"/>
-            </w:pPr>
-            <w:r xmlns:w="http://schemas.openxmlformats.org/wordprocessingml/2006/main" xmlns:wp="http://schemas.openxmlformats.org/drawingml/2006/wordprocessingDrawing" xmlns:r="http://schemas.openxmlformats.org/officeDocument/2006/relationships" xmlns:w14="http://schemas.microsoft.com/office/word/2010/wordml">
-              <w:rPr>
-                <w:rFonts w:ascii="Times New Roman" w:hAnsi="Times New Roman" w:eastAsia="Times New Roman" w:cs="Times New Roman"/>
-                <w:sz w:val="22"/>
-                <w:szCs w:val="22"/>
+              <w:ind w:left="100" w:right="100"/>
+              <w:jc w:val="center"/>
+            </w:pPr>
+            <w:r>
+              <w:rPr>
+                <w:rFonts w:ascii="Times New Roman" w:eastAsia="Times New Roman" w:hAnsi="Times New Roman" w:cs="Times New Roman"/>
                 <w:color w:val="000000"/>
-              </w:rPr>
-              <w:t xml:space="preserve">49 (96.1)</w:t>
+                <w:sz w:val="22"/>
+              </w:rPr>
+              <w:t>49 (96.1)</w:t>
             </w:r>
           </w:p>
         </w:tc>
@@ -3245,98 +3014,94 @@
       <w:tr>
         <w:trPr>
           <w:cantSplit/>
-          <w:trHeight w:val="360" w:hRule="auto"/>
+          <w:jc w:val="center"/>
         </w:trPr>
         <w:tc>
           <w:tcPr>
+            <w:tcW w:w="3355" w:type="dxa"/>
             <w:tcBorders>
               <w:bottom w:val="single" w:sz="8" w:space="0" w:color="000000"/>
             </w:tcBorders>
             <w:shd w:val="clear" w:color="auto" w:fill="FFFFFF"/>
             <w:tcMar>
               <w:top w:w="0" w:type="dxa"/>
+              <w:left w:w="0" w:type="dxa"/>
               <w:bottom w:w="0" w:type="dxa"/>
-              <w:left w:w="0" w:type="dxa"/>
               <w:right w:w="0" w:type="dxa"/>
             </w:tcMar>
             <w:vAlign w:val="center"/>
           </w:tcPr>
           <w:p>
             <w:pPr>
-              <w:jc w:val="left"/>
-              <w:spacing w:after="0" w:before="0" w:line="240"/>
-              <w:ind w:firstLine="0" w:left="200" w:right="100"/>
-            </w:pPr>
-            <w:r xmlns:w="http://schemas.openxmlformats.org/wordprocessingml/2006/main" xmlns:wp="http://schemas.openxmlformats.org/drawingml/2006/wordprocessingDrawing" xmlns:r="http://schemas.openxmlformats.org/officeDocument/2006/relationships" xmlns:w14="http://schemas.microsoft.com/office/word/2010/wordml">
-              <w:rPr>
-                <w:rFonts w:ascii="Times New Roman" w:hAnsi="Times New Roman" w:eastAsia="Times New Roman" w:cs="Times New Roman"/>
-                <w:sz w:val="22"/>
-                <w:szCs w:val="22"/>
+              <w:ind w:left="200" w:right="100"/>
+            </w:pPr>
+            <w:r>
+              <w:rPr>
+                <w:rFonts w:ascii="Times New Roman" w:eastAsia="Times New Roman" w:hAnsi="Times New Roman" w:cs="Times New Roman"/>
                 <w:color w:val="000000"/>
-              </w:rPr>
-              <w:t xml:space="preserve">Hispanic</w:t>
-            </w:r>
-          </w:p>
-        </w:tc>
-        <w:tc>
-          <w:tcPr>
+                <w:sz w:val="22"/>
+              </w:rPr>
+              <w:t>Hispanic</w:t>
+            </w:r>
+          </w:p>
+        </w:tc>
+        <w:tc>
+          <w:tcPr>
+            <w:tcW w:w="3355" w:type="dxa"/>
             <w:tcBorders>
               <w:bottom w:val="single" w:sz="8" w:space="0" w:color="000000"/>
             </w:tcBorders>
             <w:shd w:val="clear" w:color="auto" w:fill="FFFFFF"/>
             <w:tcMar>
               <w:top w:w="0" w:type="dxa"/>
+              <w:left w:w="0" w:type="dxa"/>
               <w:bottom w:w="0" w:type="dxa"/>
-              <w:left w:w="0" w:type="dxa"/>
               <w:right w:w="0" w:type="dxa"/>
             </w:tcMar>
             <w:vAlign w:val="center"/>
           </w:tcPr>
           <w:p>
             <w:pPr>
-              <w:jc w:val="center"/>
-              <w:spacing w:after="0" w:before="0" w:line="240"/>
-              <w:ind w:firstLine="0" w:left="100" w:right="100"/>
-            </w:pPr>
-            <w:r xmlns:w="http://schemas.openxmlformats.org/wordprocessingml/2006/main" xmlns:wp="http://schemas.openxmlformats.org/drawingml/2006/wordprocessingDrawing" xmlns:r="http://schemas.openxmlformats.org/officeDocument/2006/relationships" xmlns:w14="http://schemas.microsoft.com/office/word/2010/wordml">
-              <w:rPr>
-                <w:rFonts w:ascii="Times New Roman" w:hAnsi="Times New Roman" w:eastAsia="Times New Roman" w:cs="Times New Roman"/>
-                <w:sz w:val="22"/>
-                <w:szCs w:val="22"/>
+              <w:ind w:left="100" w:right="100"/>
+              <w:jc w:val="center"/>
+            </w:pPr>
+            <w:r>
+              <w:rPr>
+                <w:rFonts w:ascii="Times New Roman" w:eastAsia="Times New Roman" w:hAnsi="Times New Roman" w:cs="Times New Roman"/>
                 <w:color w:val="000000"/>
-              </w:rPr>
-              <w:t xml:space="preserve">39 (12.7)</w:t>
-            </w:r>
-          </w:p>
-        </w:tc>
-        <w:tc>
-          <w:tcPr>
+                <w:sz w:val="22"/>
+              </w:rPr>
+              <w:t>40 (13.0)</w:t>
+            </w:r>
+          </w:p>
+        </w:tc>
+        <w:tc>
+          <w:tcPr>
+            <w:tcW w:w="3355" w:type="dxa"/>
             <w:tcBorders>
               <w:bottom w:val="single" w:sz="8" w:space="0" w:color="000000"/>
             </w:tcBorders>
             <w:shd w:val="clear" w:color="auto" w:fill="FFFFFF"/>
             <w:tcMar>
               <w:top w:w="0" w:type="dxa"/>
+              <w:left w:w="0" w:type="dxa"/>
               <w:bottom w:w="0" w:type="dxa"/>
-              <w:left w:w="0" w:type="dxa"/>
               <w:right w:w="0" w:type="dxa"/>
             </w:tcMar>
             <w:vAlign w:val="center"/>
           </w:tcPr>
           <w:p>
             <w:pPr>
-              <w:jc w:val="center"/>
-              <w:spacing w:after="0" w:before="0" w:line="240"/>
-              <w:ind w:firstLine="0" w:left="100" w:right="100"/>
-            </w:pPr>
-            <w:r xmlns:w="http://schemas.openxmlformats.org/wordprocessingml/2006/main" xmlns:wp="http://schemas.openxmlformats.org/drawingml/2006/wordprocessingDrawing" xmlns:r="http://schemas.openxmlformats.org/officeDocument/2006/relationships" xmlns:w14="http://schemas.microsoft.com/office/word/2010/wordml">
-              <w:rPr>
-                <w:rFonts w:ascii="Times New Roman" w:hAnsi="Times New Roman" w:eastAsia="Times New Roman" w:cs="Times New Roman"/>
-                <w:sz w:val="22"/>
-                <w:szCs w:val="22"/>
+              <w:ind w:left="100" w:right="100"/>
+              <w:jc w:val="center"/>
+            </w:pPr>
+            <w:r>
+              <w:rPr>
+                <w:rFonts w:ascii="Times New Roman" w:eastAsia="Times New Roman" w:hAnsi="Times New Roman" w:cs="Times New Roman"/>
                 <w:color w:val="000000"/>
-              </w:rPr>
-              <w:t xml:space="preserve">2 (3.9)</w:t>
+                <w:sz w:val="22"/>
+              </w:rPr>
+              <w:t>2 (3.9)</w:t>
             </w:r>
           </w:p>
         </w:tc>
@@ -3404,12 +3169,12 @@
         <w:t>.</w:t>
       </w:r>
     </w:p>
-    <w:tbl xmlns:w="http://schemas.openxmlformats.org/wordprocessingml/2006/main" xmlns:r="http://schemas.openxmlformats.org/officeDocument/2006/relationships" xmlns:w14="http://schemas.microsoft.com/office/word/2010/wordml" xmlns:wp="http://schemas.openxmlformats.org/drawingml/2006/wordprocessingDrawing" xmlns:a="http://schemas.openxmlformats.org/drawingml/2006/main" xmlns:pic="http://schemas.openxmlformats.org/drawingml/2006/picture">
+    <w:tbl>
       <w:tblPr>
-        NA"/&gt;
+        <w:tblW w:w="0" w:type="auto"/>
+        <w:jc w:val="center"/>
         <w:tblLayout w:type="fixed"/>
-        <w:jc w:val="center"/>
-        <w:tblLook w:firstRow="1" w:lastRow="0" w:firstColumn="0" w:lastColumn="0" w:noHBand="0" w:noVBand="1"/>
+        <w:tblLook w:val="0420" w:firstRow="1" w:lastRow="0" w:firstColumn="0" w:lastColumn="0" w:noHBand="0" w:noVBand="1"/>
       </w:tblPr>
       <w:tblGrid>
         <w:gridCol w:w="5040"/>
@@ -3418,72 +3183,69 @@
       <w:tr>
         <w:trPr>
           <w:cantSplit/>
-          <w:trHeight w:val="360" w:hRule="auto"/>
           <w:tblHeader/>
+          <w:jc w:val="center"/>
         </w:trPr>
         <w:tc>
           <w:tcPr>
+            <w:tcW w:w="5040" w:type="dxa"/>
             <w:tcBorders>
+              <w:top w:val="single" w:sz="8" w:space="0" w:color="000000"/>
               <w:bottom w:val="single" w:sz="8" w:space="0" w:color="000000"/>
-              <w:top w:val="single" w:sz="8" w:space="0" w:color="000000"/>
             </w:tcBorders>
             <w:shd w:val="clear" w:color="auto" w:fill="FFFFFF"/>
             <w:tcMar>
               <w:top w:w="0" w:type="dxa"/>
+              <w:left w:w="0" w:type="dxa"/>
               <w:bottom w:w="0" w:type="dxa"/>
-              <w:left w:w="0" w:type="dxa"/>
               <w:right w:w="0" w:type="dxa"/>
             </w:tcMar>
             <w:vAlign w:val="center"/>
           </w:tcPr>
           <w:p>
             <w:pPr>
-              <w:jc w:val="left"/>
-              <w:spacing w:after="0" w:before="0" w:line="240"/>
-              <w:ind w:firstLine="0" w:left="100" w:right="100"/>
-            </w:pPr>
-            <w:r xmlns:w="http://schemas.openxmlformats.org/wordprocessingml/2006/main" xmlns:wp="http://schemas.openxmlformats.org/drawingml/2006/wordprocessingDrawing" xmlns:r="http://schemas.openxmlformats.org/officeDocument/2006/relationships" xmlns:w14="http://schemas.microsoft.com/office/word/2010/wordml">
-              <w:rPr>
-                <w:rFonts w:ascii="Times New Roman" w:hAnsi="Times New Roman" w:eastAsia="Times New Roman" w:cs="Times New Roman"/>
+              <w:ind w:left="100" w:right="100"/>
+            </w:pPr>
+            <w:r>
+              <w:rPr>
+                <w:rFonts w:ascii="Times New Roman" w:eastAsia="Times New Roman" w:hAnsi="Times New Roman" w:cs="Times New Roman"/>
                 <w:b/>
-                <w:sz w:val="22"/>
-                <w:szCs w:val="22"/>
                 <w:color w:val="000000"/>
-              </w:rPr>
-              <w:t xml:space="preserve">Reason For Screen Out</w:t>
-            </w:r>
-          </w:p>
-        </w:tc>
-        <w:tc>
-          <w:tcPr>
+                <w:sz w:val="22"/>
+              </w:rPr>
+              <w:t>Reason For Screen Out</w:t>
+            </w:r>
+          </w:p>
+        </w:tc>
+        <w:tc>
+          <w:tcPr>
+            <w:tcW w:w="5040" w:type="dxa"/>
             <w:tcBorders>
+              <w:top w:val="single" w:sz="8" w:space="0" w:color="000000"/>
               <w:bottom w:val="single" w:sz="8" w:space="0" w:color="000000"/>
-              <w:top w:val="single" w:sz="8" w:space="0" w:color="000000"/>
             </w:tcBorders>
             <w:shd w:val="clear" w:color="auto" w:fill="FFFFFF"/>
             <w:tcMar>
               <w:top w:w="0" w:type="dxa"/>
+              <w:left w:w="0" w:type="dxa"/>
               <w:bottom w:w="0" w:type="dxa"/>
-              <w:left w:w="0" w:type="dxa"/>
               <w:right w:w="0" w:type="dxa"/>
             </w:tcMar>
             <w:vAlign w:val="center"/>
           </w:tcPr>
           <w:p>
             <w:pPr>
-              <w:jc w:val="center"/>
-              <w:spacing w:after="0" w:before="0" w:line="240"/>
-              <w:ind w:firstLine="0" w:left="100" w:right="100"/>
-            </w:pPr>
-            <w:r xmlns:w="http://schemas.openxmlformats.org/wordprocessingml/2006/main" xmlns:wp="http://schemas.openxmlformats.org/drawingml/2006/wordprocessingDrawing" xmlns:r="http://schemas.openxmlformats.org/officeDocument/2006/relationships" xmlns:w14="http://schemas.microsoft.com/office/word/2010/wordml">
-              <w:rPr>
-                <w:rFonts w:ascii="Times New Roman" w:hAnsi="Times New Roman" w:eastAsia="Times New Roman" w:cs="Times New Roman"/>
+              <w:ind w:left="100" w:right="100"/>
+              <w:jc w:val="center"/>
+            </w:pPr>
+            <w:r>
+              <w:rPr>
+                <w:rFonts w:ascii="Times New Roman" w:eastAsia="Times New Roman" w:hAnsi="Times New Roman" w:cs="Times New Roman"/>
                 <w:b/>
-                <w:sz w:val="22"/>
-                <w:szCs w:val="22"/>
                 <w:color w:val="000000"/>
-              </w:rPr>
-              <w:t xml:space="preserve">n (%)</w:t>
+                <w:sz w:val="22"/>
+              </w:rPr>
+              <w:t>n (%)</w:t>
             </w:r>
           </w:p>
         </w:tc>
@@ -3491,63 +3253,58 @@
       <w:tr>
         <w:trPr>
           <w:cantSplit/>
-          <w:trHeight w:val="360" w:hRule="auto"/>
+          <w:jc w:val="center"/>
         </w:trPr>
         <w:tc>
           <w:tcPr>
-            <w:tcBorders/>
+            <w:tcW w:w="5040" w:type="dxa"/>
             <w:shd w:val="clear" w:color="auto" w:fill="FFFFFF"/>
             <w:tcMar>
               <w:top w:w="0" w:type="dxa"/>
+              <w:left w:w="0" w:type="dxa"/>
               <w:bottom w:w="0" w:type="dxa"/>
-              <w:left w:w="0" w:type="dxa"/>
               <w:right w:w="0" w:type="dxa"/>
             </w:tcMar>
             <w:vAlign w:val="center"/>
           </w:tcPr>
           <w:p>
             <w:pPr>
-              <w:jc w:val="left"/>
-              <w:spacing w:after="0" w:before="0" w:line="240"/>
-              <w:ind w:firstLine="0" w:left="100" w:right="100"/>
-            </w:pPr>
-            <w:r xmlns:w="http://schemas.openxmlformats.org/wordprocessingml/2006/main" xmlns:wp="http://schemas.openxmlformats.org/drawingml/2006/wordprocessingDrawing" xmlns:r="http://schemas.openxmlformats.org/officeDocument/2006/relationships" xmlns:w14="http://schemas.microsoft.com/office/word/2010/wordml">
-              <w:rPr>
-                <w:rFonts w:ascii="Times New Roman" w:hAnsi="Times New Roman" w:eastAsia="Times New Roman" w:cs="Times New Roman"/>
-                <w:sz w:val="22"/>
-                <w:szCs w:val="22"/>
+              <w:ind w:left="100" w:right="100"/>
+            </w:pPr>
+            <w:r>
+              <w:rPr>
+                <w:rFonts w:ascii="Times New Roman" w:eastAsia="Times New Roman" w:hAnsi="Times New Roman" w:cs="Times New Roman"/>
                 <w:color w:val="000000"/>
-              </w:rPr>
-              <w:t xml:space="preserve">Score &lt;4 on REALM-SF</w:t>
-            </w:r>
-          </w:p>
-        </w:tc>
-        <w:tc>
-          <w:tcPr>
-            <w:tcBorders/>
+                <w:sz w:val="22"/>
+              </w:rPr>
+              <w:t>Score &lt;4 on REALM-SF</w:t>
+            </w:r>
+          </w:p>
+        </w:tc>
+        <w:tc>
+          <w:tcPr>
+            <w:tcW w:w="5040" w:type="dxa"/>
             <w:shd w:val="clear" w:color="auto" w:fill="FFFFFF"/>
             <w:tcMar>
               <w:top w:w="0" w:type="dxa"/>
+              <w:left w:w="0" w:type="dxa"/>
               <w:bottom w:w="0" w:type="dxa"/>
-              <w:left w:w="0" w:type="dxa"/>
               <w:right w:w="0" w:type="dxa"/>
             </w:tcMar>
             <w:vAlign w:val="center"/>
           </w:tcPr>
           <w:p>
             <w:pPr>
-              <w:jc w:val="center"/>
-              <w:spacing w:after="0" w:before="0" w:line="240"/>
-              <w:ind w:firstLine="0" w:left="100" w:right="100"/>
-            </w:pPr>
-            <w:r xmlns:w="http://schemas.openxmlformats.org/wordprocessingml/2006/main" xmlns:wp="http://schemas.openxmlformats.org/drawingml/2006/wordprocessingDrawing" xmlns:r="http://schemas.openxmlformats.org/officeDocument/2006/relationships" xmlns:w14="http://schemas.microsoft.com/office/word/2010/wordml">
-              <w:rPr>
-                <w:rFonts w:ascii="Times New Roman" w:hAnsi="Times New Roman" w:eastAsia="Times New Roman" w:cs="Times New Roman"/>
-                <w:sz w:val="22"/>
-                <w:szCs w:val="22"/>
+              <w:ind w:left="100" w:right="100"/>
+              <w:jc w:val="center"/>
+            </w:pPr>
+            <w:r>
+              <w:rPr>
+                <w:rFonts w:ascii="Times New Roman" w:eastAsia="Times New Roman" w:hAnsi="Times New Roman" w:cs="Times New Roman"/>
                 <w:color w:val="000000"/>
-              </w:rPr>
-              <w:t xml:space="preserve">42 (60.0)</w:t>
+                <w:sz w:val="22"/>
+              </w:rPr>
+              <w:t>42 (58.3)</w:t>
             </w:r>
           </w:p>
         </w:tc>
@@ -3555,63 +3312,58 @@
       <w:tr>
         <w:trPr>
           <w:cantSplit/>
-          <w:trHeight w:val="360" w:hRule="auto"/>
+          <w:jc w:val="center"/>
         </w:trPr>
         <w:tc>
           <w:tcPr>
-            <w:tcBorders/>
+            <w:tcW w:w="5040" w:type="dxa"/>
             <w:shd w:val="clear" w:color="auto" w:fill="FFFFFF"/>
             <w:tcMar>
               <w:top w:w="0" w:type="dxa"/>
+              <w:left w:w="0" w:type="dxa"/>
               <w:bottom w:w="0" w:type="dxa"/>
-              <w:left w:w="0" w:type="dxa"/>
               <w:right w:w="0" w:type="dxa"/>
             </w:tcMar>
             <w:vAlign w:val="center"/>
           </w:tcPr>
           <w:p>
             <w:pPr>
-              <w:jc w:val="left"/>
-              <w:spacing w:after="0" w:before="0" w:line="240"/>
-              <w:ind w:firstLine="0" w:left="100" w:right="100"/>
-            </w:pPr>
-            <w:r xmlns:w="http://schemas.openxmlformats.org/wordprocessingml/2006/main" xmlns:wp="http://schemas.openxmlformats.org/drawingml/2006/wordprocessingDrawing" xmlns:r="http://schemas.openxmlformats.org/officeDocument/2006/relationships" xmlns:w14="http://schemas.microsoft.com/office/word/2010/wordml">
-              <w:rPr>
-                <w:rFonts w:ascii="Times New Roman" w:hAnsi="Times New Roman" w:eastAsia="Times New Roman" w:cs="Times New Roman"/>
-                <w:sz w:val="22"/>
-                <w:szCs w:val="22"/>
+              <w:ind w:left="100" w:right="100"/>
+            </w:pPr>
+            <w:r>
+              <w:rPr>
+                <w:rFonts w:ascii="Times New Roman" w:eastAsia="Times New Roman" w:hAnsi="Times New Roman" w:cs="Times New Roman"/>
                 <w:color w:val="000000"/>
-              </w:rPr>
-              <w:t xml:space="preserve">Score &lt;24 on Mini-Mental State Exam</w:t>
-            </w:r>
-          </w:p>
-        </w:tc>
-        <w:tc>
-          <w:tcPr>
-            <w:tcBorders/>
+                <w:sz w:val="22"/>
+              </w:rPr>
+              <w:t>Score &lt;24 on Mini-Mental State Exam</w:t>
+            </w:r>
+          </w:p>
+        </w:tc>
+        <w:tc>
+          <w:tcPr>
+            <w:tcW w:w="5040" w:type="dxa"/>
             <w:shd w:val="clear" w:color="auto" w:fill="FFFFFF"/>
             <w:tcMar>
               <w:top w:w="0" w:type="dxa"/>
+              <w:left w:w="0" w:type="dxa"/>
               <w:bottom w:w="0" w:type="dxa"/>
-              <w:left w:w="0" w:type="dxa"/>
               <w:right w:w="0" w:type="dxa"/>
             </w:tcMar>
             <w:vAlign w:val="center"/>
           </w:tcPr>
           <w:p>
             <w:pPr>
-              <w:jc w:val="center"/>
-              <w:spacing w:after="0" w:before="0" w:line="240"/>
-              <w:ind w:firstLine="0" w:left="100" w:right="100"/>
-            </w:pPr>
-            <w:r xmlns:w="http://schemas.openxmlformats.org/wordprocessingml/2006/main" xmlns:wp="http://schemas.openxmlformats.org/drawingml/2006/wordprocessingDrawing" xmlns:r="http://schemas.openxmlformats.org/officeDocument/2006/relationships" xmlns:w14="http://schemas.microsoft.com/office/word/2010/wordml">
-              <w:rPr>
-                <w:rFonts w:ascii="Times New Roman" w:hAnsi="Times New Roman" w:eastAsia="Times New Roman" w:cs="Times New Roman"/>
-                <w:sz w:val="22"/>
-                <w:szCs w:val="22"/>
+              <w:ind w:left="100" w:right="100"/>
+              <w:jc w:val="center"/>
+            </w:pPr>
+            <w:r>
+              <w:rPr>
+                <w:rFonts w:ascii="Times New Roman" w:eastAsia="Times New Roman" w:hAnsi="Times New Roman" w:cs="Times New Roman"/>
                 <w:color w:val="000000"/>
-              </w:rPr>
-              <w:t xml:space="preserve">10 (14.3)</w:t>
+                <w:sz w:val="22"/>
+              </w:rPr>
+              <w:t>10 (13.9)</w:t>
             </w:r>
           </w:p>
         </w:tc>
@@ -3619,63 +3371,58 @@
       <w:tr>
         <w:trPr>
           <w:cantSplit/>
-          <w:trHeight w:val="360" w:hRule="auto"/>
+          <w:jc w:val="center"/>
         </w:trPr>
         <w:tc>
           <w:tcPr>
-            <w:tcBorders/>
+            <w:tcW w:w="5040" w:type="dxa"/>
             <w:shd w:val="clear" w:color="auto" w:fill="FFFFFF"/>
             <w:tcMar>
               <w:top w:w="0" w:type="dxa"/>
+              <w:left w:w="0" w:type="dxa"/>
               <w:bottom w:w="0" w:type="dxa"/>
-              <w:left w:w="0" w:type="dxa"/>
               <w:right w:w="0" w:type="dxa"/>
             </w:tcMar>
             <w:vAlign w:val="center"/>
           </w:tcPr>
           <w:p>
             <w:pPr>
-              <w:jc w:val="left"/>
-              <w:spacing w:after="0" w:before="0" w:line="240"/>
-              <w:ind w:firstLine="0" w:left="100" w:right="100"/>
-            </w:pPr>
-            <w:r xmlns:w="http://schemas.openxmlformats.org/wordprocessingml/2006/main" xmlns:wp="http://schemas.openxmlformats.org/drawingml/2006/wordprocessingDrawing" xmlns:r="http://schemas.openxmlformats.org/officeDocument/2006/relationships" xmlns:w14="http://schemas.microsoft.com/office/word/2010/wordml">
-              <w:rPr>
-                <w:rFonts w:ascii="Times New Roman" w:hAnsi="Times New Roman" w:eastAsia="Times New Roman" w:cs="Times New Roman"/>
-                <w:sz w:val="22"/>
-                <w:szCs w:val="22"/>
+              <w:ind w:left="100" w:right="100"/>
+            </w:pPr>
+            <w:r>
+              <w:rPr>
+                <w:rFonts w:ascii="Times New Roman" w:eastAsia="Times New Roman" w:hAnsi="Times New Roman" w:cs="Times New Roman"/>
                 <w:color w:val="000000"/>
-              </w:rPr>
-              <w:t xml:space="preserve">Incorrect Consent Reading</w:t>
-            </w:r>
-          </w:p>
-        </w:tc>
-        <w:tc>
-          <w:tcPr>
-            <w:tcBorders/>
+                <w:sz w:val="22"/>
+              </w:rPr>
+              <w:t>Incorrect Consent Reading</w:t>
+            </w:r>
+          </w:p>
+        </w:tc>
+        <w:tc>
+          <w:tcPr>
+            <w:tcW w:w="5040" w:type="dxa"/>
             <w:shd w:val="clear" w:color="auto" w:fill="FFFFFF"/>
             <w:tcMar>
               <w:top w:w="0" w:type="dxa"/>
+              <w:left w:w="0" w:type="dxa"/>
               <w:bottom w:w="0" w:type="dxa"/>
-              <w:left w:w="0" w:type="dxa"/>
               <w:right w:w="0" w:type="dxa"/>
             </w:tcMar>
             <w:vAlign w:val="center"/>
           </w:tcPr>
           <w:p>
             <w:pPr>
-              <w:jc w:val="center"/>
-              <w:spacing w:after="0" w:before="0" w:line="240"/>
-              <w:ind w:firstLine="0" w:left="100" w:right="100"/>
-            </w:pPr>
-            <w:r xmlns:w="http://schemas.openxmlformats.org/wordprocessingml/2006/main" xmlns:wp="http://schemas.openxmlformats.org/drawingml/2006/wordprocessingDrawing" xmlns:r="http://schemas.openxmlformats.org/officeDocument/2006/relationships" xmlns:w14="http://schemas.microsoft.com/office/word/2010/wordml">
-              <w:rPr>
-                <w:rFonts w:ascii="Times New Roman" w:hAnsi="Times New Roman" w:eastAsia="Times New Roman" w:cs="Times New Roman"/>
-                <w:sz w:val="22"/>
-                <w:szCs w:val="22"/>
+              <w:ind w:left="100" w:right="100"/>
+              <w:jc w:val="center"/>
+            </w:pPr>
+            <w:r>
+              <w:rPr>
+                <w:rFonts w:ascii="Times New Roman" w:eastAsia="Times New Roman" w:hAnsi="Times New Roman" w:cs="Times New Roman"/>
                 <w:color w:val="000000"/>
-              </w:rPr>
-              <w:t xml:space="preserve">9 (12.9)</w:t>
+                <w:sz w:val="22"/>
+              </w:rPr>
+              <w:t>9 (12.5)</w:t>
             </w:r>
           </w:p>
         </w:tc>
@@ -3683,63 +3430,58 @@
       <w:tr>
         <w:trPr>
           <w:cantSplit/>
-          <w:trHeight w:val="360" w:hRule="auto"/>
+          <w:jc w:val="center"/>
         </w:trPr>
         <w:tc>
           <w:tcPr>
-            <w:tcBorders/>
+            <w:tcW w:w="5040" w:type="dxa"/>
             <w:shd w:val="clear" w:color="auto" w:fill="FFFFFF"/>
             <w:tcMar>
               <w:top w:w="0" w:type="dxa"/>
+              <w:left w:w="0" w:type="dxa"/>
               <w:bottom w:w="0" w:type="dxa"/>
-              <w:left w:w="0" w:type="dxa"/>
               <w:right w:w="0" w:type="dxa"/>
             </w:tcMar>
             <w:vAlign w:val="center"/>
           </w:tcPr>
           <w:p>
             <w:pPr>
-              <w:jc w:val="left"/>
-              <w:spacing w:after="0" w:before="0" w:line="240"/>
-              <w:ind w:firstLine="0" w:left="100" w:right="100"/>
-            </w:pPr>
-            <w:r xmlns:w="http://schemas.openxmlformats.org/wordprocessingml/2006/main" xmlns:wp="http://schemas.openxmlformats.org/drawingml/2006/wordprocessingDrawing" xmlns:r="http://schemas.openxmlformats.org/officeDocument/2006/relationships" xmlns:w14="http://schemas.microsoft.com/office/word/2010/wordml">
-              <w:rPr>
-                <w:rFonts w:ascii="Times New Roman" w:hAnsi="Times New Roman" w:eastAsia="Times New Roman" w:cs="Times New Roman"/>
-                <w:sz w:val="22"/>
-                <w:szCs w:val="22"/>
+              <w:ind w:left="100" w:right="100"/>
+            </w:pPr>
+            <w:r>
+              <w:rPr>
+                <w:rFonts w:ascii="Times New Roman" w:eastAsia="Times New Roman" w:hAnsi="Times New Roman" w:cs="Times New Roman"/>
                 <w:color w:val="000000"/>
-              </w:rPr>
-              <w:t xml:space="preserve">Failure to Orient</w:t>
-            </w:r>
-          </w:p>
-        </w:tc>
-        <w:tc>
-          <w:tcPr>
-            <w:tcBorders/>
+                <w:sz w:val="22"/>
+              </w:rPr>
+              <w:t>Failure to Orient</w:t>
+            </w:r>
+          </w:p>
+        </w:tc>
+        <w:tc>
+          <w:tcPr>
+            <w:tcW w:w="5040" w:type="dxa"/>
             <w:shd w:val="clear" w:color="auto" w:fill="FFFFFF"/>
             <w:tcMar>
               <w:top w:w="0" w:type="dxa"/>
+              <w:left w:w="0" w:type="dxa"/>
               <w:bottom w:w="0" w:type="dxa"/>
-              <w:left w:w="0" w:type="dxa"/>
               <w:right w:w="0" w:type="dxa"/>
             </w:tcMar>
             <w:vAlign w:val="center"/>
           </w:tcPr>
           <w:p>
             <w:pPr>
-              <w:jc w:val="center"/>
-              <w:spacing w:after="0" w:before="0" w:line="240"/>
-              <w:ind w:firstLine="0" w:left="100" w:right="100"/>
-            </w:pPr>
-            <w:r xmlns:w="http://schemas.openxmlformats.org/wordprocessingml/2006/main" xmlns:wp="http://schemas.openxmlformats.org/drawingml/2006/wordprocessingDrawing" xmlns:r="http://schemas.openxmlformats.org/officeDocument/2006/relationships" xmlns:w14="http://schemas.microsoft.com/office/word/2010/wordml">
-              <w:rPr>
-                <w:rFonts w:ascii="Times New Roman" w:hAnsi="Times New Roman" w:eastAsia="Times New Roman" w:cs="Times New Roman"/>
-                <w:sz w:val="22"/>
-                <w:szCs w:val="22"/>
+              <w:ind w:left="100" w:right="100"/>
+              <w:jc w:val="center"/>
+            </w:pPr>
+            <w:r>
+              <w:rPr>
+                <w:rFonts w:ascii="Times New Roman" w:eastAsia="Times New Roman" w:hAnsi="Times New Roman" w:cs="Times New Roman"/>
                 <w:color w:val="000000"/>
-              </w:rPr>
-              <w:t xml:space="preserve">4 (5.7)</w:t>
+                <w:sz w:val="22"/>
+              </w:rPr>
+              <w:t>4 (5.6)</w:t>
             </w:r>
           </w:p>
         </w:tc>
@@ -3747,63 +3489,58 @@
       <w:tr>
         <w:trPr>
           <w:cantSplit/>
-          <w:trHeight w:val="360" w:hRule="auto"/>
+          <w:jc w:val="center"/>
         </w:trPr>
         <w:tc>
           <w:tcPr>
-            <w:tcBorders/>
+            <w:tcW w:w="5040" w:type="dxa"/>
             <w:shd w:val="clear" w:color="auto" w:fill="FFFFFF"/>
             <w:tcMar>
               <w:top w:w="0" w:type="dxa"/>
+              <w:left w:w="0" w:type="dxa"/>
               <w:bottom w:w="0" w:type="dxa"/>
-              <w:left w:w="0" w:type="dxa"/>
               <w:right w:w="0" w:type="dxa"/>
             </w:tcMar>
             <w:vAlign w:val="center"/>
           </w:tcPr>
           <w:p>
             <w:pPr>
-              <w:jc w:val="left"/>
-              <w:spacing w:after="0" w:before="0" w:line="240"/>
-              <w:ind w:firstLine="0" w:left="100" w:right="100"/>
-            </w:pPr>
-            <w:r xmlns:w="http://schemas.openxmlformats.org/wordprocessingml/2006/main" xmlns:wp="http://schemas.openxmlformats.org/drawingml/2006/wordprocessingDrawing" xmlns:r="http://schemas.openxmlformats.org/officeDocument/2006/relationships" xmlns:w14="http://schemas.microsoft.com/office/word/2010/wordml">
-              <w:rPr>
-                <w:rFonts w:ascii="Times New Roman" w:hAnsi="Times New Roman" w:eastAsia="Times New Roman" w:cs="Times New Roman"/>
-                <w:sz w:val="22"/>
-                <w:szCs w:val="22"/>
+              <w:ind w:left="100" w:right="100"/>
+            </w:pPr>
+            <w:r>
+              <w:rPr>
+                <w:rFonts w:ascii="Times New Roman" w:eastAsia="Times New Roman" w:hAnsi="Times New Roman" w:cs="Times New Roman"/>
                 <w:color w:val="000000"/>
-              </w:rPr>
-              <w:t xml:space="preserve">Other</w:t>
-            </w:r>
-          </w:p>
-        </w:tc>
-        <w:tc>
-          <w:tcPr>
-            <w:tcBorders/>
+                <w:sz w:val="22"/>
+              </w:rPr>
+              <w:t>Other</w:t>
+            </w:r>
+          </w:p>
+        </w:tc>
+        <w:tc>
+          <w:tcPr>
+            <w:tcW w:w="5040" w:type="dxa"/>
             <w:shd w:val="clear" w:color="auto" w:fill="FFFFFF"/>
             <w:tcMar>
               <w:top w:w="0" w:type="dxa"/>
+              <w:left w:w="0" w:type="dxa"/>
               <w:bottom w:w="0" w:type="dxa"/>
-              <w:left w:w="0" w:type="dxa"/>
               <w:right w:w="0" w:type="dxa"/>
             </w:tcMar>
             <w:vAlign w:val="center"/>
           </w:tcPr>
           <w:p>
             <w:pPr>
-              <w:jc w:val="center"/>
-              <w:spacing w:after="0" w:before="0" w:line="240"/>
-              <w:ind w:firstLine="0" w:left="100" w:right="100"/>
-            </w:pPr>
-            <w:r xmlns:w="http://schemas.openxmlformats.org/wordprocessingml/2006/main" xmlns:wp="http://schemas.openxmlformats.org/drawingml/2006/wordprocessingDrawing" xmlns:r="http://schemas.openxmlformats.org/officeDocument/2006/relationships" xmlns:w14="http://schemas.microsoft.com/office/word/2010/wordml">
-              <w:rPr>
-                <w:rFonts w:ascii="Times New Roman" w:hAnsi="Times New Roman" w:eastAsia="Times New Roman" w:cs="Times New Roman"/>
-                <w:sz w:val="22"/>
-                <w:szCs w:val="22"/>
+              <w:ind w:left="100" w:right="100"/>
+              <w:jc w:val="center"/>
+            </w:pPr>
+            <w:r>
+              <w:rPr>
+                <w:rFonts w:ascii="Times New Roman" w:eastAsia="Times New Roman" w:hAnsi="Times New Roman" w:cs="Times New Roman"/>
                 <w:color w:val="000000"/>
-              </w:rPr>
-              <w:t xml:space="preserve">4 (5.7)</w:t>
+                <w:sz w:val="22"/>
+              </w:rPr>
+              <w:t>4 (5.6)</w:t>
             </w:r>
           </w:p>
         </w:tc>
@@ -3811,63 +3548,58 @@
       <w:tr>
         <w:trPr>
           <w:cantSplit/>
-          <w:trHeight w:val="360" w:hRule="auto"/>
+          <w:jc w:val="center"/>
         </w:trPr>
         <w:tc>
           <w:tcPr>
-            <w:tcBorders/>
+            <w:tcW w:w="5040" w:type="dxa"/>
             <w:shd w:val="clear" w:color="auto" w:fill="FFFFFF"/>
             <w:tcMar>
               <w:top w:w="0" w:type="dxa"/>
+              <w:left w:w="0" w:type="dxa"/>
               <w:bottom w:w="0" w:type="dxa"/>
-              <w:left w:w="0" w:type="dxa"/>
               <w:right w:w="0" w:type="dxa"/>
             </w:tcMar>
             <w:vAlign w:val="center"/>
           </w:tcPr>
           <w:p>
             <w:pPr>
-              <w:jc w:val="left"/>
-              <w:spacing w:after="0" w:before="0" w:line="240"/>
-              <w:ind w:firstLine="0" w:left="100" w:right="100"/>
-            </w:pPr>
-            <w:r xmlns:w="http://schemas.openxmlformats.org/wordprocessingml/2006/main" xmlns:wp="http://schemas.openxmlformats.org/drawingml/2006/wordprocessingDrawing" xmlns:r="http://schemas.openxmlformats.org/officeDocument/2006/relationships" xmlns:w14="http://schemas.microsoft.com/office/word/2010/wordml">
-              <w:rPr>
-                <w:rFonts w:ascii="Times New Roman" w:hAnsi="Times New Roman" w:eastAsia="Times New Roman" w:cs="Times New Roman"/>
-                <w:sz w:val="22"/>
-                <w:szCs w:val="22"/>
+              <w:ind w:left="100" w:right="100"/>
+            </w:pPr>
+            <w:r>
+              <w:rPr>
+                <w:rFonts w:ascii="Times New Roman" w:eastAsia="Times New Roman" w:hAnsi="Times New Roman" w:cs="Times New Roman"/>
                 <w:color w:val="000000"/>
-              </w:rPr>
-              <w:t xml:space="preserve">PT Plans to Move</w:t>
-            </w:r>
-          </w:p>
-        </w:tc>
-        <w:tc>
-          <w:tcPr>
-            <w:tcBorders/>
+                <w:sz w:val="22"/>
+              </w:rPr>
+              <w:t>Walked Out Prior to Screen Out</w:t>
+            </w:r>
+          </w:p>
+        </w:tc>
+        <w:tc>
+          <w:tcPr>
+            <w:tcW w:w="5040" w:type="dxa"/>
             <w:shd w:val="clear" w:color="auto" w:fill="FFFFFF"/>
             <w:tcMar>
               <w:top w:w="0" w:type="dxa"/>
+              <w:left w:w="0" w:type="dxa"/>
               <w:bottom w:w="0" w:type="dxa"/>
-              <w:left w:w="0" w:type="dxa"/>
               <w:right w:w="0" w:type="dxa"/>
             </w:tcMar>
             <w:vAlign w:val="center"/>
           </w:tcPr>
           <w:p>
             <w:pPr>
-              <w:jc w:val="center"/>
-              <w:spacing w:after="0" w:before="0" w:line="240"/>
-              <w:ind w:firstLine="0" w:left="100" w:right="100"/>
-            </w:pPr>
-            <w:r xmlns:w="http://schemas.openxmlformats.org/wordprocessingml/2006/main" xmlns:wp="http://schemas.openxmlformats.org/drawingml/2006/wordprocessingDrawing" xmlns:r="http://schemas.openxmlformats.org/officeDocument/2006/relationships" xmlns:w14="http://schemas.microsoft.com/office/word/2010/wordml">
-              <w:rPr>
-                <w:rFonts w:ascii="Times New Roman" w:hAnsi="Times New Roman" w:eastAsia="Times New Roman" w:cs="Times New Roman"/>
-                <w:sz w:val="22"/>
-                <w:szCs w:val="22"/>
+              <w:ind w:left="100" w:right="100"/>
+              <w:jc w:val="center"/>
+            </w:pPr>
+            <w:r>
+              <w:rPr>
+                <w:rFonts w:ascii="Times New Roman" w:eastAsia="Times New Roman" w:hAnsi="Times New Roman" w:cs="Times New Roman"/>
                 <w:color w:val="000000"/>
-              </w:rPr>
-              <w:t xml:space="preserve">1 (1.4)</w:t>
+                <w:sz w:val="22"/>
+              </w:rPr>
+              <w:t>2 (2.8)</w:t>
             </w:r>
           </w:p>
         </w:tc>
@@ -3875,67 +3607,131 @@
       <w:tr>
         <w:trPr>
           <w:cantSplit/>
-          <w:trHeight w:val="360" w:hRule="auto"/>
+          <w:jc w:val="center"/>
         </w:trPr>
         <w:tc>
           <w:tcPr>
+            <w:tcW w:w="5040" w:type="dxa"/>
             <w:tcBorders>
               <w:bottom w:val="single" w:sz="8" w:space="0" w:color="000000"/>
             </w:tcBorders>
             <w:shd w:val="clear" w:color="auto" w:fill="FFFFFF"/>
             <w:tcMar>
               <w:top w:w="0" w:type="dxa"/>
+              <w:left w:w="0" w:type="dxa"/>
               <w:bottom w:w="0" w:type="dxa"/>
-              <w:left w:w="0" w:type="dxa"/>
               <w:right w:w="0" w:type="dxa"/>
             </w:tcMar>
             <w:vAlign w:val="center"/>
           </w:tcPr>
           <w:p>
             <w:pPr>
-              <w:jc w:val="left"/>
-              <w:spacing w:after="0" w:before="0" w:line="240"/>
-              <w:ind w:firstLine="0" w:left="100" w:right="100"/>
-            </w:pPr>
-            <w:r xmlns:w="http://schemas.openxmlformats.org/wordprocessingml/2006/main" xmlns:wp="http://schemas.openxmlformats.org/drawingml/2006/wordprocessingDrawing" xmlns:r="http://schemas.openxmlformats.org/officeDocument/2006/relationships" xmlns:w14="http://schemas.microsoft.com/office/word/2010/wordml">
-              <w:rPr>
-                <w:rFonts w:ascii="Times New Roman" w:hAnsi="Times New Roman" w:eastAsia="Times New Roman" w:cs="Times New Roman"/>
-                <w:sz w:val="22"/>
-                <w:szCs w:val="22"/>
+              <w:ind w:left="100" w:right="100"/>
+            </w:pPr>
+            <w:r>
+              <w:rPr>
+                <w:rFonts w:ascii="Times New Roman" w:eastAsia="Times New Roman" w:hAnsi="Times New Roman" w:cs="Times New Roman"/>
                 <w:color w:val="000000"/>
-              </w:rPr>
-              <w:t xml:space="preserve">Total</w:t>
-            </w:r>
-          </w:p>
-        </w:tc>
-        <w:tc>
-          <w:tcPr>
+                <w:sz w:val="22"/>
+              </w:rPr>
+              <w:t>PT Plans to Move</w:t>
+            </w:r>
+          </w:p>
+        </w:tc>
+        <w:tc>
+          <w:tcPr>
+            <w:tcW w:w="5040" w:type="dxa"/>
             <w:tcBorders>
               <w:bottom w:val="single" w:sz="8" w:space="0" w:color="000000"/>
             </w:tcBorders>
             <w:shd w:val="clear" w:color="auto" w:fill="FFFFFF"/>
             <w:tcMar>
               <w:top w:w="0" w:type="dxa"/>
+              <w:left w:w="0" w:type="dxa"/>
               <w:bottom w:w="0" w:type="dxa"/>
-              <w:left w:w="0" w:type="dxa"/>
               <w:right w:w="0" w:type="dxa"/>
             </w:tcMar>
             <w:vAlign w:val="center"/>
           </w:tcPr>
           <w:p>
             <w:pPr>
-              <w:jc w:val="center"/>
-              <w:spacing w:after="0" w:before="0" w:line="240"/>
-              <w:ind w:firstLine="0" w:left="100" w:right="100"/>
-            </w:pPr>
-            <w:r xmlns:w="http://schemas.openxmlformats.org/wordprocessingml/2006/main" xmlns:wp="http://schemas.openxmlformats.org/drawingml/2006/wordprocessingDrawing" xmlns:r="http://schemas.openxmlformats.org/officeDocument/2006/relationships" xmlns:w14="http://schemas.microsoft.com/office/word/2010/wordml">
-              <w:rPr>
-                <w:rFonts w:ascii="Times New Roman" w:hAnsi="Times New Roman" w:eastAsia="Times New Roman" w:cs="Times New Roman"/>
-                <w:sz w:val="22"/>
-                <w:szCs w:val="22"/>
+              <w:ind w:left="100" w:right="100"/>
+              <w:jc w:val="center"/>
+            </w:pPr>
+            <w:r>
+              <w:rPr>
+                <w:rFonts w:ascii="Times New Roman" w:eastAsia="Times New Roman" w:hAnsi="Times New Roman" w:cs="Times New Roman"/>
                 <w:color w:val="000000"/>
-              </w:rPr>
-              <w:t xml:space="preserve">70 (100.0)</w:t>
+                <w:sz w:val="22"/>
+              </w:rPr>
+              <w:t>1 (1.4)</w:t>
+            </w:r>
+          </w:p>
+        </w:tc>
+      </w:tr>
+      <w:tr>
+        <w:trPr>
+          <w:cantSplit/>
+          <w:jc w:val="center"/>
+        </w:trPr>
+        <w:tc>
+          <w:tcPr>
+            <w:tcW w:w="5040" w:type="dxa"/>
+            <w:tcBorders>
+              <w:top w:val="single" w:sz="8" w:space="0" w:color="000000"/>
+              <w:bottom w:val="single" w:sz="8" w:space="0" w:color="000000"/>
+            </w:tcBorders>
+            <w:shd w:val="clear" w:color="auto" w:fill="FFFFFF"/>
+            <w:tcMar>
+              <w:top w:w="0" w:type="dxa"/>
+              <w:left w:w="0" w:type="dxa"/>
+              <w:bottom w:w="0" w:type="dxa"/>
+              <w:right w:w="0" w:type="dxa"/>
+            </w:tcMar>
+            <w:vAlign w:val="center"/>
+          </w:tcPr>
+          <w:p>
+            <w:pPr>
+              <w:ind w:left="100" w:right="100"/>
+            </w:pPr>
+            <w:r>
+              <w:rPr>
+                <w:rFonts w:ascii="Times New Roman" w:eastAsia="Times New Roman" w:hAnsi="Times New Roman" w:cs="Times New Roman"/>
+                <w:color w:val="000000"/>
+                <w:sz w:val="22"/>
+              </w:rPr>
+              <w:t>Total</w:t>
+            </w:r>
+          </w:p>
+        </w:tc>
+        <w:tc>
+          <w:tcPr>
+            <w:tcW w:w="5040" w:type="dxa"/>
+            <w:tcBorders>
+              <w:top w:val="single" w:sz="8" w:space="0" w:color="000000"/>
+              <w:bottom w:val="single" w:sz="8" w:space="0" w:color="000000"/>
+            </w:tcBorders>
+            <w:shd w:val="clear" w:color="auto" w:fill="FFFFFF"/>
+            <w:tcMar>
+              <w:top w:w="0" w:type="dxa"/>
+              <w:left w:w="0" w:type="dxa"/>
+              <w:bottom w:w="0" w:type="dxa"/>
+              <w:right w:w="0" w:type="dxa"/>
+            </w:tcMar>
+            <w:vAlign w:val="center"/>
+          </w:tcPr>
+          <w:p>
+            <w:pPr>
+              <w:ind w:left="100" w:right="100"/>
+              <w:jc w:val="center"/>
+            </w:pPr>
+            <w:r>
+              <w:rPr>
+                <w:rFonts w:ascii="Times New Roman" w:eastAsia="Times New Roman" w:hAnsi="Times New Roman" w:cs="Times New Roman"/>
+                <w:color w:val="000000"/>
+                <w:sz w:val="22"/>
+              </w:rPr>
+              <w:t>72 (100.0)</w:t>
             </w:r>
           </w:p>
         </w:tc>
@@ -3974,7 +3770,7 @@
       <w:pPr>
         <w:pStyle w:val="Heading1"/>
       </w:pPr>
-      <w:bookmarkStart w:id="7" w:name="_Toc42615787"/>
+      <w:bookmarkStart w:id="5" w:name="_Toc42615787"/>
       <w:r>
         <w:t xml:space="preserve">Phone and </w:t>
       </w:r>
@@ -3992,7 +3788,7 @@
       <w:r>
         <w:t xml:space="preserve"> Breakdown</w:t>
       </w:r>
-      <w:bookmarkEnd w:id="7"/>
+      <w:bookmarkEnd w:id="5"/>
     </w:p>
     <w:p/>
     <w:tbl>
@@ -4134,7 +3930,15 @@
                 <w:color w:val="auto"/>
                 <w:sz w:val="22"/>
               </w:rPr>
-              <w:t>514</w:t>
+              <w:t>51</w:t>
+            </w:r>
+            <w:r>
+              <w:rPr>
+                <w:rFonts w:ascii="Times New Roman" w:eastAsia="Times New Roman" w:hAnsi="Times New Roman" w:cs="Times New Roman"/>
+                <w:color w:val="auto"/>
+                <w:sz w:val="22"/>
+              </w:rPr>
+              <w:t>7</w:t>
             </w:r>
           </w:p>
         </w:tc>
@@ -4212,7 +4016,15 @@
                 <w:color w:val="auto"/>
                 <w:sz w:val="22"/>
               </w:rPr>
-              <w:t>36</w:t>
+              <w:t>3</w:t>
+            </w:r>
+            <w:r>
+              <w:rPr>
+                <w:rFonts w:ascii="Times New Roman" w:eastAsia="Times New Roman" w:hAnsi="Times New Roman" w:cs="Times New Roman"/>
+                <w:color w:val="auto"/>
+                <w:sz w:val="22"/>
+              </w:rPr>
+              <w:t>7</w:t>
             </w:r>
           </w:p>
         </w:tc>
@@ -4264,7 +4076,15 @@
                 <w:color w:val="auto"/>
                 <w:sz w:val="22"/>
               </w:rPr>
-              <w:t>288</w:t>
+              <w:t>2</w:t>
+            </w:r>
+            <w:r>
+              <w:rPr>
+                <w:rFonts w:ascii="Times New Roman" w:eastAsia="Times New Roman" w:hAnsi="Times New Roman" w:cs="Times New Roman"/>
+                <w:color w:val="auto"/>
+                <w:sz w:val="22"/>
+              </w:rPr>
+              <w:t>90</w:t>
             </w:r>
           </w:p>
         </w:tc>
@@ -4347,7 +4167,15 @@
           <w:color w:val="auto"/>
           <w:sz w:val="22"/>
         </w:rPr>
-        <w:t>85</w:t>
+        <w:t>8</w:t>
+      </w:r>
+      <w:r>
+        <w:rPr>
+          <w:rFonts w:ascii="Times New Roman" w:eastAsia="Times New Roman" w:hAnsi="Times New Roman" w:cs="Times New Roman"/>
+          <w:color w:val="auto"/>
+          <w:sz w:val="22"/>
+        </w:rPr>
+        <w:t>6</w:t>
       </w:r>
       <w:r>
         <w:rPr>
@@ -4682,7 +4510,15 @@
                 <w:color w:val="auto"/>
                 <w:sz w:val="22"/>
               </w:rPr>
-              <w:t>288</w:t>
+              <w:t>2</w:t>
+            </w:r>
+            <w:r>
+              <w:rPr>
+                <w:rFonts w:ascii="Times New Roman" w:hAnsi="Times New Roman" w:cs="Times New Roman"/>
+                <w:color w:val="auto"/>
+                <w:sz w:val="22"/>
+              </w:rPr>
+              <w:t>90</w:t>
             </w:r>
           </w:p>
         </w:tc>
@@ -4750,7 +4586,15 @@
                 <w:color w:val="auto"/>
                 <w:sz w:val="22"/>
               </w:rPr>
-              <w:t>83</w:t>
+              <w:t>8</w:t>
+            </w:r>
+            <w:r>
+              <w:rPr>
+                <w:rFonts w:ascii="Times New Roman" w:hAnsi="Times New Roman" w:cs="Times New Roman"/>
+                <w:color w:val="auto"/>
+                <w:sz w:val="22"/>
+              </w:rPr>
+              <w:t>5</w:t>
             </w:r>
           </w:p>
         </w:tc>
@@ -5165,12 +5009,12 @@
       <w:pPr>
         <w:pStyle w:val="Heading1"/>
       </w:pPr>
-      <w:bookmarkStart w:id="8" w:name="_Toc42615788"/>
+      <w:bookmarkStart w:id="6" w:name="_Toc42615788"/>
       <w:r>
         <w:lastRenderedPageBreak/>
         <w:t>Phone Terminations</w:t>
       </w:r>
-      <w:bookmarkEnd w:id="8"/>
+      <w:bookmarkEnd w:id="6"/>
     </w:p>
     <w:p/>
     <w:p>
@@ -5215,8 +5059,7 @@
         </w:rPr>
         <w:t xml:space="preserve"> </w:t>
       </w:r>
-      <w:bookmarkStart w:id="9" w:name="n_phone_terminations"/>
-      <w:proofErr w:type="spellStart"/>
+      <w:bookmarkStart w:id="7" w:name="n_phone_terminations"/>
       <w:r>
         <w:rPr>
           <w:rFonts w:ascii="Times New Roman" w:hAnsi="Times New Roman" w:cs="Times New Roman"/>
@@ -5225,8 +5068,7 @@
         </w:rPr>
         <w:t>286</w:t>
       </w:r>
-      <w:bookmarkEnd w:id="9"/>
-      <w:proofErr w:type="spellEnd"/>
+      <w:bookmarkEnd w:id="7"/>
       <w:r>
         <w:rPr>
           <w:rFonts w:ascii="Times New Roman" w:hAnsi="Times New Roman" w:cs="Times New Roman"/>
@@ -5252,14 +5094,16 @@
           <w:sz w:val="22"/>
         </w:rPr>
       </w:pPr>
-      <w:bookmarkStart w:id="10" w:name="fig_phone_terminations"/>
-      <w:proofErr w:type="spellStart"/>
-      <w:r xmlns:w="http://schemas.openxmlformats.org/wordprocessingml/2006/main" xmlns:wp="http://schemas.openxmlformats.org/drawingml/2006/wordprocessingDrawing" xmlns:r="http://schemas.openxmlformats.org/officeDocument/2006/relationships" xmlns:w14="http://schemas.microsoft.com/office/word/2010/wordml">
-        <w:rPr/>
-        <w:drawing xmlns:r="http://schemas.openxmlformats.org/officeDocument/2006/relationships">
-          <wp:inline distT="0" distB="0" distL="0" distR="0">
+      <w:bookmarkStart w:id="8" w:name="fig_phone_terminations"/>
+      <w:r>
+        <w:rPr>
+          <w:noProof/>
+        </w:rPr>
+        <w:drawing>
+          <wp:inline distT="0" distB="0" distL="0" distR="0" wp14:anchorId="1FD2F7F2" wp14:editId="7B7EAF04">
             <wp:extent cx="6400800" cy="3657600"/>
-            <wp:docPr id="7" name="" descr=""/>
+            <wp:effectExtent l="0" t="0" r="0" b="0"/>
+            <wp:docPr id="7" name="Picture 7"/>
             <wp:cNvGraphicFramePr>
               <a:graphicFrameLocks xmlns:a="http://schemas.openxmlformats.org/drawingml/2006/main" noChangeAspect="1"/>
             </wp:cNvGraphicFramePr>
@@ -5273,7 +5117,7 @@
                     </pic:cNvPicPr>
                   </pic:nvPicPr>
                   <pic:blipFill>
-                    <a:blip r:embed="rId21"/>
+                    <a:blip r:embed="rId14"/>
                     <a:srcRect/>
                     <a:stretch>
                       <a:fillRect/>
@@ -5295,8 +5139,7 @@
           </wp:inline>
         </w:drawing>
       </w:r>
-      <w:bookmarkEnd w:id="10"/>
-      <w:proofErr w:type="spellEnd"/>
+      <w:bookmarkEnd w:id="8"/>
     </w:p>
     <w:p/>
     <w:tbl>
@@ -5866,7 +5709,7 @@
                 <w:color w:val="000000"/>
                 <w:sz w:val="22"/>
               </w:rPr>
-              <w:t>37 (30.6)</w:t>
+              <w:t>37 (29.8)</w:t>
             </w:r>
           </w:p>
         </w:tc>
@@ -5972,7 +5815,7 @@
                 <w:color w:val="000000"/>
                 <w:sz w:val="22"/>
               </w:rPr>
-              <w:t>27 (22.3)</w:t>
+              <w:t>28 (22.6)</w:t>
             </w:r>
           </w:p>
         </w:tc>
@@ -6078,7 +5921,7 @@
                 <w:color w:val="000000"/>
                 <w:sz w:val="22"/>
               </w:rPr>
-              <w:t>24 (19.8)</w:t>
+              <w:t>25 (20.2)</w:t>
             </w:r>
           </w:p>
         </w:tc>
@@ -6184,7 +6027,7 @@
                 <w:color w:val="000000"/>
                 <w:sz w:val="22"/>
               </w:rPr>
-              <w:t>12 (9.9)</w:t>
+              <w:t>13 (10.5)</w:t>
             </w:r>
           </w:p>
         </w:tc>
@@ -6290,7 +6133,7 @@
                 <w:color w:val="000000"/>
                 <w:sz w:val="22"/>
               </w:rPr>
-              <w:t>9 (7.4)</w:t>
+              <w:t>9 (7.3)</w:t>
             </w:r>
           </w:p>
         </w:tc>
@@ -6396,7 +6239,7 @@
                 <w:color w:val="000000"/>
                 <w:sz w:val="22"/>
               </w:rPr>
-              <w:t>9 (7.4)</w:t>
+              <w:t>9 (7.3)</w:t>
             </w:r>
           </w:p>
         </w:tc>
@@ -6502,7 +6345,7 @@
                 <w:color w:val="000000"/>
                 <w:sz w:val="22"/>
               </w:rPr>
-              <w:t>2 (1.7)</w:t>
+              <w:t>2 (1.6)</w:t>
             </w:r>
           </w:p>
         </w:tc>
@@ -6800,7 +6643,17 @@
                 <w:color w:val="000000" w:themeColor="text1"/>
                 <w:sz w:val="22"/>
               </w:rPr>
-              <w:t>121</w:t>
+              <w:t>12</w:t>
+            </w:r>
+            <w:r>
+              <w:rPr>
+                <w:rFonts w:ascii="Times New Roman" w:eastAsia="Times New Roman" w:hAnsi="Times New Roman" w:cs="Times New Roman"/>
+                <w:b/>
+                <w:bCs/>
+                <w:color w:val="000000" w:themeColor="text1"/>
+                <w:sz w:val="22"/>
+              </w:rPr>
+              <w:t>4</w:t>
             </w:r>
             <w:r>
               <w:rPr>
@@ -6837,12 +6690,12 @@
       <w:pPr>
         <w:pStyle w:val="Heading1"/>
       </w:pPr>
-      <w:bookmarkStart w:id="11" w:name="_Toc42615789"/>
+      <w:bookmarkStart w:id="9" w:name="_Toc42615789"/>
       <w:r>
         <w:lastRenderedPageBreak/>
         <w:t>Visit Compliance</w:t>
       </w:r>
-      <w:bookmarkEnd w:id="11"/>
+      <w:bookmarkEnd w:id="9"/>
     </w:p>
     <w:p/>
     <w:tbl>
@@ -7019,7 +6872,7 @@
                 <w:color w:val="000000"/>
                 <w:sz w:val="22"/>
               </w:rPr>
-              <w:t>93 (30.5)</w:t>
+              <w:t>94 (30.6)</w:t>
             </w:r>
           </w:p>
         </w:tc>
@@ -7070,7 +6923,7 @@
                 <w:color w:val="000000"/>
                 <w:sz w:val="22"/>
               </w:rPr>
-              <w:t>94 (30.8)</w:t>
+              <w:t>94 (30.6)</w:t>
             </w:r>
           </w:p>
         </w:tc>
@@ -7121,7 +6974,7 @@
                 <w:color w:val="000000"/>
                 <w:sz w:val="22"/>
               </w:rPr>
-              <w:t>90 (29.5)</w:t>
+              <w:t>91 (29.6)</w:t>
             </w:r>
           </w:p>
         </w:tc>
@@ -7347,7 +7200,7 @@
                 <w:color w:val="000000"/>
                 <w:sz w:val="22"/>
               </w:rPr>
-              <w:t>305 (100.0)</w:t>
+              <w:t>307 (100.0)</w:t>
             </w:r>
           </w:p>
         </w:tc>
@@ -7605,7 +7458,7 @@
                 <w:color w:val="000000"/>
                 <w:sz w:val="22"/>
               </w:rPr>
-              <w:t>305 (100.0)</w:t>
+              <w:t>307 (100.0)</w:t>
             </w:r>
           </w:p>
         </w:tc>
@@ -7633,7 +7486,7 @@
                 <w:color w:val="000000"/>
                 <w:sz w:val="22"/>
               </w:rPr>
-              <w:t>279 (100.0)</w:t>
+              <w:t>281 (100.0)</w:t>
             </w:r>
           </w:p>
         </w:tc>
@@ -7685,7 +7538,7 @@
                 <w:color w:val="000000"/>
                 <w:sz w:val="22"/>
               </w:rPr>
-              <w:t>279 (91.8)</w:t>
+              <w:t>281 (91.8)</w:t>
             </w:r>
           </w:p>
         </w:tc>
@@ -7710,7 +7563,7 @@
                 <w:color w:val="000000"/>
                 <w:sz w:val="22"/>
               </w:rPr>
-              <w:t>279 (100.0)</w:t>
+              <w:t>281 (100.0)</w:t>
             </w:r>
           </w:p>
         </w:tc>
@@ -7762,7 +7615,7 @@
                 <w:color w:val="000000"/>
                 <w:sz w:val="22"/>
               </w:rPr>
-              <w:t>204 (69.4)</w:t>
+              <w:t>205 (69.5)</w:t>
             </w:r>
           </w:p>
         </w:tc>
@@ -7787,7 +7640,7 @@
                 <w:color w:val="000000"/>
                 <w:sz w:val="22"/>
               </w:rPr>
-              <w:t>204 (75.3)</w:t>
+              <w:t>205 (75.4)</w:t>
             </w:r>
           </w:p>
         </w:tc>
@@ -7839,7 +7692,7 @@
                 <w:color w:val="000000"/>
                 <w:sz w:val="22"/>
               </w:rPr>
-              <w:t>156 (55.9)</w:t>
+              <w:t>157 (55.9)</w:t>
             </w:r>
           </w:p>
         </w:tc>
@@ -7864,7 +7717,7 @@
                 <w:color w:val="000000"/>
                 <w:sz w:val="22"/>
               </w:rPr>
-              <w:t>156 (60.2)</w:t>
+              <w:t>157 (60.2)</w:t>
             </w:r>
           </w:p>
         </w:tc>
@@ -7922,7 +7775,7 @@
                 <w:color w:val="000000"/>
                 <w:sz w:val="22"/>
               </w:rPr>
-              <w:t>142 (53.8)</w:t>
+              <w:t>143 (54.0)</w:t>
             </w:r>
           </w:p>
         </w:tc>
@@ -7950,7 +7803,7 @@
                 <w:color w:val="000000"/>
                 <w:sz w:val="22"/>
               </w:rPr>
-              <w:t>142 (57.7)</w:t>
+              <w:t>143 (57.9)</w:t>
             </w:r>
           </w:p>
         </w:tc>
@@ -8022,7 +7875,7 @@
           <w:bottom w:val="none" w:sz="0" w:space="0" w:color="auto"/>
         </w:pBdr>
       </w:pPr>
-      <w:bookmarkStart w:id="12" w:name="_Toc42615790"/>
+      <w:bookmarkStart w:id="10" w:name="_Toc42615790"/>
     </w:p>
     <w:p>
       <w:pPr>
@@ -8050,7 +7903,7 @@
       <w:r>
         <w:t>COVID -19</w:t>
       </w:r>
-      <w:bookmarkEnd w:id="12"/>
+      <w:bookmarkEnd w:id="10"/>
     </w:p>
     <w:p/>
     <w:p/>
@@ -8165,7 +8018,15 @@
                 <w:color w:val="auto"/>
                 <w:sz w:val="22"/>
               </w:rPr>
-              <w:t>25</w:t>
+              <w:t>2</w:t>
+            </w:r>
+            <w:r>
+              <w:rPr>
+                <w:rFonts w:ascii="Times New Roman" w:eastAsia="Times New Roman" w:hAnsi="Times New Roman"/>
+                <w:color w:val="auto"/>
+                <w:sz w:val="22"/>
+              </w:rPr>
+              <w:t>6</w:t>
             </w:r>
             <w:r>
               <w:rPr>
@@ -8363,7 +8224,17 @@
                 <w:color w:val="auto"/>
                 <w:sz w:val="22"/>
               </w:rPr>
-              <w:t>81</w:t>
+              <w:t>8</w:t>
+            </w:r>
+            <w:r>
+              <w:rPr>
+                <w:rFonts w:ascii="Times New Roman" w:eastAsia="Times New Roman" w:hAnsi="Times New Roman"/>
+                <w:b/>
+                <w:bCs/>
+                <w:color w:val="auto"/>
+                <w:sz w:val="22"/>
+              </w:rPr>
+              <w:t>2</w:t>
             </w:r>
           </w:p>
         </w:tc>
@@ -8593,7 +8464,15 @@
                 <w:color w:val="auto"/>
                 <w:sz w:val="22"/>
               </w:rPr>
-              <w:t>25</w:t>
+              <w:t>2</w:t>
+            </w:r>
+            <w:r>
+              <w:rPr>
+                <w:rFonts w:ascii="Times New Roman" w:eastAsia="Times New Roman" w:hAnsi="Times New Roman"/>
+                <w:color w:val="auto"/>
+                <w:sz w:val="22"/>
+              </w:rPr>
+              <w:t>6</w:t>
             </w:r>
           </w:p>
         </w:tc>
@@ -8872,7 +8751,7 @@
                 <w:color w:val="auto"/>
                 <w:sz w:val="22"/>
               </w:rPr>
-              <w:t>7</w:t>
+              <w:t>8</w:t>
             </w:r>
           </w:p>
         </w:tc>
@@ -8921,7 +8800,7 @@
       <w:pPr>
         <w:pStyle w:val="Heading1"/>
       </w:pPr>
-      <w:bookmarkStart w:id="13" w:name="_Toc42615791"/>
+      <w:bookmarkStart w:id="11" w:name="_Toc42615791"/>
       <w:r>
         <w:lastRenderedPageBreak/>
         <w:t xml:space="preserve">EMA </w:t>
@@ -8932,7 +8811,7 @@
       <w:r>
         <w:t>Completion Rates</w:t>
       </w:r>
-      <w:bookmarkEnd w:id="13"/>
+      <w:bookmarkEnd w:id="11"/>
     </w:p>
     <w:p>
       <w:pPr>
@@ -12283,12 +12162,12 @@
       <w:pPr>
         <w:pStyle w:val="Heading1"/>
       </w:pPr>
-      <w:bookmarkStart w:id="14" w:name="_Toc42615792"/>
+      <w:bookmarkStart w:id="12" w:name="_Toc42615792"/>
       <w:r>
         <w:lastRenderedPageBreak/>
         <w:t>Arrests</w:t>
       </w:r>
-      <w:bookmarkEnd w:id="14"/>
+      <w:bookmarkEnd w:id="12"/>
     </w:p>
     <w:p/>
     <w:tbl>
@@ -12411,39 +12290,7 @@
                 <w:color w:val="auto"/>
                 <w:sz w:val="22"/>
               </w:rPr>
-              <w:t xml:space="preserve"> (n</w:t>
-            </w:r>
-            <w:r>
-              <w:rPr>
-                <w:rFonts w:ascii="Times New Roman" w:eastAsia="Times New Roman" w:hAnsi="Times New Roman" w:cs="Times New Roman"/>
-                <w:color w:val="auto"/>
-                <w:sz w:val="22"/>
-              </w:rPr>
-              <w:t xml:space="preserve"> = 2</w:t>
-            </w:r>
-            <w:r>
-              <w:rPr>
-                <w:rFonts w:ascii="Times New Roman" w:eastAsia="Times New Roman" w:hAnsi="Times New Roman" w:cs="Times New Roman"/>
-                <w:color w:val="auto"/>
-                <w:sz w:val="22"/>
-              </w:rPr>
-              <w:t>3</w:t>
-            </w:r>
-            <w:r>
-              <w:rPr>
-                <w:rFonts w:ascii="Times New Roman" w:eastAsia="Times New Roman" w:hAnsi="Times New Roman" w:cs="Times New Roman"/>
-                <w:color w:val="auto"/>
-                <w:sz w:val="22"/>
-              </w:rPr>
-              <w:t>8</w:t>
-            </w:r>
-            <w:r>
-              <w:rPr>
-                <w:rFonts w:ascii="Times New Roman" w:eastAsia="Times New Roman" w:hAnsi="Times New Roman" w:cs="Times New Roman"/>
-                <w:color w:val="auto"/>
-                <w:sz w:val="22"/>
-              </w:rPr>
-              <w:t>).</w:t>
+              <w:t>.</w:t>
             </w:r>
           </w:p>
         </w:tc>
@@ -13040,12 +12887,12 @@
       <w:pPr>
         <w:pStyle w:val="Heading1"/>
       </w:pPr>
-      <w:bookmarkStart w:id="15" w:name="_Toc42615793"/>
+      <w:bookmarkStart w:id="13" w:name="_Toc42615793"/>
       <w:r>
         <w:lastRenderedPageBreak/>
         <w:t>Bridge Case Session Minutes</w:t>
       </w:r>
-      <w:bookmarkEnd w:id="15"/>
+      <w:bookmarkEnd w:id="13"/>
     </w:p>
     <w:p/>
     <w:tbl>
@@ -17699,12 +17546,12 @@
       <w:r>
         <w:br w:type="page"/>
       </w:r>
-      <w:bookmarkStart w:id="16" w:name="_Toc42615794"/>
+      <w:bookmarkStart w:id="14" w:name="_Toc42615794"/>
       <w:r>
         <w:lastRenderedPageBreak/>
         <w:t>Recruitment</w:t>
       </w:r>
-      <w:bookmarkEnd w:id="16"/>
+      <w:bookmarkEnd w:id="14"/>
     </w:p>
     <w:p>
       <w:pPr>
@@ -17806,14 +17653,16 @@
           <w:sz w:val="22"/>
         </w:rPr>
       </w:pPr>
-      <w:bookmarkStart w:id="17" w:name="fig_recruitment_by_month"/>
-      <w:proofErr w:type="spellStart"/>
-      <w:r xmlns:w="http://schemas.openxmlformats.org/wordprocessingml/2006/main" xmlns:wp="http://schemas.openxmlformats.org/drawingml/2006/wordprocessingDrawing" xmlns:r="http://schemas.openxmlformats.org/officeDocument/2006/relationships" xmlns:w14="http://schemas.microsoft.com/office/word/2010/wordml">
-        <w:rPr/>
-        <w:drawing xmlns:r="http://schemas.openxmlformats.org/officeDocument/2006/relationships">
-          <wp:inline distT="0" distB="0" distL="0" distR="0">
+      <w:bookmarkStart w:id="15" w:name="fig_recruitment_by_month"/>
+      <w:r>
+        <w:rPr>
+          <w:noProof/>
+        </w:rPr>
+        <w:drawing>
+          <wp:inline distT="0" distB="0" distL="0" distR="0" wp14:anchorId="460D1DD2" wp14:editId="003DD464">
             <wp:extent cx="6400800" cy="3657600"/>
-            <wp:docPr id="9" name="" descr=""/>
+            <wp:effectExtent l="0" t="0" r="0" b="0"/>
+            <wp:docPr id="9" name="Picture 9"/>
             <wp:cNvGraphicFramePr>
               <a:graphicFrameLocks xmlns:a="http://schemas.openxmlformats.org/drawingml/2006/main" noChangeAspect="1"/>
             </wp:cNvGraphicFramePr>
@@ -17827,7 +17676,7 @@
                     </pic:cNvPicPr>
                   </pic:nvPicPr>
                   <pic:blipFill>
-                    <a:blip r:embed="rId22"/>
+                    <a:blip r:embed="rId15"/>
                     <a:srcRect/>
                     <a:stretch>
                       <a:fillRect/>
@@ -17849,35 +17698,21 @@
           </wp:inline>
         </w:drawing>
       </w:r>
-      <w:bookmarkEnd w:id="17"/>
-      <w:proofErr w:type="spellEnd"/>
+      <w:bookmarkEnd w:id="15"/>
     </w:p>
     <w:p>
       <w:pPr>
         <w:pStyle w:val="Caption"/>
         <w:spacing w:after="48"/>
       </w:pPr>
-      <w:r>
-        <w:fldChar w:fldCharType="begin"/>
-      </w:r>
-      <w:r>
-        <w:instrText xml:space="preserve"> SEQ Figure \* ARABIC </w:instrText>
-      </w:r>
-      <w:r>
-        <w:fldChar w:fldCharType="separate"/>
-      </w:r>
-      <w:r>
-        <w:rPr>
-          <w:noProof/>
-        </w:rPr>
-        <w:t>1</w:t>
-      </w:r>
-      <w:r>
-        <w:rPr>
-          <w:noProof/>
-        </w:rPr>
-        <w:fldChar w:fldCharType="end"/>
-      </w:r>
+      <w:fldSimple w:instr=" SEQ Figure \* ARABIC ">
+        <w:r>
+          <w:rPr>
+            <w:noProof/>
+          </w:rPr>
+          <w:t>1</w:t>
+        </w:r>
+      </w:fldSimple>
       <w:r>
         <w:t xml:space="preserve">. Recruitment began on April 17, 2018 and ended </w:t>
       </w:r>
@@ -17896,27 +17731,14 @@
         <w:pStyle w:val="Caption"/>
         <w:spacing w:after="48"/>
       </w:pPr>
-      <w:r>
-        <w:fldChar w:fldCharType="begin"/>
-      </w:r>
-      <w:r>
-        <w:instrText xml:space="preserve"> SEQ Figure \* ARABIC </w:instrText>
-      </w:r>
-      <w:r>
-        <w:fldChar w:fldCharType="separate"/>
-      </w:r>
-      <w:r>
-        <w:rPr>
-          <w:noProof/>
-        </w:rPr>
-        <w:t>2</w:t>
-      </w:r>
-      <w:r>
-        <w:rPr>
-          <w:noProof/>
-        </w:rPr>
-        <w:fldChar w:fldCharType="end"/>
-      </w:r>
+      <w:fldSimple w:instr=" SEQ Figure \* ARABIC ">
+        <w:r>
+          <w:rPr>
+            <w:noProof/>
+          </w:rPr>
+          <w:t>2</w:t>
+        </w:r>
+      </w:fldSimple>
       <w:r>
         <w:t>. Graph does not include participants that screened out during baseline</w:t>
       </w:r>
@@ -18201,14 +18023,16 @@
           <w:sz w:val="22"/>
         </w:rPr>
       </w:pPr>
-      <w:bookmarkStart w:id="18" w:name="fig_recruitment_by_year"/>
-      <w:proofErr w:type="spellStart"/>
-      <w:r xmlns:w="http://schemas.openxmlformats.org/wordprocessingml/2006/main" xmlns:wp="http://schemas.openxmlformats.org/drawingml/2006/wordprocessingDrawing" xmlns:r="http://schemas.openxmlformats.org/officeDocument/2006/relationships" xmlns:w14="http://schemas.microsoft.com/office/word/2010/wordml">
-        <w:rPr/>
-        <w:drawing xmlns:r="http://schemas.openxmlformats.org/officeDocument/2006/relationships">
-          <wp:inline distT="0" distB="0" distL="0" distR="0">
+      <w:bookmarkStart w:id="16" w:name="fig_recruitment_by_year"/>
+      <w:r>
+        <w:rPr>
+          <w:noProof/>
+        </w:rPr>
+        <w:drawing>
+          <wp:inline distT="0" distB="0" distL="0" distR="0" wp14:anchorId="5F099E4C" wp14:editId="0F0ABCA1">
             <wp:extent cx="6400800" cy="3657600"/>
-            <wp:docPr id="11" name="" descr=""/>
+            <wp:effectExtent l="0" t="0" r="0" b="0"/>
+            <wp:docPr id="11" name="Picture 11"/>
             <wp:cNvGraphicFramePr>
               <a:graphicFrameLocks xmlns:a="http://schemas.openxmlformats.org/drawingml/2006/main" noChangeAspect="1"/>
             </wp:cNvGraphicFramePr>
@@ -18222,7 +18046,7 @@
                     </pic:cNvPicPr>
                   </pic:nvPicPr>
                   <pic:blipFill>
-                    <a:blip r:embed="rId23"/>
+                    <a:blip r:embed="rId16"/>
                     <a:srcRect/>
                     <a:stretch>
                       <a:fillRect/>
@@ -18244,14 +18068,13 @@
           </wp:inline>
         </w:drawing>
       </w:r>
-      <w:bookmarkEnd w:id="18"/>
-      <w:proofErr w:type="spellEnd"/>
+      <w:bookmarkEnd w:id="16"/>
     </w:p>
     <w:sectPr>
-      <w:headerReference w:type="default" r:id="rId14"/>
-      <w:footerReference w:type="default" r:id="rId15"/>
-      <w:headerReference w:type="first" r:id="rId16"/>
-      <w:footerReference w:type="first" r:id="rId17"/>
+      <w:headerReference w:type="default" r:id="rId17"/>
+      <w:footerReference w:type="default" r:id="rId18"/>
+      <w:headerReference w:type="first" r:id="rId19"/>
+      <w:footerReference w:type="first" r:id="rId20"/>
       <w:pgSz w:w="12240" w:h="15840" w:code="1"/>
       <w:pgMar w:top="720" w:right="1080" w:bottom="720" w:left="1080" w:header="648" w:footer="432" w:gutter="0"/>
       <w:cols w:space="708"/>
@@ -18461,7 +18284,7 @@
       <mc:AlternateContent>
         <mc:Choice Requires="wps">
           <w:drawing>
-            <wp:anchor distT="45720" distB="45720" distL="114300" distR="114300" simplePos="0" relativeHeight="251696128" behindDoc="1" locked="0" layoutInCell="1" allowOverlap="1" wp14:anchorId="52F3DE64" wp14:editId="6DEF2165">
+            <wp:anchor distT="45720" distB="45720" distL="114300" distR="114300" simplePos="0" relativeHeight="251696128" behindDoc="1" locked="0" layoutInCell="1" allowOverlap="1" wp14:anchorId="4535D1EC" wp14:editId="3CC332CF">
               <wp:simplePos x="0" y="0"/>
               <wp:positionH relativeFrom="page">
                 <wp:align>center</wp:align>
@@ -24713,6 +24536,7 @@
     <w:rsid w:val="00B6194A"/>
     <w:rsid w:val="00C04AE9"/>
     <w:rsid w:val="00C365D0"/>
+    <w:rsid w:val="00C54FAB"/>
     <w:rsid w:val="00C85FE7"/>
     <w:rsid w:val="00CD3B0A"/>
     <w:rsid w:val="00CD7C95"/>
@@ -25397,15 +25221,18 @@
 </file>
 
 <file path=customXml/item1.xml><?xml version="1.0" encoding="utf-8"?>
-<?mso-contentType ?>
-<FormTemplates xmlns="http://schemas.microsoft.com/sharepoint/v3/contenttype/forms">
-  <Display>DocumentLibraryForm</Display>
-  <Edit>DocumentLibraryForm</Edit>
-  <New>DocumentLibraryForm</New>
-</FormTemplates>
+<b:Sources xmlns:b="http://schemas.openxmlformats.org/officeDocument/2006/bibliography" xmlns="http://schemas.openxmlformats.org/officeDocument/2006/bibliography" SelectedStyle="\APASixthEditionOfficeOnline.xsl" StyleName="APA" Version="6"/>
 </file>
 
 <file path=customXml/item2.xml><?xml version="1.0" encoding="utf-8"?>
+<p:properties xmlns:p="http://schemas.microsoft.com/office/2006/metadata/properties" xmlns:xsi="http://www.w3.org/2001/XMLSchema-instance" xmlns:pc="http://schemas.microsoft.com/office/infopath/2007/PartnerControls">
+  <documentManagement>
+    <MediaServiceKeyPoints xmlns="71af3243-3dd4-4a8d-8c0d-dd76da1f02a5" xsi:nil="true"/>
+  </documentManagement>
+</p:properties>
+</file>
+
+<file path=customXml/item3.xml><?xml version="1.0" encoding="utf-8"?>
 <ct:contentTypeSchema xmlns:ct="http://schemas.microsoft.com/office/2006/metadata/contentType" xmlns:ma="http://schemas.microsoft.com/office/2006/metadata/properties/metaAttributes" ct:_="" ma:_="" ma:contentTypeName="Document" ma:contentTypeID="0x01010079F111ED35F8CC479449609E8A0923A6" ma:contentTypeVersion="11" ma:contentTypeDescription="Create a new document." ma:contentTypeScope="" ma:versionID="9677210f24a1be23c92c90fd886aa0aa">
   <xsd:schema xmlns:xsd="http://www.w3.org/2001/XMLSchema" xmlns:xs="http://www.w3.org/2001/XMLSchema" xmlns:p="http://schemas.microsoft.com/office/2006/metadata/properties" xmlns:ns2="71af3243-3dd4-4a8d-8c0d-dd76da1f02a5" xmlns:ns3="16c05727-aa75-4e4a-9b5f-8a80a1165891" targetNamespace="http://schemas.microsoft.com/office/2006/metadata/properties" ma:root="true" ma:fieldsID="60e05723c5c1908df1a1a4ebf11d344e" ns2:_="" ns3:_="">
     <xsd:import namespace="71af3243-3dd4-4a8d-8c0d-dd76da1f02a5"/>
@@ -25616,27 +25443,34 @@
 </ct:contentTypeSchema>
 </file>
 
-<file path=customXml/item3.xml><?xml version="1.0" encoding="utf-8"?>
-<p:properties xmlns:p="http://schemas.microsoft.com/office/2006/metadata/properties" xmlns:xsi="http://www.w3.org/2001/XMLSchema-instance" xmlns:pc="http://schemas.microsoft.com/office/infopath/2007/PartnerControls">
-  <documentManagement>
-    <MediaServiceKeyPoints xmlns="71af3243-3dd4-4a8d-8c0d-dd76da1f02a5" xsi:nil="true"/>
-  </documentManagement>
-</p:properties>
-</file>
-
 <file path=customXml/item4.xml><?xml version="1.0" encoding="utf-8"?>
-<b:Sources xmlns:b="http://schemas.openxmlformats.org/officeDocument/2006/bibliography" xmlns="http://schemas.openxmlformats.org/officeDocument/2006/bibliography" SelectedStyle="\APASixthEditionOfficeOnline.xsl" StyleName="APA" Version="6"/>
+<?mso-contentType ?>
+<FormTemplates xmlns="http://schemas.microsoft.com/sharepoint/v3/contenttype/forms">
+  <Display>DocumentLibraryForm</Display>
+  <Edit>DocumentLibraryForm</Edit>
+  <New>DocumentLibraryForm</New>
+</FormTemplates>
 </file>
 
 <file path=customXml/itemProps1.xml><?xml version="1.0" encoding="utf-8"?>
-<ds:datastoreItem xmlns:ds="http://schemas.openxmlformats.org/officeDocument/2006/customXml" ds:itemID="{89E3B718-8B27-48AF-8E10-37ABDC429EC0}">
+<ds:datastoreItem xmlns:ds="http://schemas.openxmlformats.org/officeDocument/2006/customXml" ds:itemID="{92462C11-B7F3-5845-968F-5B9573813F38}">
   <ds:schemaRefs>
-    <ds:schemaRef ds:uri="http://schemas.microsoft.com/sharepoint/v3/contenttype/forms"/>
+    <ds:schemaRef ds:uri="http://schemas.openxmlformats.org/officeDocument/2006/bibliography"/>
   </ds:schemaRefs>
 </ds:datastoreItem>
 </file>
 
 <file path=customXml/itemProps2.xml><?xml version="1.0" encoding="utf-8"?>
+<ds:datastoreItem xmlns:ds="http://schemas.openxmlformats.org/officeDocument/2006/customXml" ds:itemID="{F2AE156F-FAD6-48D0-AB60-1722333C8362}">
+  <ds:schemaRefs>
+    <ds:schemaRef ds:uri="http://schemas.microsoft.com/office/2006/metadata/properties"/>
+    <ds:schemaRef ds:uri="http://schemas.microsoft.com/office/infopath/2007/PartnerControls"/>
+    <ds:schemaRef ds:uri="71af3243-3dd4-4a8d-8c0d-dd76da1f02a5"/>
+  </ds:schemaRefs>
+</ds:datastoreItem>
+</file>
+
+<file path=customXml/itemProps3.xml><?xml version="1.0" encoding="utf-8"?>
 <ds:datastoreItem xmlns:ds="http://schemas.openxmlformats.org/officeDocument/2006/customXml" ds:itemID="{459B6AF4-E925-4A75-A45E-1B6610FC1703}">
   <ds:schemaRefs>
     <ds:schemaRef ds:uri="http://schemas.microsoft.com/office/2006/metadata/contentType"/>
@@ -25655,20 +25489,10 @@
 </ds:datastoreItem>
 </file>
 
-<file path=customXml/itemProps3.xml><?xml version="1.0" encoding="utf-8"?>
-<ds:datastoreItem xmlns:ds="http://schemas.openxmlformats.org/officeDocument/2006/customXml" ds:itemID="{F2AE156F-FAD6-48D0-AB60-1722333C8362}">
+<file path=customXml/itemProps4.xml><?xml version="1.0" encoding="utf-8"?>
+<ds:datastoreItem xmlns:ds="http://schemas.openxmlformats.org/officeDocument/2006/customXml" ds:itemID="{89E3B718-8B27-48AF-8E10-37ABDC429EC0}">
   <ds:schemaRefs>
-    <ds:schemaRef ds:uri="http://schemas.microsoft.com/office/2006/metadata/properties"/>
-    <ds:schemaRef ds:uri="http://schemas.microsoft.com/office/infopath/2007/PartnerControls"/>
-    <ds:schemaRef ds:uri="71af3243-3dd4-4a8d-8c0d-dd76da1f02a5"/>
-  </ds:schemaRefs>
-</ds:datastoreItem>
-</file>
-
-<file path=customXml/itemProps4.xml><?xml version="1.0" encoding="utf-8"?>
-<ds:datastoreItem xmlns:ds="http://schemas.openxmlformats.org/officeDocument/2006/customXml" ds:itemID="{92462C11-B7F3-5845-968F-5B9573813F38}">
-  <ds:schemaRefs>
-    <ds:schemaRef ds:uri="http://schemas.openxmlformats.org/officeDocument/2006/bibliography"/>
+    <ds:schemaRef ds:uri="http://schemas.microsoft.com/sharepoint/v3/contenttype/forms"/>
   </ds:schemaRefs>
 </ds:datastoreItem>
 </file>
</xml_diff>